<commit_message>
capitulo II terminado, carta de ausencia
</commit_message>
<xml_diff>
--- a/Capítulo 2.docx
+++ b/Capítulo 2.docx
@@ -833,25 +833,23 @@
           <w:sz w:val="24"/>
           <w:szCs w:val="24"/>
         </w:rPr>
-        <w:t xml:space="preserve">En primera instancia, se tiene el trabajo especial de grado para optar al título de Ingeniero en Informática en la Universidad Privada Dr. Rafael Belloso Chacín realizado por Bastidas, Faria y </w:t>
-      </w:r>
-      <w:proofErr w:type="spellStart"/>
-      <w:r>
-        <w:rPr>
-          <w:rFonts w:ascii="Arial" w:hAnsi="Arial" w:cs="Arial"/>
-          <w:sz w:val="24"/>
-          <w:szCs w:val="24"/>
-        </w:rPr>
-        <w:t>Zarraga</w:t>
-      </w:r>
-      <w:proofErr w:type="spellEnd"/>
-      <w:r>
-        <w:rPr>
-          <w:rFonts w:ascii="Arial" w:hAnsi="Arial" w:cs="Arial"/>
-          <w:sz w:val="24"/>
-          <w:szCs w:val="24"/>
-        </w:rPr>
-        <w:t xml:space="preserve"> (2016) llamado “Aplicación bajo ambiente web para la gestión de proyectos informáticos en una empresa de </w:t>
+        <w:t>En primera instancia, se tiene el trabajo especial de grado para optar al título de Ingeniero en Informática en la Universidad Privada Dr. Rafael Belloso Chacín realizado por Bastidas, Faria y Z</w:t>
+      </w:r>
+      <w:r>
+        <w:rPr>
+          <w:rFonts w:ascii="Arial" w:hAnsi="Arial" w:cs="Arial"/>
+          <w:sz w:val="24"/>
+          <w:szCs w:val="24"/>
+        </w:rPr>
+        <w:t>á</w:t>
+      </w:r>
+      <w:r>
+        <w:rPr>
+          <w:rFonts w:ascii="Arial" w:hAnsi="Arial" w:cs="Arial"/>
+          <w:sz w:val="24"/>
+          <w:szCs w:val="24"/>
+        </w:rPr>
+        <w:t xml:space="preserve">rraga (2016) llamado “Aplicación bajo ambiente web para la gestión de proyectos informáticos en una empresa de </w:t>
       </w:r>
     </w:p>
     <w:p>
@@ -1044,25 +1042,7 @@
           <w:sz w:val="24"/>
           <w:szCs w:val="24"/>
         </w:rPr>
-        <w:t xml:space="preserve">Las bases teóricas se fundamentaron en los aportes de Villar (2006), Cobo, Gómez y otros (2005), Levy (2004), entre otros. El tipo de investigación fue proyectiva, descriptiva, con un diseño de campo y bibliográfico; de acuerdo a los autores Balestrini (2006), Tamayo y Tamayo (2007), </w:t>
-      </w:r>
-      <w:proofErr w:type="spellStart"/>
-      <w:r>
-        <w:rPr>
-          <w:rFonts w:ascii="Arial" w:hAnsi="Arial" w:cs="Arial"/>
-          <w:sz w:val="24"/>
-          <w:szCs w:val="24"/>
-        </w:rPr>
-        <w:t>Namakforoosh</w:t>
-      </w:r>
-      <w:proofErr w:type="spellEnd"/>
-      <w:r>
-        <w:rPr>
-          <w:rFonts w:ascii="Arial" w:hAnsi="Arial" w:cs="Arial"/>
-          <w:sz w:val="24"/>
-          <w:szCs w:val="24"/>
-        </w:rPr>
-        <w:t xml:space="preserve"> (2005), entre otros. Se aplicaron técnicas de recolección de datos como entrevista, observación directa y encuesta, usándose como instrumentos la guía de visita, guía de entrevista, lista de cotejo y cuestionario, mediante los cuales se logró recolectar toda la información relacionada a los procesos administrativos actuales.</w:t>
+        <w:t>Las bases teóricas se fundamentaron en los aportes de Villar (2006), Cobo, Gómez y otros (2005), Levy (2004), entre otros. El tipo de investigación fue proyectiva, descriptiva, con un diseño de campo y bibliográfico; de acuerdo a los autores Balestrini (2006), Tamayo y Tamayo (2007), Namakforoosh (2005), entre otros. Se aplicaron técnicas de recolección de datos como entrevista, observación directa y encuesta, usándose como instrumentos la guía de visita, guía de entrevista, lista de cotejo y cuestionario, mediante los cuales se logró recolectar toda la información relacionada a los procesos administrativos actuales.</w:t>
       </w:r>
     </w:p>
     <w:p>
@@ -1083,25 +1063,7 @@
           <w:sz w:val="24"/>
           <w:szCs w:val="24"/>
         </w:rPr>
-        <w:t xml:space="preserve"> En cuanto a la población, fue finita compuesta por cincuenta y tres (53) personas: tres directivos y cincuenta clientes frecuentes de la Marmolería </w:t>
-      </w:r>
-      <w:proofErr w:type="spellStart"/>
-      <w:r>
-        <w:rPr>
-          <w:rFonts w:ascii="Arial" w:hAnsi="Arial" w:cs="Arial"/>
-          <w:sz w:val="24"/>
-          <w:szCs w:val="24"/>
-        </w:rPr>
-        <w:t>Bellorin</w:t>
-      </w:r>
-      <w:proofErr w:type="spellEnd"/>
-      <w:r>
-        <w:rPr>
-          <w:rFonts w:ascii="Arial" w:hAnsi="Arial" w:cs="Arial"/>
-          <w:sz w:val="24"/>
-          <w:szCs w:val="24"/>
-        </w:rPr>
-        <w:t xml:space="preserve"> C.A. La metodología seleccionada fue de tipo híbrida, tomada de los autores Kent Beck (2006) y Roger Pressman (2006) y se estructuró en cinco fases: comunicación con el cliente, planeación, diseño, codificación y pruebas. </w:t>
+        <w:t xml:space="preserve"> En cuanto a la población, fue finita compuesta por cincuenta y tres (53) personas: tres directivos y cincuenta clientes frecuentes de la Marmolería Bellorin C.A. La metodología seleccionada fue de tipo híbrida, tomada de los autores Kent Beck (2006) y Roger Pressman (2006) y se estructuró en cinco fases: comunicación con el cliente, planeación, diseño, codificación y pruebas. </w:t>
       </w:r>
       <w:r>
         <w:rPr>
@@ -1110,25 +1072,7 @@
           <w:szCs w:val="24"/>
         </w:rPr>
         <w:lastRenderedPageBreak/>
-        <w:t xml:space="preserve">Para el desarrollo de la aplicación informática de la Marmolería </w:t>
-      </w:r>
-      <w:proofErr w:type="spellStart"/>
-      <w:r>
-        <w:rPr>
-          <w:rFonts w:ascii="Arial" w:hAnsi="Arial" w:cs="Arial"/>
-          <w:sz w:val="24"/>
-          <w:szCs w:val="24"/>
-        </w:rPr>
-        <w:t>Bellorin</w:t>
-      </w:r>
-      <w:proofErr w:type="spellEnd"/>
-      <w:r>
-        <w:rPr>
-          <w:rFonts w:ascii="Arial" w:hAnsi="Arial" w:cs="Arial"/>
-          <w:sz w:val="24"/>
-          <w:szCs w:val="24"/>
-        </w:rPr>
-        <w:t xml:space="preserve"> C.A. se utilizaron los lenguajes HTML y CSS para la interfaz del sistema junto con PHP, JavaScript y MySQL para la programación de las tareas administrativas. </w:t>
+        <w:t xml:space="preserve">Para el desarrollo de la aplicación informática de la Marmolería Bellorin C.A. se utilizaron los lenguajes HTML y CSS para la interfaz del sistema junto con PHP, JavaScript y MySQL para la programación de las tareas administrativas. </w:t>
       </w:r>
     </w:p>
     <w:p>
@@ -1149,25 +1093,7 @@
           <w:sz w:val="24"/>
           <w:szCs w:val="24"/>
         </w:rPr>
-        <w:t xml:space="preserve">Dicha propuesta se sometió a las pruebas establecidas en la última fase de la metodología seleccionada, obteniendo como conclusión que la Aplicación de los Procesos Operativos de la Marmolería </w:t>
-      </w:r>
-      <w:proofErr w:type="spellStart"/>
-      <w:r>
-        <w:rPr>
-          <w:rFonts w:ascii="Arial" w:hAnsi="Arial" w:cs="Arial"/>
-          <w:sz w:val="24"/>
-          <w:szCs w:val="24"/>
-        </w:rPr>
-        <w:t>Bellorin</w:t>
-      </w:r>
-      <w:proofErr w:type="spellEnd"/>
-      <w:r>
-        <w:rPr>
-          <w:rFonts w:ascii="Arial" w:hAnsi="Arial" w:cs="Arial"/>
-          <w:sz w:val="24"/>
-          <w:szCs w:val="24"/>
-        </w:rPr>
-        <w:t xml:space="preserve"> C.A. cumplió con el objetivo propuesto, considerándose totalmente recomendable, no solo para dicha empresa sino también para otras que presenten las mismas necesidades.</w:t>
+        <w:t>Dicha propuesta se sometió a las pruebas establecidas en la última fase de la metodología seleccionada, obteniendo como conclusión que la Aplicación de los Procesos Operativos de la Marmolería Bellorin C.A. cumplió con el objetivo propuesto, considerándose totalmente recomendable, no solo para dicha empresa sino también para otras que presenten las mismas necesidades.</w:t>
       </w:r>
     </w:p>
     <w:p>
@@ -1235,25 +1161,7 @@
           <w:sz w:val="24"/>
           <w:szCs w:val="24"/>
         </w:rPr>
-        <w:t xml:space="preserve">De igual manera, Bracho, Cárdenas, </w:t>
-      </w:r>
-      <w:proofErr w:type="spellStart"/>
-      <w:r>
-        <w:rPr>
-          <w:rFonts w:ascii="Arial" w:hAnsi="Arial" w:cs="Arial"/>
-          <w:sz w:val="24"/>
-          <w:szCs w:val="24"/>
-        </w:rPr>
-        <w:t>Corobo</w:t>
-      </w:r>
-      <w:proofErr w:type="spellEnd"/>
-      <w:r>
-        <w:rPr>
-          <w:rFonts w:ascii="Arial" w:hAnsi="Arial" w:cs="Arial"/>
-          <w:sz w:val="24"/>
-          <w:szCs w:val="24"/>
-        </w:rPr>
-        <w:t xml:space="preserve"> y Delgado, realizaron el trabajo especial de grado denominado “Aplicación Web con capacidad responsiva para la gestión de procesos de un centro de recursos audiovisuales de una Universidad Privada” para optar al título de Ingeniero en Informática en la Universidad Privada Dr. Rafael Belloso Chacín. </w:t>
+        <w:t xml:space="preserve">De igual manera, Bracho, Cárdenas, Corobo y Delgado, realizaron el trabajo especial de grado denominado “Aplicación Web con capacidad responsiva para la gestión de procesos de un centro de recursos audiovisuales de una Universidad Privada” para optar al título de Ingeniero en Informática en la Universidad Privada Dr. Rafael Belloso Chacín. </w:t>
       </w:r>
     </w:p>
     <w:p>
@@ -1549,25 +1457,7 @@
           <w:sz w:val="24"/>
           <w:szCs w:val="24"/>
         </w:rPr>
-        <w:t xml:space="preserve">Finalmente, Hernández, </w:t>
-      </w:r>
-      <w:proofErr w:type="spellStart"/>
-      <w:r>
-        <w:rPr>
-          <w:rFonts w:ascii="Arial" w:hAnsi="Arial" w:cs="Arial"/>
-          <w:sz w:val="24"/>
-          <w:szCs w:val="24"/>
-        </w:rPr>
-        <w:t>Pierini</w:t>
-      </w:r>
-      <w:proofErr w:type="spellEnd"/>
-      <w:r>
-        <w:rPr>
-          <w:rFonts w:ascii="Arial" w:hAnsi="Arial" w:cs="Arial"/>
-          <w:sz w:val="24"/>
-          <w:szCs w:val="24"/>
-        </w:rPr>
-        <w:t xml:space="preserve"> y Sánchez (2015) realizaron el trabajo especial de grado denominado “Aplicación Informática Inteligente bajo Ambiente Web para la Gestión de los Procesos Operativos en las Empresas de Papelería” para optar al título de Ingeniero en Informática en la Universidad Privada Dr. Rafael Belloso Chacín, cuyo propósito fue la automatización de los procesos operativos de las diferentes empresas de papelería. </w:t>
+        <w:t xml:space="preserve">Finalmente, Hernández, Pierini y Sánchez (2015) realizaron el trabajo especial de grado denominado “Aplicación Informática Inteligente bajo Ambiente Web para la Gestión de los Procesos Operativos en las Empresas de Papelería” para optar al título de Ingeniero en Informática en la Universidad Privada Dr. Rafael Belloso Chacín, cuyo propósito fue la automatización de los procesos operativos de las diferentes empresas de papelería. </w:t>
       </w:r>
     </w:p>
     <w:p>
@@ -2445,7 +2335,6 @@
         </w:rPr>
         <w:t xml:space="preserve"> Telnet y WWW (</w:t>
       </w:r>
-      <w:proofErr w:type="spellStart"/>
       <w:r>
         <w:rPr>
           <w:rFonts w:ascii="Arial" w:hAnsi="Arial" w:cs="Arial"/>
@@ -2454,868 +2343,809 @@
           <w:sz w:val="24"/>
           <w:szCs w:val="24"/>
         </w:rPr>
-        <w:t>World</w:t>
-      </w:r>
-      <w:proofErr w:type="spellEnd"/>
-      <w:r>
-        <w:rPr>
-          <w:rFonts w:ascii="Arial" w:hAnsi="Arial" w:cs="Arial"/>
+        <w:t>World Wide Web</w:t>
+      </w:r>
+      <w:r>
+        <w:rPr>
+          <w:rFonts w:ascii="Arial" w:hAnsi="Arial" w:cs="Arial"/>
+          <w:sz w:val="24"/>
+          <w:szCs w:val="24"/>
+        </w:rPr>
+        <w:t xml:space="preserve">), que es lo que se conoce comúnmente como la </w:t>
+      </w:r>
+      <w:r>
+        <w:rPr>
+          <w:rFonts w:ascii="Arial" w:hAnsi="Arial" w:cs="Arial"/>
+          <w:sz w:val="24"/>
+          <w:szCs w:val="24"/>
+        </w:rPr>
+        <w:t>W</w:t>
+      </w:r>
+      <w:r>
+        <w:rPr>
+          <w:rFonts w:ascii="Arial" w:hAnsi="Arial" w:cs="Arial"/>
+          <w:sz w:val="24"/>
+          <w:szCs w:val="24"/>
+        </w:rPr>
+        <w:t>eb</w:t>
+      </w:r>
+      <w:r>
+        <w:rPr>
+          <w:rFonts w:ascii="Arial" w:hAnsi="Arial" w:cs="Arial"/>
+          <w:sz w:val="24"/>
+          <w:szCs w:val="24"/>
+        </w:rPr>
+        <w:t>. Según Ramos (2014, p. 2):</w:t>
+      </w:r>
+    </w:p>
+    <w:p>
+      <w:pPr>
+        <w:widowControl w:val="0"/>
+        <w:tabs>
+          <w:tab w:val="left" w:pos="0"/>
+        </w:tabs>
+        <w:overflowPunct w:val="0"/>
+        <w:adjustRightInd w:val="0"/>
+        <w:spacing w:after="0" w:line="240" w:lineRule="auto"/>
+        <w:ind w:left="680" w:right="680"/>
+        <w:jc w:val="both"/>
+        <w:rPr>
+          <w:rFonts w:ascii="Arial" w:hAnsi="Arial" w:cs="Arial"/>
+          <w:sz w:val="24"/>
+          <w:szCs w:val="24"/>
+        </w:rPr>
+      </w:pPr>
+      <w:r>
+        <w:rPr>
+          <w:rFonts w:ascii="Arial" w:hAnsi="Arial" w:cs="Arial"/>
+          <w:sz w:val="24"/>
+          <w:szCs w:val="24"/>
+        </w:rPr>
+        <w:t>La web permite al usuario acceder a gran cantidad de información y a distintos tipos de documentos de manera sencilla; se le llama “la gran tela de araña” y es la herramienta más utilizada en internet. Básicamente, permite visualizar en la pantalla del usuario “páginas” (llamadas generalmente “sitios”) con información alojada en ordenadores remotos</w:t>
+      </w:r>
+      <w:r>
+        <w:rPr>
+          <w:rFonts w:ascii="Arial" w:hAnsi="Arial" w:cs="Arial"/>
+          <w:sz w:val="24"/>
+          <w:szCs w:val="24"/>
+        </w:rPr>
+        <w:t>.</w:t>
+      </w:r>
+      <w:r>
+        <w:rPr>
+          <w:rFonts w:ascii="Arial" w:hAnsi="Arial" w:cs="Arial"/>
+          <w:sz w:val="24"/>
+          <w:szCs w:val="24"/>
+        </w:rPr>
+        <w:t xml:space="preserve"> </w:t>
+      </w:r>
+    </w:p>
+    <w:p>
+      <w:pPr>
+        <w:widowControl w:val="0"/>
+        <w:tabs>
+          <w:tab w:val="left" w:pos="0"/>
+        </w:tabs>
+        <w:overflowPunct w:val="0"/>
+        <w:adjustRightInd w:val="0"/>
+        <w:spacing w:after="0" w:line="240" w:lineRule="auto"/>
+        <w:ind w:left="680" w:right="680"/>
+        <w:jc w:val="both"/>
+        <w:rPr>
+          <w:rFonts w:ascii="Arial" w:hAnsi="Arial" w:cs="Arial"/>
+          <w:sz w:val="24"/>
+          <w:szCs w:val="24"/>
+        </w:rPr>
+      </w:pPr>
+    </w:p>
+    <w:p>
+      <w:pPr>
+        <w:widowControl w:val="0"/>
+        <w:tabs>
+          <w:tab w:val="left" w:pos="0"/>
+        </w:tabs>
+        <w:overflowPunct w:val="0"/>
+        <w:adjustRightInd w:val="0"/>
+        <w:spacing w:after="0" w:line="240" w:lineRule="auto"/>
+        <w:ind w:left="680" w:right="680"/>
+        <w:jc w:val="both"/>
+        <w:rPr>
+          <w:rFonts w:ascii="Arial" w:hAnsi="Arial" w:cs="Arial"/>
+          <w:sz w:val="24"/>
+          <w:szCs w:val="24"/>
+        </w:rPr>
+      </w:pPr>
+    </w:p>
+    <w:p>
+      <w:pPr>
+        <w:widowControl w:val="0"/>
+        <w:tabs>
+          <w:tab w:val="left" w:pos="0"/>
+        </w:tabs>
+        <w:overflowPunct w:val="0"/>
+        <w:adjustRightInd w:val="0"/>
+        <w:spacing w:after="0" w:line="240" w:lineRule="auto"/>
+        <w:ind w:left="680" w:right="680"/>
+        <w:jc w:val="both"/>
+        <w:rPr>
+          <w:rFonts w:ascii="Arial" w:hAnsi="Arial" w:cs="Arial"/>
+          <w:sz w:val="24"/>
+          <w:szCs w:val="24"/>
+        </w:rPr>
+      </w:pPr>
+    </w:p>
+    <w:p>
+      <w:pPr>
+        <w:widowControl w:val="0"/>
+        <w:tabs>
+          <w:tab w:val="left" w:pos="0"/>
+        </w:tabs>
+        <w:overflowPunct w:val="0"/>
+        <w:adjustRightInd w:val="0"/>
+        <w:spacing w:after="0" w:line="480" w:lineRule="auto"/>
+        <w:jc w:val="both"/>
+        <w:rPr>
+          <w:rFonts w:ascii="Arial" w:hAnsi="Arial" w:cs="Arial"/>
+          <w:sz w:val="24"/>
+          <w:szCs w:val="24"/>
+        </w:rPr>
+      </w:pPr>
+      <w:r>
+        <w:rPr>
+          <w:rFonts w:ascii="Arial" w:hAnsi="Arial" w:cs="Arial"/>
+          <w:sz w:val="24"/>
+          <w:szCs w:val="24"/>
+        </w:rPr>
+        <w:t xml:space="preserve">     Adicionalmente, (Rodríguez, 2007, p. 16) asegura que la Web es el servicio que mayor aceptación por parte de los usuarios de la red. El éxito radica en su </w:t>
+      </w:r>
+      <w:r>
+        <w:rPr>
+          <w:rFonts w:ascii="Arial" w:hAnsi="Arial" w:cs="Arial"/>
+          <w:sz w:val="24"/>
+          <w:szCs w:val="24"/>
+        </w:rPr>
+        <w:lastRenderedPageBreak/>
+        <w:t>facilidad de uso, ya que con una simple pulsación del ratón sobre una palabra o gráfico se puede pasar de una información o página a otra.</w:t>
+      </w:r>
+    </w:p>
+    <w:p>
+      <w:pPr>
+        <w:widowControl w:val="0"/>
+        <w:tabs>
+          <w:tab w:val="left" w:pos="0"/>
+        </w:tabs>
+        <w:overflowPunct w:val="0"/>
+        <w:adjustRightInd w:val="0"/>
+        <w:spacing w:after="0" w:line="480" w:lineRule="auto"/>
+        <w:jc w:val="both"/>
+        <w:rPr>
+          <w:rFonts w:ascii="Arial" w:hAnsi="Arial" w:cs="Arial"/>
+          <w:sz w:val="24"/>
+          <w:szCs w:val="24"/>
+        </w:rPr>
+      </w:pPr>
+      <w:r>
+        <w:rPr>
+          <w:rFonts w:ascii="Arial" w:hAnsi="Arial" w:cs="Arial"/>
+          <w:sz w:val="24"/>
+          <w:szCs w:val="24"/>
+        </w:rPr>
+        <w:t xml:space="preserve">     Actualmente, la Web se caracteriza principalmente por el gran despliegue de contenido multimedia y la gran interactividad con la que el usuario cuenta dentro del sitio, los cuales no están limitados a textos fijos, si no que ofrecen un amplio margen de operabilidad y posibilidades, que van desde la utilización de bases de datos para la administración de valiosa información como lo son los datos personales de un usuario, reproducción de videos, películas, noticias en tiempo real en incluso videojuegos. La Web ha trascendido de tal manera, que es difícil encontrar un espacio que no haya sido modificado directa o indirectamente por la presencia de la misma.</w:t>
+      </w:r>
+    </w:p>
+    <w:p>
+      <w:pPr>
+        <w:widowControl w:val="0"/>
+        <w:tabs>
+          <w:tab w:val="left" w:pos="0"/>
+        </w:tabs>
+        <w:overflowPunct w:val="0"/>
+        <w:adjustRightInd w:val="0"/>
+        <w:spacing w:after="0" w:line="480" w:lineRule="auto"/>
+        <w:jc w:val="both"/>
+        <w:rPr>
+          <w:rFonts w:ascii="Arial" w:hAnsi="Arial" w:cs="Arial"/>
+          <w:sz w:val="24"/>
+          <w:szCs w:val="24"/>
+        </w:rPr>
+      </w:pPr>
+    </w:p>
+    <w:p>
+      <w:pPr>
+        <w:widowControl w:val="0"/>
+        <w:tabs>
+          <w:tab w:val="left" w:pos="0"/>
+        </w:tabs>
+        <w:overflowPunct w:val="0"/>
+        <w:adjustRightInd w:val="0"/>
+        <w:spacing w:after="0" w:line="480" w:lineRule="auto"/>
+        <w:jc w:val="both"/>
+        <w:rPr>
+          <w:rFonts w:ascii="Arial" w:hAnsi="Arial" w:cs="Arial"/>
+          <w:b/>
+          <w:bCs/>
+          <w:sz w:val="24"/>
+          <w:szCs w:val="24"/>
+        </w:rPr>
+      </w:pPr>
+      <w:r>
+        <w:rPr>
+          <w:rFonts w:ascii="Arial" w:hAnsi="Arial" w:cs="Arial"/>
+          <w:b/>
+          <w:bCs/>
+          <w:sz w:val="24"/>
+          <w:szCs w:val="24"/>
+        </w:rPr>
+        <w:t>2.1.2 APLICACIÓN WEB</w:t>
+      </w:r>
+    </w:p>
+    <w:p>
+      <w:pPr>
+        <w:widowControl w:val="0"/>
+        <w:tabs>
+          <w:tab w:val="left" w:pos="0"/>
+        </w:tabs>
+        <w:overflowPunct w:val="0"/>
+        <w:adjustRightInd w:val="0"/>
+        <w:spacing w:after="0" w:line="480" w:lineRule="auto"/>
+        <w:jc w:val="both"/>
+        <w:rPr>
+          <w:rFonts w:ascii="Arial" w:hAnsi="Arial" w:cs="Arial"/>
+          <w:b/>
+          <w:bCs/>
+          <w:sz w:val="24"/>
+          <w:szCs w:val="24"/>
+        </w:rPr>
+      </w:pPr>
+    </w:p>
+    <w:p>
+      <w:pPr>
+        <w:widowControl w:val="0"/>
+        <w:tabs>
+          <w:tab w:val="left" w:pos="0"/>
+        </w:tabs>
+        <w:overflowPunct w:val="0"/>
+        <w:adjustRightInd w:val="0"/>
+        <w:spacing w:after="0" w:line="480" w:lineRule="auto"/>
+        <w:jc w:val="both"/>
+        <w:rPr>
+          <w:rFonts w:ascii="Arial" w:hAnsi="Arial" w:cs="Arial"/>
+          <w:sz w:val="24"/>
+          <w:szCs w:val="24"/>
+        </w:rPr>
+      </w:pPr>
+      <w:r>
+        <w:rPr>
+          <w:rFonts w:ascii="Arial" w:hAnsi="Arial" w:cs="Arial"/>
+          <w:b/>
+          <w:bCs/>
+          <w:sz w:val="24"/>
+          <w:szCs w:val="24"/>
+        </w:rPr>
+        <w:t xml:space="preserve">     </w:t>
+      </w:r>
+      <w:r>
+        <w:rPr>
+          <w:rFonts w:ascii="Arial" w:hAnsi="Arial" w:cs="Arial"/>
+          <w:sz w:val="24"/>
+          <w:szCs w:val="24"/>
+        </w:rPr>
+        <w:t>Las aplicaciones Web se dividen en tres niveles: el primer nivel o nivel superior que interacciona con el usuario, cliente o navegador; luego si tiene el nivel inferior que proporciona los datos (comúnmente conocido como base de datos) y finalmente el nivel intermedio es aquel que procesa los datos, frecuentemente denominado servidor web (Luján, 2002, p. 47).</w:t>
+      </w:r>
+    </w:p>
+    <w:p>
+      <w:pPr>
+        <w:widowControl w:val="0"/>
+        <w:tabs>
+          <w:tab w:val="left" w:pos="0"/>
+        </w:tabs>
+        <w:overflowPunct w:val="0"/>
+        <w:adjustRightInd w:val="0"/>
+        <w:spacing w:after="0" w:line="480" w:lineRule="auto"/>
+        <w:jc w:val="both"/>
+        <w:rPr>
+          <w:rFonts w:ascii="Arial" w:hAnsi="Arial" w:cs="Arial"/>
+          <w:sz w:val="24"/>
+          <w:szCs w:val="24"/>
+        </w:rPr>
+      </w:pPr>
+      <w:r>
+        <w:rPr>
+          <w:rFonts w:ascii="Arial" w:hAnsi="Arial" w:cs="Arial"/>
+          <w:sz w:val="24"/>
+          <w:szCs w:val="24"/>
+        </w:rPr>
+        <w:t xml:space="preserve">     Consecuentemente, el mismo autor anteriormente citado expresa que:</w:t>
+      </w:r>
+    </w:p>
+    <w:p>
+      <w:pPr>
+        <w:widowControl w:val="0"/>
+        <w:tabs>
+          <w:tab w:val="left" w:pos="0"/>
+        </w:tabs>
+        <w:overflowPunct w:val="0"/>
+        <w:adjustRightInd w:val="0"/>
+        <w:spacing w:after="0" w:line="240" w:lineRule="auto"/>
+        <w:ind w:left="680" w:right="680"/>
+        <w:jc w:val="both"/>
+        <w:rPr>
+          <w:rFonts w:ascii="Arial" w:hAnsi="Arial" w:cs="Arial"/>
+          <w:sz w:val="24"/>
+          <w:szCs w:val="24"/>
+        </w:rPr>
+      </w:pPr>
+      <w:r>
+        <w:rPr>
+          <w:rFonts w:ascii="Arial" w:hAnsi="Arial" w:cs="Arial"/>
+          <w:sz w:val="24"/>
+          <w:szCs w:val="24"/>
+        </w:rPr>
+        <w:t>Una aplicación web</w:t>
+      </w:r>
+      <w:r>
+        <w:rPr>
+          <w:rFonts w:ascii="Arial" w:hAnsi="Arial" w:cs="Arial"/>
+          <w:sz w:val="24"/>
+          <w:szCs w:val="24"/>
+        </w:rPr>
+        <w:t xml:space="preserve"> </w:t>
+      </w:r>
+      <w:r>
+        <w:rPr>
+          <w:rFonts w:ascii="Arial" w:hAnsi="Arial" w:cs="Arial"/>
+          <w:sz w:val="24"/>
+          <w:szCs w:val="24"/>
+        </w:rPr>
+        <w:t>es un tipo especial de aplicación cliente/servidor, donde tanto el cliente (el navegador, explorador o visualizador) como</w:t>
+      </w:r>
+      <w:r>
+        <w:rPr>
+          <w:rFonts w:ascii="Arial" w:hAnsi="Arial" w:cs="Arial"/>
+          <w:sz w:val="24"/>
+          <w:szCs w:val="24"/>
+        </w:rPr>
+        <w:t xml:space="preserve"> </w:t>
+      </w:r>
+      <w:r>
+        <w:rPr>
+          <w:rFonts w:ascii="Arial" w:hAnsi="Arial" w:cs="Arial"/>
+          <w:sz w:val="24"/>
+          <w:szCs w:val="24"/>
+        </w:rPr>
+        <w:t>el servidor (el servidor web) y el protocolo mediante el que se comunican (HTTP)</w:t>
+      </w:r>
+      <w:r>
+        <w:rPr>
+          <w:rFonts w:ascii="Arial" w:hAnsi="Arial" w:cs="Arial"/>
+          <w:sz w:val="24"/>
+          <w:szCs w:val="24"/>
+        </w:rPr>
+        <w:t xml:space="preserve"> </w:t>
+      </w:r>
+      <w:r>
+        <w:rPr>
+          <w:rFonts w:ascii="Arial" w:hAnsi="Arial" w:cs="Arial"/>
+          <w:sz w:val="24"/>
+          <w:szCs w:val="24"/>
+        </w:rPr>
+        <w:t>están estandarizados y no han de ser</w:t>
+      </w:r>
+      <w:r>
+        <w:rPr>
+          <w:rFonts w:ascii="Arial" w:hAnsi="Arial" w:cs="Arial"/>
+          <w:sz w:val="24"/>
+          <w:szCs w:val="24"/>
+        </w:rPr>
+        <w:t xml:space="preserve"> </w:t>
+      </w:r>
+      <w:r>
+        <w:rPr>
+          <w:rFonts w:ascii="Arial" w:hAnsi="Arial" w:cs="Arial"/>
+          <w:sz w:val="24"/>
+          <w:szCs w:val="24"/>
+        </w:rPr>
+        <w:t>creados por el programador de aplicaciones</w:t>
+      </w:r>
+      <w:r>
+        <w:rPr>
+          <w:rFonts w:ascii="Arial" w:hAnsi="Arial" w:cs="Arial"/>
+          <w:sz w:val="24"/>
+          <w:szCs w:val="24"/>
+        </w:rPr>
+        <w:t xml:space="preserve">. </w:t>
+      </w:r>
+      <w:r>
+        <w:rPr>
+          <w:rFonts w:ascii="Arial" w:hAnsi="Arial" w:cs="Arial"/>
+          <w:sz w:val="24"/>
+          <w:szCs w:val="24"/>
+        </w:rPr>
+        <w:t xml:space="preserve">El </w:t>
+      </w:r>
+      <w:r>
+        <w:rPr>
+          <w:rFonts w:ascii="Arial" w:hAnsi="Arial" w:cs="Arial"/>
+          <w:sz w:val="24"/>
+          <w:szCs w:val="24"/>
+        </w:rPr>
+        <w:lastRenderedPageBreak/>
+        <w:t>protocolo HTTP forma parte de la familia de protocolos de comunicaciones</w:t>
+      </w:r>
+      <w:r>
+        <w:rPr>
+          <w:rFonts w:ascii="Arial" w:hAnsi="Arial" w:cs="Arial"/>
+          <w:sz w:val="24"/>
+          <w:szCs w:val="24"/>
+        </w:rPr>
+        <w:t xml:space="preserve"> </w:t>
+      </w:r>
+      <w:r>
+        <w:rPr>
+          <w:rFonts w:ascii="Arial" w:hAnsi="Arial" w:cs="Arial"/>
+          <w:sz w:val="24"/>
+          <w:szCs w:val="24"/>
+        </w:rPr>
+        <w:t>TCP/IP, que son los empleados en Internet. Estos protocolos permiten la conexión</w:t>
+      </w:r>
+      <w:r>
+        <w:rPr>
+          <w:rFonts w:ascii="Arial" w:hAnsi="Arial" w:cs="Arial"/>
+          <w:sz w:val="24"/>
+          <w:szCs w:val="24"/>
+        </w:rPr>
+        <w:t xml:space="preserve"> </w:t>
+      </w:r>
+      <w:r>
+        <w:rPr>
+          <w:rFonts w:ascii="Arial" w:hAnsi="Arial" w:cs="Arial"/>
+          <w:sz w:val="24"/>
+          <w:szCs w:val="24"/>
+        </w:rPr>
+        <w:t>de sistemas heterogéneos, lo que facilita el intercambio de información entre distintos</w:t>
+      </w:r>
+      <w:r>
+        <w:rPr>
+          <w:rFonts w:ascii="Arial" w:hAnsi="Arial" w:cs="Arial"/>
+          <w:sz w:val="24"/>
+          <w:szCs w:val="24"/>
+        </w:rPr>
+        <w:t xml:space="preserve"> </w:t>
+      </w:r>
+      <w:r>
+        <w:rPr>
+          <w:rFonts w:ascii="Arial" w:hAnsi="Arial" w:cs="Arial"/>
+          <w:sz w:val="24"/>
+          <w:szCs w:val="24"/>
+        </w:rPr>
+        <w:t>ordenadores.</w:t>
+      </w:r>
+    </w:p>
+    <w:p>
+      <w:pPr>
+        <w:widowControl w:val="0"/>
+        <w:tabs>
+          <w:tab w:val="left" w:pos="0"/>
+        </w:tabs>
+        <w:overflowPunct w:val="0"/>
+        <w:adjustRightInd w:val="0"/>
+        <w:spacing w:after="0" w:line="240" w:lineRule="auto"/>
+        <w:ind w:left="680" w:right="680"/>
+        <w:jc w:val="both"/>
+        <w:rPr>
+          <w:rFonts w:ascii="Arial" w:hAnsi="Arial" w:cs="Arial"/>
+          <w:sz w:val="24"/>
+          <w:szCs w:val="24"/>
+        </w:rPr>
+      </w:pPr>
+    </w:p>
+    <w:p>
+      <w:pPr>
+        <w:widowControl w:val="0"/>
+        <w:tabs>
+          <w:tab w:val="left" w:pos="0"/>
+        </w:tabs>
+        <w:overflowPunct w:val="0"/>
+        <w:adjustRightInd w:val="0"/>
+        <w:spacing w:after="0" w:line="240" w:lineRule="auto"/>
+        <w:ind w:left="680" w:right="680"/>
+        <w:jc w:val="both"/>
+        <w:rPr>
+          <w:rFonts w:ascii="Arial" w:hAnsi="Arial" w:cs="Arial"/>
+          <w:sz w:val="24"/>
+          <w:szCs w:val="24"/>
+        </w:rPr>
+      </w:pPr>
+    </w:p>
+    <w:p>
+      <w:pPr>
+        <w:widowControl w:val="0"/>
+        <w:tabs>
+          <w:tab w:val="left" w:pos="0"/>
+        </w:tabs>
+        <w:overflowPunct w:val="0"/>
+        <w:adjustRightInd w:val="0"/>
+        <w:spacing w:after="0" w:line="240" w:lineRule="auto"/>
+        <w:ind w:left="680" w:right="680"/>
+        <w:jc w:val="both"/>
+        <w:rPr>
+          <w:rFonts w:ascii="Arial" w:hAnsi="Arial" w:cs="Arial"/>
+          <w:sz w:val="24"/>
+          <w:szCs w:val="24"/>
+        </w:rPr>
+      </w:pPr>
+    </w:p>
+    <w:p>
+      <w:pPr>
+        <w:pStyle w:val="Prrafodelista"/>
+        <w:widowControl w:val="0"/>
+        <w:spacing w:after="0" w:line="480" w:lineRule="auto"/>
+        <w:ind w:left="0"/>
+        <w:jc w:val="both"/>
+        <w:rPr>
+          <w:rFonts w:ascii="Arial" w:eastAsia="MS Mincho" w:hAnsi="Arial" w:cs="Arial"/>
+          <w:color w:val="000000"/>
+          <w:sz w:val="24"/>
+          <w:szCs w:val="24"/>
+          <w:lang w:val="es-ES_tradnl" w:eastAsia="es-VE"/>
+        </w:rPr>
+      </w:pPr>
+      <w:r>
+        <w:rPr>
+          <w:rFonts w:ascii="Arial" w:eastAsia="MS Mincho" w:hAnsi="Arial" w:cs="Arial"/>
+          <w:color w:val="000000"/>
+          <w:sz w:val="24"/>
+          <w:szCs w:val="24"/>
+          <w:lang w:val="es-ES_tradnl" w:eastAsia="es-VE"/>
+        </w:rPr>
+        <w:t xml:space="preserve">     Por otra parte, Aumaille (2002, p. 26)</w:t>
+      </w:r>
+      <w:r>
+        <w:rPr>
+          <w:rFonts w:ascii="Arial" w:eastAsia="MS Mincho" w:hAnsi="Arial" w:cs="Arial"/>
+          <w:color w:val="000000"/>
+          <w:sz w:val="24"/>
+          <w:szCs w:val="24"/>
+          <w:lang w:val="es-ES_tradnl" w:eastAsia="es-VE"/>
+        </w:rPr>
+        <w:t xml:space="preserve"> estipula que una aplicación Web “ es un conjunto de recursos Web que participan en el funcionamiento de la propia aplicación Web”; entre dichos recursos destacan componentes de servidor dinámicos, bibliotecas de clases del lenguaje o los lenguajes de programación utilizados, elementos Web estáticos como lo son páginas HTML, imágenes, sonido y, por último, un descriptor de desarrollo y de configuración de la aplicación Web, que permita la ejecución de la aplicación Web, así como también la relación entre los componentes.</w:t>
+      </w:r>
+    </w:p>
+    <w:p>
+      <w:pPr>
+        <w:pStyle w:val="Prrafodelista"/>
+        <w:widowControl w:val="0"/>
+        <w:spacing w:after="0" w:line="480" w:lineRule="auto"/>
+        <w:ind w:left="0"/>
+        <w:rPr>
+          <w:rFonts w:ascii="Arial" w:eastAsia="MS Mincho" w:hAnsi="Arial" w:cs="Arial"/>
+          <w:color w:val="000000"/>
+          <w:sz w:val="24"/>
+          <w:szCs w:val="24"/>
+          <w:lang w:val="es-ES_tradnl" w:eastAsia="es-VE"/>
+        </w:rPr>
+      </w:pPr>
+    </w:p>
+    <w:p>
+      <w:pPr>
+        <w:pStyle w:val="Prrafodelista"/>
+        <w:widowControl w:val="0"/>
+        <w:spacing w:after="0" w:line="480" w:lineRule="auto"/>
+        <w:ind w:left="0"/>
+        <w:rPr>
+          <w:rFonts w:ascii="Arial" w:eastAsia="MS Mincho" w:hAnsi="Arial" w:cs="Arial"/>
+          <w:b/>
+          <w:bCs/>
+          <w:color w:val="000000"/>
+          <w:sz w:val="24"/>
+          <w:szCs w:val="24"/>
+          <w:lang w:val="es-ES_tradnl" w:eastAsia="es-VE"/>
+        </w:rPr>
+      </w:pPr>
+      <w:r>
+        <w:rPr>
+          <w:rFonts w:ascii="Arial" w:eastAsia="MS Mincho" w:hAnsi="Arial" w:cs="Arial"/>
+          <w:b/>
+          <w:bCs/>
+          <w:color w:val="000000"/>
+          <w:sz w:val="24"/>
+          <w:szCs w:val="24"/>
+          <w:lang w:val="es-ES_tradnl" w:eastAsia="es-VE"/>
+        </w:rPr>
+        <w:t>2.1.3 APLICACIÓN WEB RESPONSIVA</w:t>
+      </w:r>
+    </w:p>
+    <w:p>
+      <w:pPr>
+        <w:pStyle w:val="Prrafodelista"/>
+        <w:widowControl w:val="0"/>
+        <w:spacing w:after="0" w:line="480" w:lineRule="auto"/>
+        <w:ind w:left="0"/>
+        <w:rPr>
+          <w:rFonts w:ascii="Arial" w:eastAsia="MS Mincho" w:hAnsi="Arial" w:cs="Arial"/>
+          <w:color w:val="000000"/>
+          <w:sz w:val="24"/>
+          <w:szCs w:val="24"/>
+          <w:lang w:val="es-ES_tradnl" w:eastAsia="es-VE"/>
+        </w:rPr>
+      </w:pPr>
+    </w:p>
+    <w:p>
+      <w:pPr>
+        <w:pStyle w:val="Prrafodelista"/>
+        <w:widowControl w:val="0"/>
+        <w:spacing w:after="0" w:line="480" w:lineRule="auto"/>
+        <w:ind w:left="0"/>
+        <w:jc w:val="both"/>
+        <w:rPr>
+          <w:rFonts w:ascii="Arial" w:eastAsia="MS Mincho" w:hAnsi="Arial" w:cs="Arial"/>
+          <w:color w:val="000000"/>
+          <w:sz w:val="24"/>
+          <w:szCs w:val="24"/>
+          <w:lang w:val="es-ES_tradnl" w:eastAsia="es-VE"/>
+        </w:rPr>
+      </w:pPr>
+      <w:r>
+        <w:rPr>
+          <w:rFonts w:ascii="Arial" w:eastAsia="MS Mincho" w:hAnsi="Arial" w:cs="Arial"/>
+          <w:color w:val="000000"/>
+          <w:sz w:val="24"/>
+          <w:szCs w:val="24"/>
+          <w:lang w:val="es-ES_tradnl" w:eastAsia="es-VE"/>
+        </w:rPr>
+        <w:t xml:space="preserve">     En la actualidad, existen una gran variedad de dispositivos que poseen una pantalla y la capacidad de acceder y mostrar diferentes páginas Web. Sin embargo, estos dispositivos no siempre son similares entre sí; la variedad va desde ordenadores de escritorios o portátiles hasta dispositivo más livianos como lo son las tabletas y los teléfonos inteligentes. </w:t>
+      </w:r>
+    </w:p>
+    <w:p>
+      <w:pPr>
+        <w:pStyle w:val="Prrafodelista"/>
+        <w:widowControl w:val="0"/>
+        <w:spacing w:after="0" w:line="480" w:lineRule="auto"/>
+        <w:ind w:left="0"/>
+        <w:jc w:val="both"/>
+        <w:rPr>
+          <w:rFonts w:ascii="Arial" w:eastAsia="MS Mincho" w:hAnsi="Arial" w:cs="Arial"/>
+          <w:color w:val="000000"/>
+          <w:sz w:val="24"/>
+          <w:szCs w:val="24"/>
+          <w:lang w:val="es-ES_tradnl" w:eastAsia="es-VE"/>
+        </w:rPr>
+      </w:pPr>
+      <w:r>
+        <w:rPr>
+          <w:rFonts w:ascii="Arial" w:eastAsia="MS Mincho" w:hAnsi="Arial" w:cs="Arial"/>
+          <w:color w:val="000000"/>
+          <w:sz w:val="24"/>
+          <w:szCs w:val="24"/>
+          <w:lang w:val="es-ES_tradnl" w:eastAsia="es-VE"/>
+        </w:rPr>
+        <w:t xml:space="preserve">     Debido a esto, es muy importante para los desarrolladores de aplicaciones prever las características de los diferentes monitores que estarán haciendo uso de la aplicación Web, de manera que el producto final se comporte de una </w:t>
+      </w:r>
+      <w:r>
+        <w:rPr>
+          <w:rFonts w:ascii="Arial" w:eastAsia="MS Mincho" w:hAnsi="Arial" w:cs="Arial"/>
+          <w:color w:val="000000"/>
+          <w:sz w:val="24"/>
+          <w:szCs w:val="24"/>
+          <w:lang w:val="es-ES_tradnl" w:eastAsia="es-VE"/>
+        </w:rPr>
+        <w:lastRenderedPageBreak/>
+        <w:t>manera deseada sin importar la pantalla o dispositivo que esté siendo utilizado. La capacidad que posee una aplicación Web para adaptarse a diferentes tamaños de pantalla se denomina responsiva.</w:t>
+      </w:r>
+    </w:p>
+    <w:p>
+      <w:pPr>
+        <w:pStyle w:val="Prrafodelista"/>
+        <w:widowControl w:val="0"/>
+        <w:spacing w:after="0" w:line="480" w:lineRule="auto"/>
+        <w:ind w:left="0"/>
+        <w:jc w:val="both"/>
+        <w:rPr>
+          <w:rFonts w:ascii="Arial" w:eastAsia="MS Mincho" w:hAnsi="Arial" w:cs="Arial"/>
+          <w:color w:val="000000"/>
+          <w:sz w:val="24"/>
+          <w:szCs w:val="24"/>
+          <w:lang w:val="es-ES_tradnl" w:eastAsia="es-VE"/>
+        </w:rPr>
+      </w:pPr>
+      <w:r>
+        <w:rPr>
+          <w:rFonts w:ascii="Arial" w:eastAsia="MS Mincho" w:hAnsi="Arial" w:cs="Arial"/>
+          <w:color w:val="000000"/>
+          <w:sz w:val="24"/>
+          <w:szCs w:val="24"/>
+          <w:lang w:val="es-ES_tradnl" w:eastAsia="es-VE"/>
+        </w:rPr>
+        <w:t xml:space="preserve">     Continuando con lo establecido anteriormente, (LaGrone, 2013, p. i) muestra una serie de técnicas para lograr este cometido entre la que destacan: ajuste de tamaño de imágenes</w:t>
+      </w:r>
+      <w:r>
+        <w:rPr>
+          <w:rFonts w:ascii="Arial" w:eastAsia="MS Mincho" w:hAnsi="Arial" w:cs="Arial"/>
+          <w:color w:val="000000"/>
+          <w:sz w:val="24"/>
+          <w:szCs w:val="24"/>
+          <w:lang w:val="es-ES_tradnl" w:eastAsia="es-VE"/>
+        </w:rPr>
+        <w:t>, videos y tipografía; ajuste de la disposición de los diferentes elementos en una pantalla, estableciendo si se van a mostrar o no mediante herramientas de CSS3 y JavaScript; la utilización de las herramientas de desarrollo presente en los exploradores modernos para garantizar el comportamiento responsivo, entre otras tecnologías.</w:t>
+      </w:r>
+    </w:p>
+    <w:p>
+      <w:pPr>
+        <w:pStyle w:val="Prrafodelista"/>
+        <w:widowControl w:val="0"/>
+        <w:spacing w:after="0" w:line="480" w:lineRule="auto"/>
+        <w:ind w:left="0"/>
+        <w:jc w:val="both"/>
+        <w:rPr>
+          <w:rFonts w:ascii="Arial" w:eastAsia="MS Mincho" w:hAnsi="Arial" w:cs="Arial"/>
+          <w:color w:val="000000"/>
+          <w:sz w:val="24"/>
+          <w:szCs w:val="24"/>
+          <w:lang w:val="es-ES_tradnl" w:eastAsia="es-VE"/>
+        </w:rPr>
+      </w:pPr>
+      <w:r>
+        <w:rPr>
+          <w:rFonts w:ascii="Arial" w:eastAsia="MS Mincho" w:hAnsi="Arial" w:cs="Arial"/>
+          <w:color w:val="000000"/>
+          <w:sz w:val="24"/>
+          <w:szCs w:val="24"/>
+          <w:lang w:val="es-ES_tradnl" w:eastAsia="es-VE"/>
+        </w:rPr>
+        <w:t xml:space="preserve">     Por otra parte, (</w:t>
+      </w:r>
+      <w:r>
+        <w:rPr>
+          <w:rFonts w:ascii="Arial" w:eastAsia="MS Mincho" w:hAnsi="Arial" w:cs="Arial"/>
+          <w:color w:val="000000"/>
+          <w:sz w:val="24"/>
+          <w:szCs w:val="24"/>
+          <w:lang w:val="es-ES_tradnl" w:eastAsia="es-VE"/>
+        </w:rPr>
+        <w:t>Marcotte, 2014, p. 11</w:t>
+      </w:r>
+      <w:r>
+        <w:rPr>
+          <w:rFonts w:ascii="Arial" w:eastAsia="MS Mincho" w:hAnsi="Arial" w:cs="Arial"/>
+          <w:color w:val="000000"/>
+          <w:sz w:val="24"/>
+          <w:szCs w:val="24"/>
+          <w:lang w:val="es-ES_tradnl" w:eastAsia="es-VE"/>
+        </w:rPr>
+        <w:t xml:space="preserve">) determina que los ingredientes principales necesarios para el desarrollo de una aplicación Web responsiva son: un sistema de disposición basado en rejilla flexible, imágenes flexibles </w:t>
+      </w:r>
+      <w:r>
+        <w:rPr>
+          <w:rFonts w:ascii="Arial" w:eastAsia="MS Mincho" w:hAnsi="Arial" w:cs="Arial"/>
+          <w:color w:val="000000"/>
+          <w:sz w:val="24"/>
+          <w:szCs w:val="24"/>
+          <w:lang w:val="es-ES_tradnl" w:eastAsia="es-VE"/>
+        </w:rPr>
+        <w:t>e</w:t>
+      </w:r>
+      <w:r>
+        <w:rPr>
+          <w:rFonts w:ascii="Arial" w:eastAsia="MS Mincho" w:hAnsi="Arial" w:cs="Arial"/>
+          <w:color w:val="000000"/>
+          <w:sz w:val="24"/>
+          <w:szCs w:val="24"/>
+          <w:lang w:val="es-ES_tradnl" w:eastAsia="es-VE"/>
+        </w:rPr>
+        <w:t xml:space="preserve"> instrucciones para el comportamiento multimedia utilizando CSS3 (</w:t>
+      </w:r>
+      <w:r>
+        <w:rPr>
+          <w:rFonts w:ascii="Arial" w:eastAsia="MS Mincho" w:hAnsi="Arial" w:cs="Arial"/>
           <w:i/>
           <w:iCs/>
-          <w:sz w:val="24"/>
-          <w:szCs w:val="24"/>
-        </w:rPr>
-        <w:t xml:space="preserve"> Wide Web</w:t>
-      </w:r>
-      <w:r>
-        <w:rPr>
-          <w:rFonts w:ascii="Arial" w:hAnsi="Arial" w:cs="Arial"/>
-          <w:sz w:val="24"/>
-          <w:szCs w:val="24"/>
-        </w:rPr>
-        <w:t xml:space="preserve">), que es lo que se conoce comúnmente como la </w:t>
-      </w:r>
-      <w:r>
-        <w:rPr>
-          <w:rFonts w:ascii="Arial" w:hAnsi="Arial" w:cs="Arial"/>
-          <w:sz w:val="24"/>
-          <w:szCs w:val="24"/>
-        </w:rPr>
-        <w:t>W</w:t>
-      </w:r>
-      <w:r>
-        <w:rPr>
-          <w:rFonts w:ascii="Arial" w:hAnsi="Arial" w:cs="Arial"/>
-          <w:sz w:val="24"/>
-          <w:szCs w:val="24"/>
-        </w:rPr>
-        <w:t>eb</w:t>
-      </w:r>
-      <w:r>
-        <w:rPr>
-          <w:rFonts w:ascii="Arial" w:hAnsi="Arial" w:cs="Arial"/>
-          <w:sz w:val="24"/>
-          <w:szCs w:val="24"/>
-        </w:rPr>
-        <w:t>. Según Ramos (2014, p. 2):</w:t>
-      </w:r>
-    </w:p>
-    <w:p>
-      <w:pPr>
-        <w:widowControl w:val="0"/>
-        <w:tabs>
-          <w:tab w:val="left" w:pos="0"/>
-        </w:tabs>
-        <w:overflowPunct w:val="0"/>
-        <w:adjustRightInd w:val="0"/>
-        <w:spacing w:after="0" w:line="240" w:lineRule="auto"/>
-        <w:ind w:left="680" w:right="680"/>
-        <w:jc w:val="both"/>
-        <w:rPr>
-          <w:rFonts w:ascii="Arial" w:hAnsi="Arial" w:cs="Arial"/>
-          <w:sz w:val="24"/>
-          <w:szCs w:val="24"/>
-        </w:rPr>
-      </w:pPr>
-      <w:r>
-        <w:rPr>
-          <w:rFonts w:ascii="Arial" w:hAnsi="Arial" w:cs="Arial"/>
-          <w:sz w:val="24"/>
-          <w:szCs w:val="24"/>
-        </w:rPr>
-        <w:t>La web permite al usuario acceder a gran cantidad de información y a distintos tipos de documentos de manera sencilla; se le llama “la gran tela de araña” y es la herramienta más utilizada en internet. Básicamente, permite visualizar en la pantalla del usuario “páginas” (llamadas generalmente “sitios”) con información alojada en ordenadores remotos</w:t>
-      </w:r>
-      <w:r>
-        <w:rPr>
-          <w:rFonts w:ascii="Arial" w:hAnsi="Arial" w:cs="Arial"/>
-          <w:sz w:val="24"/>
-          <w:szCs w:val="24"/>
-        </w:rPr>
-        <w:t>.</w:t>
-      </w:r>
-      <w:r>
-        <w:rPr>
-          <w:rFonts w:ascii="Arial" w:hAnsi="Arial" w:cs="Arial"/>
-          <w:sz w:val="24"/>
-          <w:szCs w:val="24"/>
-        </w:rPr>
-        <w:t xml:space="preserve"> </w:t>
-      </w:r>
-    </w:p>
-    <w:p>
-      <w:pPr>
-        <w:widowControl w:val="0"/>
-        <w:tabs>
-          <w:tab w:val="left" w:pos="0"/>
-        </w:tabs>
-        <w:overflowPunct w:val="0"/>
-        <w:adjustRightInd w:val="0"/>
-        <w:spacing w:after="0" w:line="240" w:lineRule="auto"/>
-        <w:ind w:left="680" w:right="680"/>
-        <w:jc w:val="both"/>
-        <w:rPr>
-          <w:rFonts w:ascii="Arial" w:hAnsi="Arial" w:cs="Arial"/>
-          <w:sz w:val="24"/>
-          <w:szCs w:val="24"/>
-        </w:rPr>
-      </w:pPr>
-    </w:p>
-    <w:p>
-      <w:pPr>
-        <w:widowControl w:val="0"/>
-        <w:tabs>
-          <w:tab w:val="left" w:pos="0"/>
-        </w:tabs>
-        <w:overflowPunct w:val="0"/>
-        <w:adjustRightInd w:val="0"/>
-        <w:spacing w:after="0" w:line="240" w:lineRule="auto"/>
-        <w:ind w:left="680" w:right="680"/>
-        <w:jc w:val="both"/>
-        <w:rPr>
-          <w:rFonts w:ascii="Arial" w:hAnsi="Arial" w:cs="Arial"/>
-          <w:sz w:val="24"/>
-          <w:szCs w:val="24"/>
-        </w:rPr>
-      </w:pPr>
-    </w:p>
-    <w:p>
-      <w:pPr>
-        <w:widowControl w:val="0"/>
-        <w:tabs>
-          <w:tab w:val="left" w:pos="0"/>
-        </w:tabs>
-        <w:overflowPunct w:val="0"/>
-        <w:adjustRightInd w:val="0"/>
-        <w:spacing w:after="0" w:line="240" w:lineRule="auto"/>
-        <w:ind w:left="680" w:right="680"/>
-        <w:jc w:val="both"/>
-        <w:rPr>
-          <w:rFonts w:ascii="Arial" w:hAnsi="Arial" w:cs="Arial"/>
-          <w:sz w:val="24"/>
-          <w:szCs w:val="24"/>
-        </w:rPr>
-      </w:pPr>
-    </w:p>
-    <w:p>
-      <w:pPr>
-        <w:widowControl w:val="0"/>
-        <w:tabs>
-          <w:tab w:val="left" w:pos="0"/>
-        </w:tabs>
-        <w:overflowPunct w:val="0"/>
-        <w:adjustRightInd w:val="0"/>
-        <w:spacing w:after="0" w:line="480" w:lineRule="auto"/>
-        <w:jc w:val="both"/>
-        <w:rPr>
-          <w:rFonts w:ascii="Arial" w:hAnsi="Arial" w:cs="Arial"/>
-          <w:sz w:val="24"/>
-          <w:szCs w:val="24"/>
-        </w:rPr>
-      </w:pPr>
-      <w:r>
-        <w:rPr>
-          <w:rFonts w:ascii="Arial" w:hAnsi="Arial" w:cs="Arial"/>
-          <w:sz w:val="24"/>
-          <w:szCs w:val="24"/>
-        </w:rPr>
-        <w:t xml:space="preserve">     Adicionalmente, (Rodríguez, 2007, p. 16) asegura que la Web es el servicio que mayor aceptación por parte de los usuarios de la red. El éxito radica en su </w:t>
-      </w:r>
-      <w:r>
-        <w:rPr>
-          <w:rFonts w:ascii="Arial" w:hAnsi="Arial" w:cs="Arial"/>
-          <w:sz w:val="24"/>
-          <w:szCs w:val="24"/>
-        </w:rPr>
-        <w:lastRenderedPageBreak/>
-        <w:t>facilidad de uso, ya que con una simple pulsación del ratón sobre una palabra o gráfico se puede pasar de una información o página a otra.</w:t>
-      </w:r>
-    </w:p>
-    <w:p>
-      <w:pPr>
-        <w:widowControl w:val="0"/>
-        <w:tabs>
-          <w:tab w:val="left" w:pos="0"/>
-        </w:tabs>
-        <w:overflowPunct w:val="0"/>
-        <w:adjustRightInd w:val="0"/>
-        <w:spacing w:after="0" w:line="480" w:lineRule="auto"/>
-        <w:jc w:val="both"/>
-        <w:rPr>
-          <w:rFonts w:ascii="Arial" w:hAnsi="Arial" w:cs="Arial"/>
-          <w:sz w:val="24"/>
-          <w:szCs w:val="24"/>
-        </w:rPr>
-      </w:pPr>
-      <w:r>
-        <w:rPr>
-          <w:rFonts w:ascii="Arial" w:hAnsi="Arial" w:cs="Arial"/>
-          <w:sz w:val="24"/>
-          <w:szCs w:val="24"/>
-        </w:rPr>
-        <w:t xml:space="preserve">     Actualmente, la Web se caracteriza principalmente por el gran despliegue de contenido multimedia y la gran interactividad con la que el usuario cuenta dentro del sitio, los cuales no están limitados a textos fijos, si no que ofrecen un amplio margen de operabilidad y posibilidades, que van desde la utilización de bases de datos para la administración de valiosa información como lo son los datos personales de un usuario, reproducción de videos, películas, noticias en tiempo real en incluso videojuegos. La Web ha trascendido de tal manera, que es difícil encontrar un espacio que no haya sido modificado directa o indirectamente por la presencia de la misma.</w:t>
-      </w:r>
-    </w:p>
-    <w:p>
-      <w:pPr>
-        <w:widowControl w:val="0"/>
-        <w:tabs>
-          <w:tab w:val="left" w:pos="0"/>
-        </w:tabs>
-        <w:overflowPunct w:val="0"/>
-        <w:adjustRightInd w:val="0"/>
-        <w:spacing w:after="0" w:line="480" w:lineRule="auto"/>
-        <w:jc w:val="both"/>
-        <w:rPr>
-          <w:rFonts w:ascii="Arial" w:hAnsi="Arial" w:cs="Arial"/>
-          <w:sz w:val="24"/>
-          <w:szCs w:val="24"/>
-        </w:rPr>
-      </w:pPr>
-    </w:p>
-    <w:p>
-      <w:pPr>
-        <w:widowControl w:val="0"/>
-        <w:tabs>
-          <w:tab w:val="left" w:pos="0"/>
-        </w:tabs>
-        <w:overflowPunct w:val="0"/>
-        <w:adjustRightInd w:val="0"/>
-        <w:spacing w:after="0" w:line="480" w:lineRule="auto"/>
-        <w:jc w:val="both"/>
-        <w:rPr>
-          <w:rFonts w:ascii="Arial" w:hAnsi="Arial" w:cs="Arial"/>
-          <w:b/>
-          <w:bCs/>
-          <w:sz w:val="24"/>
-          <w:szCs w:val="24"/>
-        </w:rPr>
-      </w:pPr>
-      <w:r>
-        <w:rPr>
-          <w:rFonts w:ascii="Arial" w:hAnsi="Arial" w:cs="Arial"/>
-          <w:b/>
-          <w:bCs/>
-          <w:sz w:val="24"/>
-          <w:szCs w:val="24"/>
-        </w:rPr>
-        <w:t>2.1.2 APLICACIÓN WEB</w:t>
-      </w:r>
-    </w:p>
-    <w:p>
-      <w:pPr>
-        <w:widowControl w:val="0"/>
-        <w:tabs>
-          <w:tab w:val="left" w:pos="0"/>
-        </w:tabs>
-        <w:overflowPunct w:val="0"/>
-        <w:adjustRightInd w:val="0"/>
-        <w:spacing w:after="0" w:line="480" w:lineRule="auto"/>
-        <w:jc w:val="both"/>
-        <w:rPr>
-          <w:rFonts w:ascii="Arial" w:hAnsi="Arial" w:cs="Arial"/>
-          <w:b/>
-          <w:bCs/>
-          <w:sz w:val="24"/>
-          <w:szCs w:val="24"/>
-        </w:rPr>
-      </w:pPr>
-    </w:p>
-    <w:p>
-      <w:pPr>
-        <w:widowControl w:val="0"/>
-        <w:tabs>
-          <w:tab w:val="left" w:pos="0"/>
-        </w:tabs>
-        <w:overflowPunct w:val="0"/>
-        <w:adjustRightInd w:val="0"/>
-        <w:spacing w:after="0" w:line="480" w:lineRule="auto"/>
-        <w:jc w:val="both"/>
-        <w:rPr>
-          <w:rFonts w:ascii="Arial" w:hAnsi="Arial" w:cs="Arial"/>
-          <w:sz w:val="24"/>
-          <w:szCs w:val="24"/>
-        </w:rPr>
-      </w:pPr>
-      <w:r>
-        <w:rPr>
-          <w:rFonts w:ascii="Arial" w:hAnsi="Arial" w:cs="Arial"/>
-          <w:b/>
-          <w:bCs/>
-          <w:sz w:val="24"/>
-          <w:szCs w:val="24"/>
-        </w:rPr>
-        <w:t xml:space="preserve">     </w:t>
-      </w:r>
-      <w:r>
-        <w:rPr>
-          <w:rFonts w:ascii="Arial" w:hAnsi="Arial" w:cs="Arial"/>
-          <w:sz w:val="24"/>
-          <w:szCs w:val="24"/>
-        </w:rPr>
-        <w:t>Las aplicaciones Web se dividen en tres niveles: el primer nivel o nivel superior que interacciona con el usuario, cliente o navegador; luego si tiene el nivel inferior que proporciona los datos (comúnmente conocido como base de datos) y finalmente el nivel intermedio es aquel que procesa los datos, frecuentemente denominado servidor web (Luján, 2002, p. 47).</w:t>
-      </w:r>
-    </w:p>
-    <w:p>
-      <w:pPr>
-        <w:widowControl w:val="0"/>
-        <w:tabs>
-          <w:tab w:val="left" w:pos="0"/>
-        </w:tabs>
-        <w:overflowPunct w:val="0"/>
-        <w:adjustRightInd w:val="0"/>
-        <w:spacing w:after="0" w:line="480" w:lineRule="auto"/>
-        <w:jc w:val="both"/>
-        <w:rPr>
-          <w:rFonts w:ascii="Arial" w:hAnsi="Arial" w:cs="Arial"/>
-          <w:sz w:val="24"/>
-          <w:szCs w:val="24"/>
-        </w:rPr>
-      </w:pPr>
-      <w:r>
-        <w:rPr>
-          <w:rFonts w:ascii="Arial" w:hAnsi="Arial" w:cs="Arial"/>
-          <w:sz w:val="24"/>
-          <w:szCs w:val="24"/>
-        </w:rPr>
-        <w:t xml:space="preserve">     Consecuentemente, el mismo autor anteriormente citado expresa que:</w:t>
-      </w:r>
-    </w:p>
-    <w:p>
-      <w:pPr>
-        <w:widowControl w:val="0"/>
-        <w:tabs>
-          <w:tab w:val="left" w:pos="0"/>
-        </w:tabs>
-        <w:overflowPunct w:val="0"/>
-        <w:adjustRightInd w:val="0"/>
-        <w:spacing w:after="0" w:line="240" w:lineRule="auto"/>
-        <w:ind w:left="680" w:right="680"/>
-        <w:jc w:val="both"/>
-        <w:rPr>
-          <w:rFonts w:ascii="Arial" w:hAnsi="Arial" w:cs="Arial"/>
-          <w:sz w:val="24"/>
-          <w:szCs w:val="24"/>
-        </w:rPr>
-      </w:pPr>
-      <w:r>
-        <w:rPr>
-          <w:rFonts w:ascii="Arial" w:hAnsi="Arial" w:cs="Arial"/>
-          <w:sz w:val="24"/>
-          <w:szCs w:val="24"/>
-        </w:rPr>
-        <w:t>Una aplicación web</w:t>
-      </w:r>
-      <w:r>
-        <w:rPr>
-          <w:rFonts w:ascii="Arial" w:hAnsi="Arial" w:cs="Arial"/>
-          <w:sz w:val="24"/>
-          <w:szCs w:val="24"/>
-        </w:rPr>
-        <w:t xml:space="preserve"> </w:t>
-      </w:r>
-      <w:r>
-        <w:rPr>
-          <w:rFonts w:ascii="Arial" w:hAnsi="Arial" w:cs="Arial"/>
-          <w:sz w:val="24"/>
-          <w:szCs w:val="24"/>
-        </w:rPr>
-        <w:t>es un tipo especial de aplicación cliente/servidor, donde tanto el cliente (el navegador, explorador o visualizador) como</w:t>
-      </w:r>
-      <w:r>
-        <w:rPr>
-          <w:rFonts w:ascii="Arial" w:hAnsi="Arial" w:cs="Arial"/>
-          <w:sz w:val="24"/>
-          <w:szCs w:val="24"/>
-        </w:rPr>
-        <w:t xml:space="preserve"> </w:t>
-      </w:r>
-      <w:r>
-        <w:rPr>
-          <w:rFonts w:ascii="Arial" w:hAnsi="Arial" w:cs="Arial"/>
-          <w:sz w:val="24"/>
-          <w:szCs w:val="24"/>
-        </w:rPr>
-        <w:t>el servidor (el servidor web) y el protocolo mediante el que se comunican (HTTP)</w:t>
-      </w:r>
-      <w:r>
-        <w:rPr>
-          <w:rFonts w:ascii="Arial" w:hAnsi="Arial" w:cs="Arial"/>
-          <w:sz w:val="24"/>
-          <w:szCs w:val="24"/>
-        </w:rPr>
-        <w:t xml:space="preserve"> </w:t>
-      </w:r>
-      <w:r>
-        <w:rPr>
-          <w:rFonts w:ascii="Arial" w:hAnsi="Arial" w:cs="Arial"/>
-          <w:sz w:val="24"/>
-          <w:szCs w:val="24"/>
-        </w:rPr>
-        <w:t>están estandarizados y no han de ser</w:t>
-      </w:r>
-      <w:r>
-        <w:rPr>
-          <w:rFonts w:ascii="Arial" w:hAnsi="Arial" w:cs="Arial"/>
-          <w:sz w:val="24"/>
-          <w:szCs w:val="24"/>
-        </w:rPr>
-        <w:t xml:space="preserve"> </w:t>
-      </w:r>
-      <w:r>
-        <w:rPr>
-          <w:rFonts w:ascii="Arial" w:hAnsi="Arial" w:cs="Arial"/>
-          <w:sz w:val="24"/>
-          <w:szCs w:val="24"/>
-        </w:rPr>
-        <w:t>creados por el programador de aplicaciones</w:t>
-      </w:r>
-      <w:r>
-        <w:rPr>
-          <w:rFonts w:ascii="Arial" w:hAnsi="Arial" w:cs="Arial"/>
-          <w:sz w:val="24"/>
-          <w:szCs w:val="24"/>
-        </w:rPr>
-        <w:t xml:space="preserve">. </w:t>
-      </w:r>
-      <w:r>
-        <w:rPr>
-          <w:rFonts w:ascii="Arial" w:hAnsi="Arial" w:cs="Arial"/>
-          <w:sz w:val="24"/>
-          <w:szCs w:val="24"/>
-        </w:rPr>
-        <w:t xml:space="preserve">El </w:t>
-      </w:r>
-      <w:r>
-        <w:rPr>
-          <w:rFonts w:ascii="Arial" w:hAnsi="Arial" w:cs="Arial"/>
-          <w:sz w:val="24"/>
-          <w:szCs w:val="24"/>
-        </w:rPr>
-        <w:lastRenderedPageBreak/>
-        <w:t>protocolo HTTP forma parte de la familia de protocolos de comunicaciones</w:t>
-      </w:r>
-      <w:r>
-        <w:rPr>
-          <w:rFonts w:ascii="Arial" w:hAnsi="Arial" w:cs="Arial"/>
-          <w:sz w:val="24"/>
-          <w:szCs w:val="24"/>
-        </w:rPr>
-        <w:t xml:space="preserve"> </w:t>
-      </w:r>
-      <w:r>
-        <w:rPr>
-          <w:rFonts w:ascii="Arial" w:hAnsi="Arial" w:cs="Arial"/>
-          <w:sz w:val="24"/>
-          <w:szCs w:val="24"/>
-        </w:rPr>
-        <w:t>TCP/IP, que son los empleados en Internet. Estos protocolos permiten la conexión</w:t>
-      </w:r>
-      <w:r>
-        <w:rPr>
-          <w:rFonts w:ascii="Arial" w:hAnsi="Arial" w:cs="Arial"/>
-          <w:sz w:val="24"/>
-          <w:szCs w:val="24"/>
-        </w:rPr>
-        <w:t xml:space="preserve"> </w:t>
-      </w:r>
-      <w:r>
-        <w:rPr>
-          <w:rFonts w:ascii="Arial" w:hAnsi="Arial" w:cs="Arial"/>
-          <w:sz w:val="24"/>
-          <w:szCs w:val="24"/>
-        </w:rPr>
-        <w:t>de sistemas heterogéneos, lo que facilita el intercambio de información entre distintos</w:t>
-      </w:r>
-      <w:r>
-        <w:rPr>
-          <w:rFonts w:ascii="Arial" w:hAnsi="Arial" w:cs="Arial"/>
-          <w:sz w:val="24"/>
-          <w:szCs w:val="24"/>
-        </w:rPr>
-        <w:t xml:space="preserve"> </w:t>
-      </w:r>
-      <w:r>
-        <w:rPr>
-          <w:rFonts w:ascii="Arial" w:hAnsi="Arial" w:cs="Arial"/>
-          <w:sz w:val="24"/>
-          <w:szCs w:val="24"/>
-        </w:rPr>
-        <w:t>ordenadores.</w:t>
-      </w:r>
-    </w:p>
-    <w:p>
-      <w:pPr>
-        <w:widowControl w:val="0"/>
-        <w:tabs>
-          <w:tab w:val="left" w:pos="0"/>
-        </w:tabs>
-        <w:overflowPunct w:val="0"/>
-        <w:adjustRightInd w:val="0"/>
-        <w:spacing w:after="0" w:line="240" w:lineRule="auto"/>
-        <w:ind w:left="680" w:right="680"/>
-        <w:jc w:val="both"/>
-        <w:rPr>
-          <w:rFonts w:ascii="Arial" w:hAnsi="Arial" w:cs="Arial"/>
-          <w:sz w:val="24"/>
-          <w:szCs w:val="24"/>
-        </w:rPr>
-      </w:pPr>
-    </w:p>
-    <w:p>
-      <w:pPr>
-        <w:widowControl w:val="0"/>
-        <w:tabs>
-          <w:tab w:val="left" w:pos="0"/>
-        </w:tabs>
-        <w:overflowPunct w:val="0"/>
-        <w:adjustRightInd w:val="0"/>
-        <w:spacing w:after="0" w:line="240" w:lineRule="auto"/>
-        <w:ind w:left="680" w:right="680"/>
-        <w:jc w:val="both"/>
-        <w:rPr>
-          <w:rFonts w:ascii="Arial" w:hAnsi="Arial" w:cs="Arial"/>
-          <w:sz w:val="24"/>
-          <w:szCs w:val="24"/>
-        </w:rPr>
-      </w:pPr>
-    </w:p>
-    <w:p>
-      <w:pPr>
-        <w:widowControl w:val="0"/>
-        <w:tabs>
-          <w:tab w:val="left" w:pos="0"/>
-        </w:tabs>
-        <w:overflowPunct w:val="0"/>
-        <w:adjustRightInd w:val="0"/>
-        <w:spacing w:after="0" w:line="240" w:lineRule="auto"/>
-        <w:ind w:left="680" w:right="680"/>
-        <w:jc w:val="both"/>
-        <w:rPr>
-          <w:rFonts w:ascii="Arial" w:hAnsi="Arial" w:cs="Arial"/>
-          <w:sz w:val="24"/>
-          <w:szCs w:val="24"/>
-        </w:rPr>
-      </w:pPr>
-    </w:p>
-    <w:p>
-      <w:pPr>
-        <w:pStyle w:val="Prrafodelista"/>
-        <w:widowControl w:val="0"/>
-        <w:spacing w:after="0" w:line="480" w:lineRule="auto"/>
-        <w:ind w:left="0"/>
-        <w:jc w:val="both"/>
-        <w:rPr>
-          <w:rFonts w:ascii="Arial" w:eastAsia="MS Mincho" w:hAnsi="Arial" w:cs="Arial"/>
-          <w:color w:val="000000"/>
-          <w:sz w:val="24"/>
-          <w:szCs w:val="24"/>
-          <w:lang w:val="es-ES_tradnl" w:eastAsia="es-VE"/>
-        </w:rPr>
-      </w:pPr>
-      <w:r>
-        <w:rPr>
-          <w:rFonts w:ascii="Arial" w:eastAsia="MS Mincho" w:hAnsi="Arial" w:cs="Arial"/>
-          <w:color w:val="000000"/>
-          <w:sz w:val="24"/>
-          <w:szCs w:val="24"/>
-          <w:lang w:val="es-ES_tradnl" w:eastAsia="es-VE"/>
-        </w:rPr>
-        <w:t xml:space="preserve">     Por otra parte, Aumaille (2002, p. 26)</w:t>
-      </w:r>
-      <w:r>
-        <w:rPr>
-          <w:rFonts w:ascii="Arial" w:eastAsia="MS Mincho" w:hAnsi="Arial" w:cs="Arial"/>
-          <w:color w:val="000000"/>
-          <w:sz w:val="24"/>
-          <w:szCs w:val="24"/>
-          <w:lang w:val="es-ES_tradnl" w:eastAsia="es-VE"/>
-        </w:rPr>
-        <w:t xml:space="preserve"> estipula que una aplicación Web “ es un conjunto de recursos Web que participan en el funcionamiento de la propia aplicación Web”; entre dichos recursos destacan componentes de servidor dinámicos, bibliotecas de clases del lenguaje o los lenguajes de programación utilizados, elementos Web estáticos como lo son páginas HTML, imágenes, sonido y, por último, un descriptor de desarrollo y de configuración de la aplicación Web, que permita la ejecución de la aplicación Web, así como también la relación entre los componentes.</w:t>
-      </w:r>
-    </w:p>
-    <w:p>
-      <w:pPr>
-        <w:pStyle w:val="Prrafodelista"/>
-        <w:widowControl w:val="0"/>
-        <w:spacing w:after="0" w:line="480" w:lineRule="auto"/>
-        <w:ind w:left="0"/>
-        <w:rPr>
-          <w:rFonts w:ascii="Arial" w:eastAsia="MS Mincho" w:hAnsi="Arial" w:cs="Arial"/>
-          <w:color w:val="000000"/>
-          <w:sz w:val="24"/>
-          <w:szCs w:val="24"/>
-          <w:lang w:val="es-ES_tradnl" w:eastAsia="es-VE"/>
-        </w:rPr>
-      </w:pPr>
-    </w:p>
-    <w:p>
-      <w:pPr>
-        <w:pStyle w:val="Prrafodelista"/>
-        <w:widowControl w:val="0"/>
-        <w:spacing w:after="0" w:line="480" w:lineRule="auto"/>
-        <w:ind w:left="0"/>
-        <w:rPr>
-          <w:rFonts w:ascii="Arial" w:eastAsia="MS Mincho" w:hAnsi="Arial" w:cs="Arial"/>
-          <w:b/>
-          <w:bCs/>
-          <w:color w:val="000000"/>
-          <w:sz w:val="24"/>
-          <w:szCs w:val="24"/>
-          <w:lang w:val="es-ES_tradnl" w:eastAsia="es-VE"/>
-        </w:rPr>
-      </w:pPr>
-      <w:r>
-        <w:rPr>
-          <w:rFonts w:ascii="Arial" w:eastAsia="MS Mincho" w:hAnsi="Arial" w:cs="Arial"/>
-          <w:b/>
-          <w:bCs/>
-          <w:color w:val="000000"/>
-          <w:sz w:val="24"/>
-          <w:szCs w:val="24"/>
-          <w:lang w:val="es-ES_tradnl" w:eastAsia="es-VE"/>
-        </w:rPr>
-        <w:t>2.1.3 APLICACIÓN WEB RESPONSIVA</w:t>
-      </w:r>
-    </w:p>
-    <w:p>
-      <w:pPr>
-        <w:pStyle w:val="Prrafodelista"/>
-        <w:widowControl w:val="0"/>
-        <w:spacing w:after="0" w:line="480" w:lineRule="auto"/>
-        <w:ind w:left="0"/>
-        <w:rPr>
-          <w:rFonts w:ascii="Arial" w:eastAsia="MS Mincho" w:hAnsi="Arial" w:cs="Arial"/>
-          <w:color w:val="000000"/>
-          <w:sz w:val="24"/>
-          <w:szCs w:val="24"/>
-          <w:lang w:val="es-ES_tradnl" w:eastAsia="es-VE"/>
-        </w:rPr>
-      </w:pPr>
-    </w:p>
-    <w:p>
-      <w:pPr>
-        <w:pStyle w:val="Prrafodelista"/>
-        <w:widowControl w:val="0"/>
-        <w:spacing w:after="0" w:line="480" w:lineRule="auto"/>
-        <w:ind w:left="0"/>
-        <w:jc w:val="both"/>
-        <w:rPr>
-          <w:rFonts w:ascii="Arial" w:eastAsia="MS Mincho" w:hAnsi="Arial" w:cs="Arial"/>
-          <w:color w:val="000000"/>
-          <w:sz w:val="24"/>
-          <w:szCs w:val="24"/>
-          <w:lang w:val="es-ES_tradnl" w:eastAsia="es-VE"/>
-        </w:rPr>
-      </w:pPr>
-      <w:r>
-        <w:rPr>
-          <w:rFonts w:ascii="Arial" w:eastAsia="MS Mincho" w:hAnsi="Arial" w:cs="Arial"/>
-          <w:color w:val="000000"/>
-          <w:sz w:val="24"/>
-          <w:szCs w:val="24"/>
-          <w:lang w:val="es-ES_tradnl" w:eastAsia="es-VE"/>
-        </w:rPr>
-        <w:t xml:space="preserve">     En la actualidad, existen una gran variedad de dispositivos que poseen una pantalla y la capacidad de acceder y mostrar diferentes páginas Web. Sin embargo, estos dispositivos no siempre son similares entre sí; la variedad va desde ordenadores de escritorios o portátiles hasta dispositivo más livianos como lo son las tabletas y los teléfonos inteligentes. </w:t>
-      </w:r>
-    </w:p>
-    <w:p>
-      <w:pPr>
-        <w:pStyle w:val="Prrafodelista"/>
-        <w:widowControl w:val="0"/>
-        <w:spacing w:after="0" w:line="480" w:lineRule="auto"/>
-        <w:ind w:left="0"/>
-        <w:jc w:val="both"/>
-        <w:rPr>
-          <w:rFonts w:ascii="Arial" w:eastAsia="MS Mincho" w:hAnsi="Arial" w:cs="Arial"/>
-          <w:color w:val="000000"/>
-          <w:sz w:val="24"/>
-          <w:szCs w:val="24"/>
-          <w:lang w:val="es-ES_tradnl" w:eastAsia="es-VE"/>
-        </w:rPr>
-      </w:pPr>
-      <w:r>
-        <w:rPr>
-          <w:rFonts w:ascii="Arial" w:eastAsia="MS Mincho" w:hAnsi="Arial" w:cs="Arial"/>
-          <w:color w:val="000000"/>
-          <w:sz w:val="24"/>
-          <w:szCs w:val="24"/>
-          <w:lang w:val="es-ES_tradnl" w:eastAsia="es-VE"/>
-        </w:rPr>
-        <w:t xml:space="preserve">     Debido a esto, es muy importante para los desarrolladores de aplicaciones prever las características de los diferentes monitores que estarán haciendo uso de la aplicación Web, de manera que el producto final se comporte de una </w:t>
-      </w:r>
-      <w:r>
-        <w:rPr>
-          <w:rFonts w:ascii="Arial" w:eastAsia="MS Mincho" w:hAnsi="Arial" w:cs="Arial"/>
-          <w:color w:val="000000"/>
-          <w:sz w:val="24"/>
-          <w:szCs w:val="24"/>
-          <w:lang w:val="es-ES_tradnl" w:eastAsia="es-VE"/>
-        </w:rPr>
-        <w:lastRenderedPageBreak/>
-        <w:t>manera deseada sin importar la pantalla o dispositivo que esté siendo utilizado. La capacidad que posee una aplicación Web para adaptarse a diferentes tamaños de pantalla se denomina responsiva.</w:t>
-      </w:r>
-    </w:p>
-    <w:p>
-      <w:pPr>
-        <w:pStyle w:val="Prrafodelista"/>
-        <w:widowControl w:val="0"/>
-        <w:spacing w:after="0" w:line="480" w:lineRule="auto"/>
-        <w:ind w:left="0"/>
-        <w:jc w:val="both"/>
-        <w:rPr>
-          <w:rFonts w:ascii="Arial" w:eastAsia="MS Mincho" w:hAnsi="Arial" w:cs="Arial"/>
-          <w:color w:val="000000"/>
-          <w:sz w:val="24"/>
-          <w:szCs w:val="24"/>
-          <w:lang w:val="es-ES_tradnl" w:eastAsia="es-VE"/>
-        </w:rPr>
-      </w:pPr>
-      <w:r>
-        <w:rPr>
-          <w:rFonts w:ascii="Arial" w:eastAsia="MS Mincho" w:hAnsi="Arial" w:cs="Arial"/>
-          <w:color w:val="000000"/>
-          <w:sz w:val="24"/>
-          <w:szCs w:val="24"/>
-          <w:lang w:val="es-ES_tradnl" w:eastAsia="es-VE"/>
-        </w:rPr>
-        <w:t xml:space="preserve">     Continuando con lo establecido anteriormente, (</w:t>
-      </w:r>
-      <w:proofErr w:type="spellStart"/>
-      <w:r>
-        <w:rPr>
-          <w:rFonts w:ascii="Arial" w:eastAsia="MS Mincho" w:hAnsi="Arial" w:cs="Arial"/>
-          <w:color w:val="000000"/>
-          <w:sz w:val="24"/>
-          <w:szCs w:val="24"/>
-          <w:lang w:val="es-ES_tradnl" w:eastAsia="es-VE"/>
-        </w:rPr>
-        <w:t>LaGrone</w:t>
-      </w:r>
-      <w:proofErr w:type="spellEnd"/>
-      <w:r>
-        <w:rPr>
-          <w:rFonts w:ascii="Arial" w:eastAsia="MS Mincho" w:hAnsi="Arial" w:cs="Arial"/>
-          <w:color w:val="000000"/>
-          <w:sz w:val="24"/>
-          <w:szCs w:val="24"/>
-          <w:lang w:val="es-ES_tradnl" w:eastAsia="es-VE"/>
-        </w:rPr>
-        <w:t>, 2013, p. i) muestra una serie de técnicas para lograr este cometido entre la que destacan: ajuste de tamaño de imágenes</w:t>
-      </w:r>
-      <w:r>
-        <w:rPr>
-          <w:rFonts w:ascii="Arial" w:eastAsia="MS Mincho" w:hAnsi="Arial" w:cs="Arial"/>
-          <w:color w:val="000000"/>
-          <w:sz w:val="24"/>
-          <w:szCs w:val="24"/>
-          <w:lang w:val="es-ES_tradnl" w:eastAsia="es-VE"/>
-        </w:rPr>
-        <w:t>, videos y tipografía; ajuste de la disposición de los diferentes elementos en una pantalla, estableciendo si se van a mostrar o no mediante herramientas de CSS3 y JavaScript; la utilización de las herramientas de desarrollo presente en los exploradores modernos para garantizar el comportamiento responsivo, entre otras tecnologías.</w:t>
-      </w:r>
-    </w:p>
-    <w:p>
-      <w:pPr>
-        <w:pStyle w:val="Prrafodelista"/>
-        <w:widowControl w:val="0"/>
-        <w:spacing w:after="0" w:line="480" w:lineRule="auto"/>
-        <w:ind w:left="0"/>
-        <w:jc w:val="both"/>
-        <w:rPr>
-          <w:rFonts w:ascii="Arial" w:eastAsia="MS Mincho" w:hAnsi="Arial" w:cs="Arial"/>
-          <w:color w:val="000000"/>
-          <w:sz w:val="24"/>
-          <w:szCs w:val="24"/>
-          <w:lang w:val="es-ES_tradnl" w:eastAsia="es-VE"/>
-        </w:rPr>
-      </w:pPr>
-      <w:r>
-        <w:rPr>
-          <w:rFonts w:ascii="Arial" w:eastAsia="MS Mincho" w:hAnsi="Arial" w:cs="Arial"/>
-          <w:color w:val="000000"/>
-          <w:sz w:val="24"/>
-          <w:szCs w:val="24"/>
-          <w:lang w:val="es-ES_tradnl" w:eastAsia="es-VE"/>
-        </w:rPr>
-        <w:t xml:space="preserve">     Por otra parte, (</w:t>
-      </w:r>
-      <w:proofErr w:type="spellStart"/>
-      <w:r>
-        <w:rPr>
-          <w:rFonts w:ascii="Arial" w:eastAsia="MS Mincho" w:hAnsi="Arial" w:cs="Arial"/>
-          <w:color w:val="000000"/>
-          <w:sz w:val="24"/>
-          <w:szCs w:val="24"/>
-          <w:lang w:val="es-ES_tradnl" w:eastAsia="es-VE"/>
-        </w:rPr>
-        <w:t>Marcotte</w:t>
-      </w:r>
-      <w:proofErr w:type="spellEnd"/>
-      <w:r>
-        <w:rPr>
-          <w:rFonts w:ascii="Arial" w:eastAsia="MS Mincho" w:hAnsi="Arial" w:cs="Arial"/>
-          <w:color w:val="000000"/>
-          <w:sz w:val="24"/>
-          <w:szCs w:val="24"/>
-          <w:lang w:val="es-ES_tradnl" w:eastAsia="es-VE"/>
-        </w:rPr>
-        <w:t>, 2014, p. 11</w:t>
-      </w:r>
-      <w:r>
-        <w:rPr>
-          <w:rFonts w:ascii="Arial" w:eastAsia="MS Mincho" w:hAnsi="Arial" w:cs="Arial"/>
-          <w:color w:val="000000"/>
-          <w:sz w:val="24"/>
-          <w:szCs w:val="24"/>
-          <w:lang w:val="es-ES_tradnl" w:eastAsia="es-VE"/>
-        </w:rPr>
-        <w:t xml:space="preserve">) determina que los ingredientes principales necesarios para el desarrollo de una aplicación Web responsiva son: un sistema de disposición basado en rejilla flexible, imágenes flexibles </w:t>
-      </w:r>
-      <w:r>
-        <w:rPr>
-          <w:rFonts w:ascii="Arial" w:eastAsia="MS Mincho" w:hAnsi="Arial" w:cs="Arial"/>
-          <w:color w:val="000000"/>
-          <w:sz w:val="24"/>
-          <w:szCs w:val="24"/>
-          <w:lang w:val="es-ES_tradnl" w:eastAsia="es-VE"/>
-        </w:rPr>
-        <w:t>e</w:t>
-      </w:r>
-      <w:r>
-        <w:rPr>
-          <w:rFonts w:ascii="Arial" w:eastAsia="MS Mincho" w:hAnsi="Arial" w:cs="Arial"/>
-          <w:color w:val="000000"/>
-          <w:sz w:val="24"/>
-          <w:szCs w:val="24"/>
-          <w:lang w:val="es-ES_tradnl" w:eastAsia="es-VE"/>
-        </w:rPr>
-        <w:t xml:space="preserve"> instrucciones para el comportamiento multimedia utilizando CSS3 (</w:t>
-      </w:r>
-      <w:r>
-        <w:rPr>
-          <w:rFonts w:ascii="Arial" w:eastAsia="MS Mincho" w:hAnsi="Arial" w:cs="Arial"/>
-          <w:i/>
-          <w:iCs/>
-          <w:color w:val="000000"/>
-          <w:sz w:val="24"/>
-          <w:szCs w:val="24"/>
-          <w:lang w:val="es-ES_tradnl" w:eastAsia="es-VE"/>
-        </w:rPr>
-        <w:t xml:space="preserve">media </w:t>
-      </w:r>
-      <w:proofErr w:type="spellStart"/>
-      <w:r>
-        <w:rPr>
-          <w:rFonts w:ascii="Arial" w:eastAsia="MS Mincho" w:hAnsi="Arial" w:cs="Arial"/>
-          <w:i/>
-          <w:iCs/>
-          <w:color w:val="000000"/>
-          <w:sz w:val="24"/>
-          <w:szCs w:val="24"/>
-          <w:lang w:val="es-ES_tradnl" w:eastAsia="es-VE"/>
-        </w:rPr>
-        <w:t>queries</w:t>
-      </w:r>
-      <w:proofErr w:type="spellEnd"/>
+          <w:color w:val="000000"/>
+          <w:sz w:val="24"/>
+          <w:szCs w:val="24"/>
+          <w:lang w:val="es-ES_tradnl" w:eastAsia="es-VE"/>
+        </w:rPr>
+        <w:t>media queries</w:t>
+      </w:r>
       <w:r>
         <w:rPr>
           <w:rFonts w:ascii="Arial" w:eastAsia="MS Mincho" w:hAnsi="Arial" w:cs="Arial"/>
@@ -6420,51 +6250,7 @@
           <w:szCs w:val="24"/>
           <w:lang w:val="es-ES_tradnl" w:eastAsia="es-VE"/>
         </w:rPr>
-        <w:t xml:space="preserve"> lado cliente o </w:t>
-      </w:r>
-      <w:proofErr w:type="spellStart"/>
-      <w:r>
-        <w:rPr>
-          <w:rFonts w:ascii="Arial" w:eastAsia="MS Mincho" w:hAnsi="Arial" w:cs="Arial"/>
-          <w:color w:val="000000"/>
-          <w:sz w:val="24"/>
-          <w:szCs w:val="24"/>
-          <w:lang w:val="es-ES_tradnl" w:eastAsia="es-VE"/>
-        </w:rPr>
-        <w:t>frontend</w:t>
-      </w:r>
-      <w:proofErr w:type="spellEnd"/>
-      <w:r>
-        <w:rPr>
-          <w:rFonts w:ascii="Arial" w:eastAsia="MS Mincho" w:hAnsi="Arial" w:cs="Arial"/>
-          <w:color w:val="000000"/>
-          <w:sz w:val="24"/>
-          <w:szCs w:val="24"/>
-          <w:lang w:val="es-ES_tradnl" w:eastAsia="es-VE"/>
-        </w:rPr>
-        <w:t xml:space="preserve"> y lado servidor o </w:t>
-      </w:r>
-      <w:proofErr w:type="spellStart"/>
-      <w:r>
-        <w:rPr>
-          <w:rFonts w:ascii="Arial" w:eastAsia="MS Mincho" w:hAnsi="Arial" w:cs="Arial"/>
-          <w:color w:val="000000"/>
-          <w:sz w:val="24"/>
-          <w:szCs w:val="24"/>
-          <w:lang w:val="es-ES_tradnl" w:eastAsia="es-VE"/>
-        </w:rPr>
-        <w:t>backend</w:t>
-      </w:r>
-      <w:proofErr w:type="spellEnd"/>
-      <w:r>
-        <w:rPr>
-          <w:rFonts w:ascii="Arial" w:eastAsia="MS Mincho" w:hAnsi="Arial" w:cs="Arial"/>
-          <w:color w:val="000000"/>
-          <w:sz w:val="24"/>
-          <w:szCs w:val="24"/>
-          <w:lang w:val="es-ES_tradnl" w:eastAsia="es-VE"/>
-        </w:rPr>
-        <w:t>.</w:t>
+        <w:t xml:space="preserve"> lado cliente o frontend y lado servidor o backend.</w:t>
       </w:r>
       <w:r>
         <w:rPr>
@@ -6765,7 +6551,6 @@
         </w:rPr>
         <w:t xml:space="preserve"> (2002, p. 91) “HTML es un lenguaje de marcas (etiquetas) que se emplea para dar formato a los documentos que se quieren publicar en la web. Los navegadores son capaces de interpretar las etiquetas y mostrar los documentos con el formato deseado”; a su vez, Mateu (2004, p. 51) indica que el lenguaje de etiquetas HTML (</w:t>
       </w:r>
-      <w:proofErr w:type="spellStart"/>
       <w:r>
         <w:rPr>
           <w:rFonts w:ascii="Arial" w:eastAsia="MS Mincho" w:hAnsi="Arial" w:cs="Arial"/>
@@ -6776,9 +6561,163 @@
           <w:szCs w:val="24"/>
           <w:lang w:val="es-ES_tradnl" w:eastAsia="es-VE"/>
         </w:rPr>
-        <w:t>hipertext</w:t>
-      </w:r>
-      <w:proofErr w:type="spellEnd"/>
+        <w:t>hipertext markup language</w:t>
+      </w:r>
+      <w:r>
+        <w:rPr>
+          <w:rFonts w:ascii="Arial" w:eastAsia="MS Mincho" w:hAnsi="Arial" w:cs="Arial"/>
+          <w:color w:val="000000"/>
+          <w:sz w:val="24"/>
+          <w:szCs w:val="24"/>
+          <w:lang w:val="es-ES_tradnl" w:eastAsia="es-VE"/>
+        </w:rPr>
+        <w:t xml:space="preserve">) </w:t>
+      </w:r>
+      <w:r>
+        <w:rPr>
+          <w:rFonts w:ascii="Arial" w:eastAsia="MS Mincho" w:hAnsi="Arial" w:cs="Arial"/>
+          <w:color w:val="000000"/>
+          <w:sz w:val="24"/>
+          <w:szCs w:val="24"/>
+          <w:lang w:val="es-ES_tradnl" w:eastAsia="es-VE"/>
+        </w:rPr>
+        <w:t>por</w:t>
+      </w:r>
+      <w:r>
+        <w:rPr>
+          <w:rFonts w:ascii="Arial" w:eastAsia="MS Mincho" w:hAnsi="Arial" w:cs="Arial"/>
+          <w:color w:val="000000"/>
+          <w:sz w:val="24"/>
+          <w:szCs w:val="24"/>
+          <w:lang w:val="es-ES_tradnl" w:eastAsia="es-VE"/>
+        </w:rPr>
+        <w:t xml:space="preserve"> sus siglas en inglés, “se utiliza para crear documentos que muestren una estructura de hipertexto”.</w:t>
+      </w:r>
+    </w:p>
+    <w:p>
+      <w:pPr>
+        <w:pStyle w:val="Prrafodelista"/>
+        <w:widowControl w:val="0"/>
+        <w:spacing w:after="0" w:line="480" w:lineRule="auto"/>
+        <w:ind w:left="0"/>
+        <w:jc w:val="both"/>
+        <w:rPr>
+          <w:rFonts w:ascii="Arial" w:eastAsia="MS Mincho" w:hAnsi="Arial" w:cs="Arial"/>
+          <w:color w:val="000000"/>
+          <w:sz w:val="24"/>
+          <w:szCs w:val="24"/>
+          <w:lang w:val="es-ES_tradnl" w:eastAsia="es-VE"/>
+        </w:rPr>
+      </w:pPr>
+      <w:r>
+        <w:rPr>
+          <w:rFonts w:ascii="Arial" w:eastAsia="MS Mincho" w:hAnsi="Arial" w:cs="Arial"/>
+          <w:color w:val="000000"/>
+          <w:sz w:val="24"/>
+          <w:szCs w:val="24"/>
+          <w:lang w:val="es-ES_tradnl" w:eastAsia="es-VE"/>
+        </w:rPr>
+        <w:t xml:space="preserve">     No obstante, dadas las ventajas que aporta la tecnología anteriormente mencionada al proceso de creación y funcionamiento de un sitio web, las </w:t>
+      </w:r>
+      <w:r>
+        <w:rPr>
+          <w:rFonts w:ascii="Arial" w:eastAsia="MS Mincho" w:hAnsi="Arial" w:cs="Arial"/>
+          <w:color w:val="000000"/>
+          <w:sz w:val="24"/>
+          <w:szCs w:val="24"/>
+          <w:lang w:val="es-ES_tradnl" w:eastAsia="es-VE"/>
+        </w:rPr>
+        <w:lastRenderedPageBreak/>
+        <w:t>mismas limitan en el sentido que no permiten al desarrollador configurar la estética del sitio en cuestión; para esto, se utiliza la tecnología que se describe a continuación.</w:t>
+      </w:r>
+    </w:p>
+    <w:p>
+      <w:pPr>
+        <w:pStyle w:val="Prrafodelista"/>
+        <w:widowControl w:val="0"/>
+        <w:spacing w:after="0" w:line="480" w:lineRule="auto"/>
+        <w:ind w:left="0"/>
+        <w:jc w:val="both"/>
+        <w:rPr>
+          <w:rFonts w:ascii="Arial" w:eastAsia="MS Mincho" w:hAnsi="Arial" w:cs="Arial"/>
+          <w:color w:val="000000"/>
+          <w:sz w:val="24"/>
+          <w:szCs w:val="24"/>
+          <w:lang w:val="es-ES_tradnl" w:eastAsia="es-VE"/>
+        </w:rPr>
+      </w:pPr>
+    </w:p>
+    <w:p>
+      <w:pPr>
+        <w:pStyle w:val="Prrafodelista"/>
+        <w:widowControl w:val="0"/>
+        <w:spacing w:after="0" w:line="480" w:lineRule="auto"/>
+        <w:ind w:left="0"/>
+        <w:jc w:val="both"/>
+        <w:rPr>
+          <w:rFonts w:ascii="Arial" w:eastAsia="MS Mincho" w:hAnsi="Arial" w:cs="Arial"/>
+          <w:b/>
+          <w:bCs/>
+          <w:color w:val="000000"/>
+          <w:sz w:val="24"/>
+          <w:szCs w:val="24"/>
+          <w:lang w:val="es-ES_tradnl" w:eastAsia="es-VE"/>
+        </w:rPr>
+      </w:pPr>
+      <w:r>
+        <w:rPr>
+          <w:rFonts w:ascii="Arial" w:eastAsia="MS Mincho" w:hAnsi="Arial" w:cs="Arial"/>
+          <w:b/>
+          <w:bCs/>
+          <w:color w:val="000000"/>
+          <w:sz w:val="24"/>
+          <w:szCs w:val="24"/>
+          <w:lang w:val="es-ES_tradnl" w:eastAsia="es-VE"/>
+        </w:rPr>
+        <w:t xml:space="preserve">2.5.2 CSS </w:t>
+      </w:r>
+    </w:p>
+    <w:p>
+      <w:pPr>
+        <w:pStyle w:val="Prrafodelista"/>
+        <w:widowControl w:val="0"/>
+        <w:spacing w:after="0" w:line="480" w:lineRule="auto"/>
+        <w:ind w:left="0"/>
+        <w:jc w:val="both"/>
+        <w:rPr>
+          <w:rFonts w:ascii="Arial" w:eastAsia="MS Mincho" w:hAnsi="Arial" w:cs="Arial"/>
+          <w:color w:val="000000"/>
+          <w:sz w:val="24"/>
+          <w:szCs w:val="24"/>
+          <w:lang w:val="es-ES_tradnl" w:eastAsia="es-VE"/>
+        </w:rPr>
+      </w:pPr>
+    </w:p>
+    <w:p>
+      <w:pPr>
+        <w:pStyle w:val="Prrafodelista"/>
+        <w:widowControl w:val="0"/>
+        <w:spacing w:after="0" w:line="480" w:lineRule="auto"/>
+        <w:ind w:left="0"/>
+        <w:jc w:val="both"/>
+        <w:rPr>
+          <w:rFonts w:ascii="Arial" w:eastAsia="MS Mincho" w:hAnsi="Arial" w:cs="Arial"/>
+          <w:color w:val="000000"/>
+          <w:sz w:val="24"/>
+          <w:szCs w:val="24"/>
+          <w:lang w:val="es-ES_tradnl" w:eastAsia="es-VE"/>
+        </w:rPr>
+      </w:pPr>
+      <w:r>
+        <w:rPr>
+          <w:rFonts w:ascii="Arial" w:eastAsia="MS Mincho" w:hAnsi="Arial" w:cs="Arial"/>
+          <w:color w:val="000000"/>
+          <w:sz w:val="24"/>
+          <w:szCs w:val="24"/>
+          <w:lang w:val="es-ES_tradnl" w:eastAsia="es-VE"/>
+        </w:rPr>
+        <w:t xml:space="preserve">     La hoja de estilos en cascada (</w:t>
+      </w:r>
       <w:r>
         <w:rPr>
           <w:rFonts w:ascii="Arial" w:eastAsia="MS Mincho" w:hAnsi="Arial" w:cs="Arial"/>
@@ -6789,269 +6728,8 @@
           <w:szCs w:val="24"/>
           <w:lang w:val="es-ES_tradnl" w:eastAsia="es-VE"/>
         </w:rPr>
-        <w:t xml:space="preserve"> </w:t>
-      </w:r>
-      <w:proofErr w:type="spellStart"/>
-      <w:r>
-        <w:rPr>
-          <w:rFonts w:ascii="Arial" w:eastAsia="MS Mincho" w:hAnsi="Arial" w:cs="Arial"/>
-          <w:i/>
-          <w:iCs/>
-          <w:color w:val="000000"/>
-          <w:sz w:val="24"/>
-          <w:szCs w:val="24"/>
-          <w:lang w:val="es-ES_tradnl" w:eastAsia="es-VE"/>
-        </w:rPr>
-        <w:t>markup</w:t>
-      </w:r>
-      <w:proofErr w:type="spellEnd"/>
-      <w:r>
-        <w:rPr>
-          <w:rFonts w:ascii="Arial" w:eastAsia="MS Mincho" w:hAnsi="Arial" w:cs="Arial"/>
-          <w:i/>
-          <w:iCs/>
-          <w:color w:val="000000"/>
-          <w:sz w:val="24"/>
-          <w:szCs w:val="24"/>
-          <w:lang w:val="es-ES_tradnl" w:eastAsia="es-VE"/>
-        </w:rPr>
-        <w:t xml:space="preserve"> </w:t>
-      </w:r>
-      <w:proofErr w:type="spellStart"/>
-      <w:r>
-        <w:rPr>
-          <w:rFonts w:ascii="Arial" w:eastAsia="MS Mincho" w:hAnsi="Arial" w:cs="Arial"/>
-          <w:i/>
-          <w:iCs/>
-          <w:color w:val="000000"/>
-          <w:sz w:val="24"/>
-          <w:szCs w:val="24"/>
-          <w:lang w:val="es-ES_tradnl" w:eastAsia="es-VE"/>
-        </w:rPr>
-        <w:t>language</w:t>
-      </w:r>
-      <w:proofErr w:type="spellEnd"/>
-      <w:r>
-        <w:rPr>
-          <w:rFonts w:ascii="Arial" w:eastAsia="MS Mincho" w:hAnsi="Arial" w:cs="Arial"/>
-          <w:color w:val="000000"/>
-          <w:sz w:val="24"/>
-          <w:szCs w:val="24"/>
-          <w:lang w:val="es-ES_tradnl" w:eastAsia="es-VE"/>
-        </w:rPr>
-        <w:t xml:space="preserve">) </w:t>
-      </w:r>
-      <w:r>
-        <w:rPr>
-          <w:rFonts w:ascii="Arial" w:eastAsia="MS Mincho" w:hAnsi="Arial" w:cs="Arial"/>
-          <w:color w:val="000000"/>
-          <w:sz w:val="24"/>
-          <w:szCs w:val="24"/>
-          <w:lang w:val="es-ES_tradnl" w:eastAsia="es-VE"/>
-        </w:rPr>
-        <w:t>por</w:t>
-      </w:r>
-      <w:r>
-        <w:rPr>
-          <w:rFonts w:ascii="Arial" w:eastAsia="MS Mincho" w:hAnsi="Arial" w:cs="Arial"/>
-          <w:color w:val="000000"/>
-          <w:sz w:val="24"/>
-          <w:szCs w:val="24"/>
-          <w:lang w:val="es-ES_tradnl" w:eastAsia="es-VE"/>
-        </w:rPr>
-        <w:t xml:space="preserve"> sus siglas en inglés, “se utiliza para crear documentos que muestren una estructura de hipertexto”.</w:t>
-      </w:r>
-    </w:p>
-    <w:p>
-      <w:pPr>
-        <w:pStyle w:val="Prrafodelista"/>
-        <w:widowControl w:val="0"/>
-        <w:spacing w:after="0" w:line="480" w:lineRule="auto"/>
-        <w:ind w:left="0"/>
-        <w:jc w:val="both"/>
-        <w:rPr>
-          <w:rFonts w:ascii="Arial" w:eastAsia="MS Mincho" w:hAnsi="Arial" w:cs="Arial"/>
-          <w:color w:val="000000"/>
-          <w:sz w:val="24"/>
-          <w:szCs w:val="24"/>
-          <w:lang w:val="es-ES_tradnl" w:eastAsia="es-VE"/>
-        </w:rPr>
-      </w:pPr>
-      <w:r>
-        <w:rPr>
-          <w:rFonts w:ascii="Arial" w:eastAsia="MS Mincho" w:hAnsi="Arial" w:cs="Arial"/>
-          <w:color w:val="000000"/>
-          <w:sz w:val="24"/>
-          <w:szCs w:val="24"/>
-          <w:lang w:val="es-ES_tradnl" w:eastAsia="es-VE"/>
-        </w:rPr>
-        <w:t xml:space="preserve">     No obstante, dadas las ventajas que aporta la tecnología anteriormente mencionada al proceso de creación y funcionamiento de un sitio web, las </w:t>
-      </w:r>
-      <w:r>
-        <w:rPr>
-          <w:rFonts w:ascii="Arial" w:eastAsia="MS Mincho" w:hAnsi="Arial" w:cs="Arial"/>
-          <w:color w:val="000000"/>
-          <w:sz w:val="24"/>
-          <w:szCs w:val="24"/>
-          <w:lang w:val="es-ES_tradnl" w:eastAsia="es-VE"/>
-        </w:rPr>
-        <w:lastRenderedPageBreak/>
-        <w:t>mismas limitan en el sentido que no permiten al desarrollador configurar la estética del sitio en cuestión; para esto, se utiliza la tecnología que se describe a continuación.</w:t>
-      </w:r>
-    </w:p>
-    <w:p>
-      <w:pPr>
-        <w:pStyle w:val="Prrafodelista"/>
-        <w:widowControl w:val="0"/>
-        <w:spacing w:after="0" w:line="480" w:lineRule="auto"/>
-        <w:ind w:left="0"/>
-        <w:jc w:val="both"/>
-        <w:rPr>
-          <w:rFonts w:ascii="Arial" w:eastAsia="MS Mincho" w:hAnsi="Arial" w:cs="Arial"/>
-          <w:color w:val="000000"/>
-          <w:sz w:val="24"/>
-          <w:szCs w:val="24"/>
-          <w:lang w:val="es-ES_tradnl" w:eastAsia="es-VE"/>
-        </w:rPr>
-      </w:pPr>
-    </w:p>
-    <w:p>
-      <w:pPr>
-        <w:pStyle w:val="Prrafodelista"/>
-        <w:widowControl w:val="0"/>
-        <w:spacing w:after="0" w:line="480" w:lineRule="auto"/>
-        <w:ind w:left="0"/>
-        <w:jc w:val="both"/>
-        <w:rPr>
-          <w:rFonts w:ascii="Arial" w:eastAsia="MS Mincho" w:hAnsi="Arial" w:cs="Arial"/>
-          <w:b/>
-          <w:bCs/>
-          <w:color w:val="000000"/>
-          <w:sz w:val="24"/>
-          <w:szCs w:val="24"/>
-          <w:lang w:val="es-ES_tradnl" w:eastAsia="es-VE"/>
-        </w:rPr>
-      </w:pPr>
-      <w:r>
-        <w:rPr>
-          <w:rFonts w:ascii="Arial" w:eastAsia="MS Mincho" w:hAnsi="Arial" w:cs="Arial"/>
-          <w:b/>
-          <w:bCs/>
-          <w:color w:val="000000"/>
-          <w:sz w:val="24"/>
-          <w:szCs w:val="24"/>
-          <w:lang w:val="es-ES_tradnl" w:eastAsia="es-VE"/>
-        </w:rPr>
-        <w:t xml:space="preserve">2.5.2 CSS </w:t>
-      </w:r>
-    </w:p>
-    <w:p>
-      <w:pPr>
-        <w:pStyle w:val="Prrafodelista"/>
-        <w:widowControl w:val="0"/>
-        <w:spacing w:after="0" w:line="480" w:lineRule="auto"/>
-        <w:ind w:left="0"/>
-        <w:jc w:val="both"/>
-        <w:rPr>
-          <w:rFonts w:ascii="Arial" w:eastAsia="MS Mincho" w:hAnsi="Arial" w:cs="Arial"/>
-          <w:color w:val="000000"/>
-          <w:sz w:val="24"/>
-          <w:szCs w:val="24"/>
-          <w:lang w:val="es-ES_tradnl" w:eastAsia="es-VE"/>
-        </w:rPr>
-      </w:pPr>
-    </w:p>
-    <w:p>
-      <w:pPr>
-        <w:pStyle w:val="Prrafodelista"/>
-        <w:widowControl w:val="0"/>
-        <w:spacing w:after="0" w:line="480" w:lineRule="auto"/>
-        <w:ind w:left="0"/>
-        <w:jc w:val="both"/>
-        <w:rPr>
-          <w:rFonts w:ascii="Arial" w:eastAsia="MS Mincho" w:hAnsi="Arial" w:cs="Arial"/>
-          <w:color w:val="000000"/>
-          <w:sz w:val="24"/>
-          <w:szCs w:val="24"/>
-          <w:lang w:val="es-ES_tradnl" w:eastAsia="es-VE"/>
-        </w:rPr>
-      </w:pPr>
-      <w:r>
-        <w:rPr>
-          <w:rFonts w:ascii="Arial" w:eastAsia="MS Mincho" w:hAnsi="Arial" w:cs="Arial"/>
-          <w:color w:val="000000"/>
-          <w:sz w:val="24"/>
-          <w:szCs w:val="24"/>
-          <w:lang w:val="es-ES_tradnl" w:eastAsia="es-VE"/>
-        </w:rPr>
-        <w:t xml:space="preserve">     La hoja de estilos en cascada (</w:t>
-      </w:r>
-      <w:proofErr w:type="spellStart"/>
-      <w:r>
-        <w:rPr>
-          <w:rFonts w:ascii="Arial" w:eastAsia="MS Mincho" w:hAnsi="Arial" w:cs="Arial"/>
-          <w:i/>
-          <w:iCs/>
-          <w:color w:val="000000"/>
-          <w:sz w:val="24"/>
-          <w:szCs w:val="24"/>
-          <w:lang w:val="es-ES_tradnl" w:eastAsia="es-VE"/>
-        </w:rPr>
-        <w:t>cascade</w:t>
-      </w:r>
-      <w:proofErr w:type="spellEnd"/>
-      <w:r>
-        <w:rPr>
-          <w:rFonts w:ascii="Arial" w:eastAsia="MS Mincho" w:hAnsi="Arial" w:cs="Arial"/>
-          <w:i/>
-          <w:iCs/>
-          <w:color w:val="000000"/>
-          <w:sz w:val="24"/>
-          <w:szCs w:val="24"/>
-          <w:lang w:val="es-ES_tradnl" w:eastAsia="es-VE"/>
-        </w:rPr>
-        <w:t xml:space="preserve"> </w:t>
-      </w:r>
-      <w:proofErr w:type="spellStart"/>
-      <w:r>
-        <w:rPr>
-          <w:rFonts w:ascii="Arial" w:eastAsia="MS Mincho" w:hAnsi="Arial" w:cs="Arial"/>
-          <w:i/>
-          <w:iCs/>
-          <w:color w:val="000000"/>
-          <w:sz w:val="24"/>
-          <w:szCs w:val="24"/>
-          <w:lang w:val="es-ES_tradnl" w:eastAsia="es-VE"/>
-        </w:rPr>
-        <w:t>style</w:t>
-      </w:r>
-      <w:proofErr w:type="spellEnd"/>
-      <w:r>
-        <w:rPr>
-          <w:rFonts w:ascii="Arial" w:eastAsia="MS Mincho" w:hAnsi="Arial" w:cs="Arial"/>
-          <w:i/>
-          <w:iCs/>
-          <w:color w:val="000000"/>
-          <w:sz w:val="24"/>
-          <w:szCs w:val="24"/>
-          <w:lang w:val="es-ES_tradnl" w:eastAsia="es-VE"/>
-        </w:rPr>
-        <w:t xml:space="preserve"> </w:t>
-      </w:r>
-      <w:proofErr w:type="spellStart"/>
-      <w:r>
-        <w:rPr>
-          <w:rFonts w:ascii="Arial" w:eastAsia="MS Mincho" w:hAnsi="Arial" w:cs="Arial"/>
-          <w:i/>
-          <w:iCs/>
-          <w:color w:val="000000"/>
-          <w:sz w:val="24"/>
-          <w:szCs w:val="24"/>
-          <w:lang w:val="es-ES_tradnl" w:eastAsia="es-VE"/>
-        </w:rPr>
-        <w:t>sheets</w:t>
-      </w:r>
-      <w:proofErr w:type="spellEnd"/>
+        <w:t>cascade style sheets</w:t>
+      </w:r>
       <w:r>
         <w:rPr>
           <w:rFonts w:ascii="Arial" w:eastAsia="MS Mincho" w:hAnsi="Arial" w:cs="Arial"/>
@@ -7724,21 +7402,8 @@
           <w:szCs w:val="24"/>
           <w:lang w:val="es-ES_tradnl" w:eastAsia="es-VE"/>
         </w:rPr>
-        <w:t xml:space="preserve">Netscape </w:t>
-      </w:r>
-      <w:proofErr w:type="spellStart"/>
-      <w:r>
-        <w:rPr>
-          <w:rFonts w:ascii="Arial" w:eastAsia="MS Mincho" w:hAnsi="Arial" w:cs="Arial"/>
-          <w:color w:val="000000"/>
-          <w:spacing w:val="-4"/>
-          <w:sz w:val="24"/>
-          <w:szCs w:val="24"/>
-          <w:lang w:val="es-ES_tradnl" w:eastAsia="es-VE"/>
-        </w:rPr>
-        <w:t>Communications</w:t>
-      </w:r>
-      <w:proofErr w:type="spellEnd"/>
+        <w:t>Netscape Communications</w:t>
+      </w:r>
       <w:r>
         <w:rPr>
           <w:rFonts w:ascii="Arial" w:eastAsia="MS Mincho" w:hAnsi="Arial" w:cs="Arial"/>
@@ -7750,29 +7415,16 @@
         </w:rPr>
         <w:t xml:space="preserve"> </w:t>
       </w:r>
-      <w:proofErr w:type="spellStart"/>
-      <w:r>
-        <w:rPr>
-          <w:rFonts w:ascii="Arial" w:eastAsia="MS Mincho" w:hAnsi="Arial" w:cs="Arial"/>
-          <w:color w:val="000000"/>
-          <w:spacing w:val="-4"/>
-          <w:sz w:val="24"/>
-          <w:szCs w:val="24"/>
-          <w:lang w:val="es-ES_tradnl" w:eastAsia="es-VE"/>
-        </w:rPr>
-        <w:t>Corporation</w:t>
-      </w:r>
-      <w:proofErr w:type="spellEnd"/>
-      <w:r>
-        <w:rPr>
-          <w:rFonts w:ascii="Arial" w:eastAsia="MS Mincho" w:hAnsi="Arial" w:cs="Arial"/>
-          <w:color w:val="000000"/>
-          <w:spacing w:val="-4"/>
-          <w:sz w:val="24"/>
-          <w:szCs w:val="24"/>
-          <w:lang w:val="es-ES_tradnl" w:eastAsia="es-VE"/>
-        </w:rPr>
-        <w:t>.</w:t>
+      <w:r>
+        <w:rPr>
+          <w:rFonts w:ascii="Arial" w:eastAsia="MS Mincho" w:hAnsi="Arial" w:cs="Arial"/>
+          <w:color w:val="000000"/>
+          <w:spacing w:val="-4"/>
+          <w:sz w:val="24"/>
+          <w:szCs w:val="24"/>
+          <w:lang w:val="es-ES_tradnl" w:eastAsia="es-VE"/>
+        </w:rPr>
+        <w:t>Corporation.</w:t>
       </w:r>
       <w:r>
         <w:rPr>
@@ -7992,31 +7644,7 @@
           <w:szCs w:val="24"/>
           <w:lang w:val="es-ES_tradnl" w:eastAsia="es-VE"/>
         </w:rPr>
-        <w:t xml:space="preserve"> de este lenguaje fue </w:t>
-      </w:r>
-      <w:proofErr w:type="spellStart"/>
-      <w:r>
-        <w:rPr>
-          <w:rFonts w:ascii="Arial" w:eastAsia="MS Mincho" w:hAnsi="Arial" w:cs="Arial"/>
-          <w:color w:val="000000"/>
-          <w:spacing w:val="-4"/>
-          <w:sz w:val="24"/>
-          <w:szCs w:val="24"/>
-          <w:lang w:val="es-ES_tradnl" w:eastAsia="es-VE"/>
-        </w:rPr>
-        <w:t>LiveScript</w:t>
-      </w:r>
-      <w:proofErr w:type="spellEnd"/>
-      <w:r>
-        <w:rPr>
-          <w:rFonts w:ascii="Arial" w:eastAsia="MS Mincho" w:hAnsi="Arial" w:cs="Arial"/>
-          <w:color w:val="000000"/>
-          <w:spacing w:val="-4"/>
-          <w:sz w:val="24"/>
-          <w:szCs w:val="24"/>
-          <w:lang w:val="es-ES_tradnl" w:eastAsia="es-VE"/>
-        </w:rPr>
-        <w:t xml:space="preserve"> y apareció por</w:t>
+        <w:t xml:space="preserve"> de este lenguaje fue LiveScript y apareció por</w:t>
       </w:r>
       <w:r>
         <w:rPr>
@@ -8205,7 +7833,6 @@
         </w:rPr>
         <w:t xml:space="preserve"> </w:t>
       </w:r>
-      <w:proofErr w:type="spellStart"/>
       <w:r>
         <w:rPr>
           <w:rFonts w:ascii="Arial" w:eastAsia="MS Mincho" w:hAnsi="Arial" w:cs="Arial"/>
@@ -8217,7 +7844,6 @@
         </w:rPr>
         <w:t>Navigator</w:t>
       </w:r>
-      <w:proofErr w:type="spellEnd"/>
       <w:r>
         <w:rPr>
           <w:rFonts w:ascii="Arial" w:eastAsia="MS Mincho" w:hAnsi="Arial" w:cs="Arial"/>
@@ -8326,31 +7952,7 @@
           <w:szCs w:val="24"/>
           <w:lang w:val="es-ES_tradnl" w:eastAsia="es-VE"/>
         </w:rPr>
-        <w:t xml:space="preserve">1995, pero poco después fue rebautizado JavaScript en un comunicado conjunto con </w:t>
-      </w:r>
-      <w:proofErr w:type="spellStart"/>
-      <w:r>
-        <w:rPr>
-          <w:rFonts w:ascii="Arial" w:eastAsia="MS Mincho" w:hAnsi="Arial" w:cs="Arial"/>
-          <w:color w:val="000000"/>
-          <w:spacing w:val="-4"/>
-          <w:sz w:val="24"/>
-          <w:szCs w:val="24"/>
-          <w:lang w:val="es-ES_tradnl" w:eastAsia="es-VE"/>
-        </w:rPr>
-        <w:t>Sun</w:t>
-      </w:r>
-      <w:proofErr w:type="spellEnd"/>
-      <w:r>
-        <w:rPr>
-          <w:rFonts w:ascii="Arial" w:eastAsia="MS Mincho" w:hAnsi="Arial" w:cs="Arial"/>
-          <w:color w:val="000000"/>
-          <w:spacing w:val="-4"/>
-          <w:sz w:val="24"/>
-          <w:szCs w:val="24"/>
-          <w:lang w:val="es-ES_tradnl" w:eastAsia="es-VE"/>
-        </w:rPr>
-        <w:t xml:space="preserve"> Microsystems</w:t>
+        <w:t>1995, pero poco después fue rebautizado JavaScript en un comunicado conjunto con Sun Microsystems</w:t>
       </w:r>
       <w:r>
         <w:rPr>
@@ -10167,15 +9769,7 @@
           <w:sz w:val="24"/>
           <w:szCs w:val="24"/>
         </w:rPr>
-        <w:t>Silberschatz, Korth y Sudarshan</w:t>
-      </w:r>
-      <w:r>
-        <w:rPr>
-          <w:rFonts w:ascii="Arial" w:hAnsi="Arial" w:cs="Arial"/>
-          <w:sz w:val="24"/>
-          <w:szCs w:val="24"/>
-        </w:rPr>
-        <w:t xml:space="preserve"> </w:t>
+        <w:t xml:space="preserve">Silberschatz, Korth y Sudarshan </w:t>
       </w:r>
       <w:r>
         <w:rPr>
@@ -10197,18 +9791,7 @@
           <w:szCs w:val="24"/>
           <w:lang w:eastAsia="es-VE"/>
         </w:rPr>
-        <w:t xml:space="preserve">, </w:t>
-      </w:r>
-      <w:r>
-        <w:rPr>
-          <w:rFonts w:ascii="Arial" w:eastAsia="MS Mincho" w:hAnsi="Arial" w:cs="Arial"/>
-          <w:color w:val="000000"/>
-          <w:spacing w:val="-4"/>
-          <w:sz w:val="24"/>
-          <w:szCs w:val="24"/>
-          <w:lang w:eastAsia="es-VE"/>
-        </w:rPr>
-        <w:t>u</w:t>
+        <w:t>, u</w:t>
       </w:r>
       <w:r>
         <w:rPr>
@@ -10979,12 +10562,28 @@
           <w:szCs w:val="24"/>
           <w:lang w:eastAsia="es-VE"/>
         </w:rPr>
-        <w:t xml:space="preserve">     En el sistema de variables, se definen nominal, conceptual y operacionalmente las variables presentadas en esta investigación.</w:t>
-      </w:r>
-    </w:p>
-    <w:p>
-      <w:pPr>
-        <w:widowControl w:val="0"/>
+        <w:t xml:space="preserve">     En el sistema de variables, se definen nominal, conceptual y operacionalmente las variables presentadas en esta investigación</w:t>
+      </w:r>
+      <w:r>
+        <w:rPr>
+          <w:rFonts w:ascii="Arial" w:eastAsia="MS Mincho" w:hAnsi="Arial" w:cs="Arial"/>
+          <w:color w:val="000000"/>
+          <w:spacing w:val="-4"/>
+          <w:sz w:val="24"/>
+          <w:szCs w:val="24"/>
+          <w:lang w:eastAsia="es-VE"/>
+        </w:rPr>
+        <w:t xml:space="preserve"> son:</w:t>
+      </w:r>
+    </w:p>
+    <w:p>
+      <w:pPr>
+        <w:pStyle w:val="Prrafodelista"/>
+        <w:widowControl w:val="0"/>
+        <w:numPr>
+          <w:ilvl w:val="0"/>
+          <w:numId w:val="8"/>
+        </w:numPr>
         <w:tabs>
           <w:tab w:val="left" w:pos="0"/>
         </w:tabs>
@@ -11001,10 +10600,26 @@
           <w:lang w:eastAsia="es-VE"/>
         </w:rPr>
       </w:pPr>
-    </w:p>
-    <w:p>
-      <w:pPr>
-        <w:widowControl w:val="0"/>
+      <w:r>
+        <w:rPr>
+          <w:rFonts w:ascii="Arial" w:eastAsia="MS Mincho" w:hAnsi="Arial" w:cs="Arial"/>
+          <w:color w:val="000000"/>
+          <w:spacing w:val="-4"/>
+          <w:sz w:val="24"/>
+          <w:szCs w:val="24"/>
+          <w:lang w:eastAsia="es-VE"/>
+        </w:rPr>
+        <w:t>Aplicación Web Responsiva</w:t>
+      </w:r>
+    </w:p>
+    <w:p>
+      <w:pPr>
+        <w:pStyle w:val="Prrafodelista"/>
+        <w:widowControl w:val="0"/>
+        <w:numPr>
+          <w:ilvl w:val="0"/>
+          <w:numId w:val="8"/>
+        </w:numPr>
         <w:tabs>
           <w:tab w:val="left" w:pos="0"/>
         </w:tabs>
@@ -11014,8 +10629,6 @@
         <w:jc w:val="both"/>
         <w:rPr>
           <w:rFonts w:ascii="Arial" w:eastAsia="MS Mincho" w:hAnsi="Arial" w:cs="Arial"/>
-          <w:b/>
-          <w:bCs/>
           <w:color w:val="000000"/>
           <w:spacing w:val="-4"/>
           <w:sz w:val="24"/>
@@ -11026,14 +10639,89 @@
       <w:r>
         <w:rPr>
           <w:rFonts w:ascii="Arial" w:eastAsia="MS Mincho" w:hAnsi="Arial" w:cs="Arial"/>
-          <w:b/>
-          <w:bCs/>
           <w:color w:val="000000"/>
           <w:spacing w:val="-4"/>
           <w:sz w:val="24"/>
           <w:szCs w:val="24"/>
           <w:lang w:eastAsia="es-VE"/>
         </w:rPr>
+        <w:t xml:space="preserve">Cálculo de </w:t>
+      </w:r>
+      <w:r>
+        <w:rPr>
+          <w:rFonts w:ascii="Arial" w:eastAsia="MS Mincho" w:hAnsi="Arial" w:cs="Arial"/>
+          <w:color w:val="000000"/>
+          <w:spacing w:val="-4"/>
+          <w:sz w:val="24"/>
+          <w:szCs w:val="24"/>
+          <w:lang w:eastAsia="es-VE"/>
+        </w:rPr>
+        <w:t>T</w:t>
+      </w:r>
+      <w:r>
+        <w:rPr>
+          <w:rFonts w:ascii="Arial" w:eastAsia="MS Mincho" w:hAnsi="Arial" w:cs="Arial"/>
+          <w:color w:val="000000"/>
+          <w:spacing w:val="-4"/>
+          <w:sz w:val="24"/>
+          <w:szCs w:val="24"/>
+          <w:lang w:eastAsia="es-VE"/>
+        </w:rPr>
+        <w:t>arifa</w:t>
+      </w:r>
+    </w:p>
+    <w:p>
+      <w:pPr>
+        <w:widowControl w:val="0"/>
+        <w:tabs>
+          <w:tab w:val="left" w:pos="0"/>
+        </w:tabs>
+        <w:overflowPunct w:val="0"/>
+        <w:adjustRightInd w:val="0"/>
+        <w:spacing w:after="0" w:line="480" w:lineRule="auto"/>
+        <w:jc w:val="both"/>
+        <w:rPr>
+          <w:rFonts w:ascii="Arial" w:eastAsia="MS Mincho" w:hAnsi="Arial" w:cs="Arial"/>
+          <w:color w:val="000000"/>
+          <w:spacing w:val="-4"/>
+          <w:sz w:val="24"/>
+          <w:szCs w:val="24"/>
+          <w:lang w:eastAsia="es-VE"/>
+        </w:rPr>
+      </w:pPr>
+    </w:p>
+    <w:p>
+      <w:pPr>
+        <w:widowControl w:val="0"/>
+        <w:tabs>
+          <w:tab w:val="left" w:pos="0"/>
+        </w:tabs>
+        <w:overflowPunct w:val="0"/>
+        <w:adjustRightInd w:val="0"/>
+        <w:spacing w:after="0" w:line="480" w:lineRule="auto"/>
+        <w:jc w:val="both"/>
+        <w:rPr>
+          <w:rFonts w:ascii="Arial" w:eastAsia="MS Mincho" w:hAnsi="Arial" w:cs="Arial"/>
+          <w:b/>
+          <w:bCs/>
+          <w:color w:val="000000"/>
+          <w:spacing w:val="-4"/>
+          <w:sz w:val="24"/>
+          <w:szCs w:val="24"/>
+          <w:lang w:eastAsia="es-VE"/>
+        </w:rPr>
+      </w:pPr>
+      <w:r>
+        <w:rPr>
+          <w:rFonts w:ascii="Arial" w:eastAsia="MS Mincho" w:hAnsi="Arial" w:cs="Arial"/>
+          <w:b/>
+          <w:bCs/>
+          <w:color w:val="000000"/>
+          <w:spacing w:val="-4"/>
+          <w:sz w:val="24"/>
+          <w:szCs w:val="24"/>
+          <w:lang w:eastAsia="es-VE"/>
+        </w:rPr>
         <w:t>3.1 DEFINICIÓN NOMINAL</w:t>
       </w:r>
     </w:p>
@@ -11100,7 +10788,7 @@
           <w:szCs w:val="24"/>
           <w:lang w:eastAsia="es-VE"/>
         </w:rPr>
-        <w:t>Aplicación Web Responsiva.</w:t>
+        <w:t>Aplicación Web Responsiva para el cálculo de tarifas de servicios de transporte terrestre.</w:t>
       </w:r>
     </w:p>
     <w:p>
@@ -11189,44 +10877,109 @@
         <w:overflowPunct w:val="0"/>
         <w:adjustRightInd w:val="0"/>
         <w:spacing w:after="0" w:line="480" w:lineRule="auto"/>
-        <w:jc w:val="both"/>
-        <w:rPr>
-          <w:rFonts w:ascii="Arial" w:hAnsi="Arial" w:cs="Arial"/>
-          <w:sz w:val="24"/>
-          <w:szCs w:val="24"/>
-        </w:rPr>
-      </w:pPr>
-      <w:r>
-        <w:rPr>
-          <w:rFonts w:ascii="Arial" w:hAnsi="Arial" w:cs="Arial"/>
-          <w:sz w:val="24"/>
-          <w:szCs w:val="24"/>
-        </w:rPr>
-        <w:t xml:space="preserve">     Según </w:t>
-      </w:r>
-      <w:r>
-        <w:rPr>
-          <w:rFonts w:ascii="Arial" w:hAnsi="Arial" w:cs="Arial"/>
-          <w:sz w:val="24"/>
-          <w:szCs w:val="24"/>
-        </w:rPr>
-        <w:t>(Luján, 2002, p. 47)</w:t>
-      </w:r>
-      <w:r>
-        <w:rPr>
-          <w:rFonts w:ascii="Arial" w:hAnsi="Arial" w:cs="Arial"/>
-          <w:sz w:val="24"/>
-          <w:szCs w:val="24"/>
-        </w:rPr>
-        <w:t>, u</w:t>
-      </w:r>
-      <w:r>
-        <w:rPr>
-          <w:rFonts w:ascii="Arial" w:hAnsi="Arial" w:cs="Arial"/>
-          <w:sz w:val="24"/>
-          <w:szCs w:val="24"/>
-        </w:rPr>
-        <w:t>na aplicación web</w:t>
+        <w:jc w:val="center"/>
+        <w:rPr>
+          <w:rFonts w:ascii="Arial" w:eastAsia="MS Mincho" w:hAnsi="Arial" w:cs="Arial"/>
+          <w:b/>
+          <w:bCs/>
+          <w:color w:val="000000"/>
+          <w:spacing w:val="-4"/>
+          <w:sz w:val="24"/>
+          <w:szCs w:val="24"/>
+          <w:lang w:eastAsia="es-VE"/>
+        </w:rPr>
+      </w:pPr>
+      <w:r>
+        <w:rPr>
+          <w:rFonts w:ascii="Arial" w:eastAsia="MS Mincho" w:hAnsi="Arial" w:cs="Arial"/>
+          <w:b/>
+          <w:bCs/>
+          <w:color w:val="000000"/>
+          <w:spacing w:val="-4"/>
+          <w:sz w:val="24"/>
+          <w:szCs w:val="24"/>
+          <w:lang w:eastAsia="es-VE"/>
+        </w:rPr>
+        <w:t>APLICACIÓN WEB RESPONSIVA</w:t>
+      </w:r>
+    </w:p>
+    <w:p>
+      <w:pPr>
+        <w:widowControl w:val="0"/>
+        <w:tabs>
+          <w:tab w:val="left" w:pos="0"/>
+        </w:tabs>
+        <w:overflowPunct w:val="0"/>
+        <w:adjustRightInd w:val="0"/>
+        <w:spacing w:after="0" w:line="480" w:lineRule="auto"/>
+        <w:jc w:val="center"/>
+        <w:rPr>
+          <w:rFonts w:ascii="Arial" w:eastAsia="MS Mincho" w:hAnsi="Arial" w:cs="Arial"/>
+          <w:b/>
+          <w:bCs/>
+          <w:color w:val="000000"/>
+          <w:spacing w:val="-4"/>
+          <w:sz w:val="24"/>
+          <w:szCs w:val="24"/>
+          <w:lang w:eastAsia="es-VE"/>
+        </w:rPr>
+      </w:pPr>
+    </w:p>
+    <w:p>
+      <w:pPr>
+        <w:widowControl w:val="0"/>
+        <w:tabs>
+          <w:tab w:val="left" w:pos="0"/>
+        </w:tabs>
+        <w:overflowPunct w:val="0"/>
+        <w:adjustRightInd w:val="0"/>
+        <w:spacing w:after="0" w:line="480" w:lineRule="auto"/>
+        <w:jc w:val="both"/>
+        <w:rPr>
+          <w:rFonts w:ascii="Arial" w:hAnsi="Arial" w:cs="Arial"/>
+          <w:sz w:val="24"/>
+          <w:szCs w:val="24"/>
+        </w:rPr>
+      </w:pPr>
+      <w:r>
+        <w:rPr>
+          <w:rFonts w:ascii="Arial" w:hAnsi="Arial" w:cs="Arial"/>
+          <w:sz w:val="24"/>
+          <w:szCs w:val="24"/>
+        </w:rPr>
+        <w:t xml:space="preserve">     Según Luján</w:t>
+      </w:r>
+      <w:r>
+        <w:rPr>
+          <w:rFonts w:ascii="Arial" w:hAnsi="Arial" w:cs="Arial"/>
+          <w:sz w:val="24"/>
+          <w:szCs w:val="24"/>
+        </w:rPr>
+        <w:t xml:space="preserve"> (</w:t>
+      </w:r>
+      <w:r>
+        <w:rPr>
+          <w:rFonts w:ascii="Arial" w:hAnsi="Arial" w:cs="Arial"/>
+          <w:sz w:val="24"/>
+          <w:szCs w:val="24"/>
+        </w:rPr>
+        <w:t xml:space="preserve">2002, p. 47), </w:t>
+      </w:r>
+      <w:r>
+        <w:rPr>
+          <w:rFonts w:ascii="Arial" w:hAnsi="Arial" w:cs="Arial"/>
+          <w:sz w:val="24"/>
+          <w:szCs w:val="24"/>
+        </w:rPr>
+        <w:t>es</w:t>
+      </w:r>
+      <w:r>
+        <w:rPr>
+          <w:rFonts w:ascii="Arial" w:hAnsi="Arial" w:cs="Arial"/>
+          <w:sz w:val="24"/>
+          <w:szCs w:val="24"/>
+        </w:rPr>
+        <w:t>,</w:t>
       </w:r>
       <w:r>
         <w:rPr>
@@ -11242,7 +10995,15 @@
           <w:sz w:val="24"/>
           <w:szCs w:val="24"/>
         </w:rPr>
-        <w:t>es un tipo especial de aplicación cliente/servidor, donde tanto el cliente (el navegador, explorador o visualizador) como</w:t>
+        <w:t>“</w:t>
+      </w:r>
+      <w:r>
+        <w:rPr>
+          <w:rFonts w:ascii="Arial" w:hAnsi="Arial" w:cs="Arial"/>
+          <w:sz w:val="24"/>
+          <w:szCs w:val="24"/>
+        </w:rPr>
+        <w:t>un tipo especial de aplicación cliente/servidor, donde tanto el cliente (el navegador, explorador o visualizador) como</w:t>
       </w:r>
       <w:r>
         <w:rPr>
@@ -11340,7 +11101,16 @@
           <w:sz w:val="24"/>
           <w:szCs w:val="24"/>
         </w:rPr>
-        <w:t>El protocolo HTTP forma parte de la familia de protocolos de comunicaciones</w:t>
+        <w:t xml:space="preserve">El protocolo HTTP forma parte de la familia de protocolos de </w:t>
+      </w:r>
+      <w:r>
+        <w:rPr>
+          <w:rFonts w:ascii="Arial" w:hAnsi="Arial" w:cs="Arial"/>
+          <w:sz w:val="24"/>
+          <w:szCs w:val="24"/>
+        </w:rPr>
+        <w:lastRenderedPageBreak/>
+        <w:t>comunicaciones</w:t>
       </w:r>
       <w:r>
         <w:rPr>
@@ -11388,7 +11158,15 @@
           <w:sz w:val="24"/>
           <w:szCs w:val="24"/>
         </w:rPr>
-        <w:t>ordenadores.</w:t>
+        <w:t>ordenadores</w:t>
+      </w:r>
+      <w:r>
+        <w:rPr>
+          <w:rFonts w:ascii="Arial" w:hAnsi="Arial" w:cs="Arial"/>
+          <w:sz w:val="24"/>
+          <w:szCs w:val="24"/>
+        </w:rPr>
+        <w:t>”.</w:t>
       </w:r>
     </w:p>
     <w:p>
@@ -11428,42 +11206,296 @@
         <w:jc w:val="both"/>
         <w:rPr>
           <w:rFonts w:ascii="Arial" w:hAnsi="Arial" w:cs="Arial"/>
-          <w:b/>
-          <w:bCs/>
-          <w:sz w:val="24"/>
-          <w:szCs w:val="24"/>
-        </w:rPr>
-      </w:pPr>
-      <w:r>
-        <w:rPr>
-          <w:rFonts w:ascii="Arial" w:hAnsi="Arial" w:cs="Arial"/>
-          <w:b/>
-          <w:bCs/>
+          <w:sz w:val="24"/>
+          <w:szCs w:val="24"/>
+        </w:rPr>
+      </w:pPr>
+    </w:p>
+    <w:p>
+      <w:pPr>
+        <w:widowControl w:val="0"/>
+        <w:tabs>
+          <w:tab w:val="left" w:pos="0"/>
+        </w:tabs>
+        <w:overflowPunct w:val="0"/>
+        <w:adjustRightInd w:val="0"/>
+        <w:spacing w:after="0" w:line="480" w:lineRule="auto"/>
+        <w:jc w:val="center"/>
+        <w:rPr>
+          <w:rFonts w:ascii="Arial" w:hAnsi="Arial" w:cs="Arial"/>
+          <w:b/>
+          <w:bCs/>
+          <w:sz w:val="24"/>
+          <w:szCs w:val="24"/>
+        </w:rPr>
+      </w:pPr>
+      <w:r>
+        <w:rPr>
+          <w:rFonts w:ascii="Arial" w:hAnsi="Arial" w:cs="Arial"/>
+          <w:b/>
+          <w:bCs/>
+          <w:sz w:val="24"/>
+          <w:szCs w:val="24"/>
+        </w:rPr>
+        <w:t xml:space="preserve">CÁLCULO DE </w:t>
+      </w:r>
+      <w:r>
+        <w:rPr>
+          <w:rFonts w:ascii="Arial" w:hAnsi="Arial" w:cs="Arial"/>
+          <w:b/>
+          <w:bCs/>
+          <w:sz w:val="24"/>
+          <w:szCs w:val="24"/>
+        </w:rPr>
+        <w:t>TARIFA</w:t>
+      </w:r>
+    </w:p>
+    <w:p>
+      <w:pPr>
+        <w:widowControl w:val="0"/>
+        <w:tabs>
+          <w:tab w:val="left" w:pos="0"/>
+        </w:tabs>
+        <w:overflowPunct w:val="0"/>
+        <w:adjustRightInd w:val="0"/>
+        <w:spacing w:after="0" w:line="480" w:lineRule="auto"/>
+        <w:jc w:val="center"/>
+        <w:rPr>
+          <w:rFonts w:ascii="Arial" w:hAnsi="Arial" w:cs="Arial"/>
+          <w:b/>
+          <w:bCs/>
+          <w:sz w:val="24"/>
+          <w:szCs w:val="24"/>
+        </w:rPr>
+      </w:pPr>
+    </w:p>
+    <w:p>
+      <w:pPr>
+        <w:widowControl w:val="0"/>
+        <w:tabs>
+          <w:tab w:val="left" w:pos="0"/>
+        </w:tabs>
+        <w:overflowPunct w:val="0"/>
+        <w:adjustRightInd w:val="0"/>
+        <w:spacing w:after="0" w:line="480" w:lineRule="auto"/>
+        <w:jc w:val="both"/>
+        <w:rPr>
+          <w:rFonts w:ascii="Arial" w:hAnsi="Arial" w:cs="Arial"/>
+          <w:sz w:val="24"/>
+          <w:szCs w:val="24"/>
+        </w:rPr>
+      </w:pPr>
+      <w:r>
+        <w:rPr>
+          <w:rFonts w:ascii="Arial" w:hAnsi="Arial" w:cs="Arial"/>
+          <w:b/>
+          <w:bCs/>
+          <w:sz w:val="24"/>
+          <w:szCs w:val="24"/>
+        </w:rPr>
+        <w:t xml:space="preserve">     </w:t>
+      </w:r>
+      <w:r>
+        <w:rPr>
+          <w:rFonts w:ascii="Arial" w:hAnsi="Arial" w:cs="Arial"/>
+          <w:sz w:val="24"/>
+          <w:szCs w:val="24"/>
+        </w:rPr>
+        <w:t>De acuerdo con Todd y Doherty (2002, p. 9), una tarifa se refiere a un costo interno que varía en función de la percepción del usuario o un costo que tiende a incrementarse y que el usuario debe abordar para poder disfrutar de un servicio. Estos costos afectan directamente las decisiones de consumo; por ejemplo, el cambio en el precio del combustible, tarifas de estacionamiento y el costo de los peajes afectan la decisión de hacer un viaje de un consumidor. Una economía eficiente requiere que los precios reflejen el costo total de producción de un bien para así, aportar marcadores de mercados adecuados”.</w:t>
+      </w:r>
+    </w:p>
+    <w:p>
+      <w:pPr>
+        <w:widowControl w:val="0"/>
+        <w:tabs>
+          <w:tab w:val="left" w:pos="0"/>
+        </w:tabs>
+        <w:overflowPunct w:val="0"/>
+        <w:adjustRightInd w:val="0"/>
+        <w:spacing w:after="0" w:line="480" w:lineRule="auto"/>
+        <w:jc w:val="both"/>
+        <w:rPr>
+          <w:rFonts w:ascii="Arial" w:hAnsi="Arial" w:cs="Arial"/>
+          <w:sz w:val="24"/>
+          <w:szCs w:val="24"/>
+        </w:rPr>
+      </w:pPr>
+    </w:p>
+    <w:p>
+      <w:pPr>
+        <w:widowControl w:val="0"/>
+        <w:tabs>
+          <w:tab w:val="left" w:pos="0"/>
+        </w:tabs>
+        <w:overflowPunct w:val="0"/>
+        <w:adjustRightInd w:val="0"/>
+        <w:spacing w:after="0" w:line="480" w:lineRule="auto"/>
+        <w:jc w:val="both"/>
+        <w:rPr>
+          <w:rFonts w:ascii="Arial" w:hAnsi="Arial" w:cs="Arial"/>
+          <w:b/>
+          <w:bCs/>
+          <w:sz w:val="24"/>
+          <w:szCs w:val="24"/>
+        </w:rPr>
+      </w:pPr>
+      <w:r>
+        <w:rPr>
+          <w:rFonts w:ascii="Arial" w:hAnsi="Arial" w:cs="Arial"/>
+          <w:b/>
+          <w:bCs/>
+          <w:sz w:val="24"/>
+          <w:szCs w:val="24"/>
+        </w:rPr>
+        <w:t>3.3 DEFINICIÓN OPE</w:t>
+      </w:r>
+      <w:r>
+        <w:rPr>
+          <w:rFonts w:ascii="Arial" w:hAnsi="Arial" w:cs="Arial"/>
+          <w:b/>
+          <w:bCs/>
+          <w:sz w:val="24"/>
+          <w:szCs w:val="24"/>
+        </w:rPr>
+        <w:t>RA</w:t>
+      </w:r>
+      <w:r>
+        <w:rPr>
+          <w:rFonts w:ascii="Arial" w:hAnsi="Arial" w:cs="Arial"/>
+          <w:b/>
+          <w:bCs/>
+          <w:sz w:val="24"/>
+          <w:szCs w:val="24"/>
+        </w:rPr>
+        <w:t>CIONAL</w:t>
+      </w:r>
+    </w:p>
+    <w:p>
+      <w:pPr>
+        <w:widowControl w:val="0"/>
+        <w:tabs>
+          <w:tab w:val="left" w:pos="0"/>
+        </w:tabs>
+        <w:overflowPunct w:val="0"/>
+        <w:adjustRightInd w:val="0"/>
+        <w:spacing w:after="0" w:line="480" w:lineRule="auto"/>
+        <w:jc w:val="both"/>
+        <w:rPr>
+          <w:rFonts w:ascii="Arial" w:hAnsi="Arial" w:cs="Arial"/>
+          <w:b/>
+          <w:bCs/>
+          <w:sz w:val="24"/>
+          <w:szCs w:val="24"/>
+        </w:rPr>
+      </w:pPr>
+    </w:p>
+    <w:p>
+      <w:pPr>
+        <w:widowControl w:val="0"/>
+        <w:tabs>
+          <w:tab w:val="left" w:pos="0"/>
+        </w:tabs>
+        <w:overflowPunct w:val="0"/>
+        <w:adjustRightInd w:val="0"/>
+        <w:spacing w:after="0" w:line="480" w:lineRule="auto"/>
+        <w:jc w:val="center"/>
+        <w:rPr>
+          <w:rFonts w:ascii="Arial" w:eastAsia="MS Mincho" w:hAnsi="Arial" w:cs="Arial"/>
+          <w:b/>
+          <w:bCs/>
+          <w:color w:val="000000"/>
+          <w:spacing w:val="-4"/>
+          <w:sz w:val="24"/>
+          <w:szCs w:val="24"/>
+          <w:lang w:eastAsia="es-VE"/>
+        </w:rPr>
+      </w:pPr>
+      <w:r>
+        <w:rPr>
+          <w:rFonts w:ascii="Arial" w:eastAsia="MS Mincho" w:hAnsi="Arial" w:cs="Arial"/>
+          <w:b/>
+          <w:bCs/>
+          <w:color w:val="000000"/>
+          <w:spacing w:val="-4"/>
+          <w:sz w:val="24"/>
+          <w:szCs w:val="24"/>
+          <w:lang w:eastAsia="es-VE"/>
+        </w:rPr>
+        <w:t>APLICACIÓN WEB RESPONSIVA</w:t>
+      </w:r>
+    </w:p>
+    <w:p>
+      <w:pPr>
+        <w:widowControl w:val="0"/>
+        <w:tabs>
+          <w:tab w:val="left" w:pos="0"/>
+        </w:tabs>
+        <w:overflowPunct w:val="0"/>
+        <w:adjustRightInd w:val="0"/>
+        <w:spacing w:after="0" w:line="480" w:lineRule="auto"/>
+        <w:jc w:val="center"/>
+        <w:rPr>
+          <w:rFonts w:ascii="Arial" w:eastAsia="MS Mincho" w:hAnsi="Arial" w:cs="Arial"/>
+          <w:b/>
+          <w:bCs/>
+          <w:color w:val="000000"/>
+          <w:spacing w:val="-4"/>
+          <w:sz w:val="24"/>
+          <w:szCs w:val="24"/>
+          <w:lang w:eastAsia="es-VE"/>
+        </w:rPr>
+      </w:pPr>
+    </w:p>
+    <w:p>
+      <w:pPr>
+        <w:widowControl w:val="0"/>
+        <w:tabs>
+          <w:tab w:val="left" w:pos="0"/>
+        </w:tabs>
+        <w:overflowPunct w:val="0"/>
+        <w:adjustRightInd w:val="0"/>
+        <w:spacing w:after="0" w:line="480" w:lineRule="auto"/>
+        <w:jc w:val="both"/>
+        <w:rPr>
+          <w:rFonts w:ascii="Arial" w:hAnsi="Arial" w:cs="Arial"/>
+          <w:sz w:val="24"/>
+          <w:szCs w:val="24"/>
+        </w:rPr>
+      </w:pPr>
+      <w:r>
+        <w:rPr>
+          <w:rFonts w:ascii="Arial" w:hAnsi="Arial" w:cs="Arial"/>
+          <w:b/>
+          <w:bCs/>
+          <w:sz w:val="24"/>
+          <w:szCs w:val="24"/>
+        </w:rPr>
+        <w:t xml:space="preserve">     </w:t>
+      </w:r>
+      <w:r>
+        <w:rPr>
+          <w:rFonts w:ascii="Arial" w:hAnsi="Arial" w:cs="Arial"/>
+          <w:sz w:val="24"/>
+          <w:szCs w:val="24"/>
+        </w:rPr>
+        <w:t xml:space="preserve">Una </w:t>
+      </w:r>
+      <w:r>
+        <w:rPr>
+          <w:rFonts w:ascii="Arial" w:hAnsi="Arial" w:cs="Arial"/>
+          <w:sz w:val="24"/>
+          <w:szCs w:val="24"/>
+        </w:rPr>
+        <w:t xml:space="preserve">aplicación web es un software que tiene la finalidad de ofrecer servicios </w:t>
+      </w:r>
+      <w:r>
+        <w:rPr>
+          <w:rFonts w:ascii="Arial" w:hAnsi="Arial" w:cs="Arial"/>
           <w:sz w:val="24"/>
           <w:szCs w:val="24"/>
         </w:rPr>
         <w:lastRenderedPageBreak/>
-        <w:t>3.3 DEFINICIÓN OPE</w:t>
-      </w:r>
-      <w:r>
-        <w:rPr>
-          <w:rFonts w:ascii="Arial" w:hAnsi="Arial" w:cs="Arial"/>
-          <w:b/>
-          <w:bCs/>
-          <w:sz w:val="24"/>
-          <w:szCs w:val="24"/>
-        </w:rPr>
-        <w:t>RA</w:t>
-      </w:r>
-      <w:r>
-        <w:rPr>
-          <w:rFonts w:ascii="Arial" w:hAnsi="Arial" w:cs="Arial"/>
-          <w:b/>
-          <w:bCs/>
-          <w:sz w:val="24"/>
-          <w:szCs w:val="24"/>
-        </w:rPr>
-        <w:t>CIONAL</w:t>
+        <w:t>de información descentralizados mediante la utilización de servidores y bases de datos, a un grupo diversos de usuarios que utilizan distintos dispositivos con conexón a internet y navegadores integrados que tienen la capacidad de operar con protocolo de hipertexto. La misma puede poseer capacidad responsiva, lo que permite que dicha aplicación se muestre y se comporte diferentemente en función de las dimensiones de la pantalla y la naturaleza del dispositivo que la utiliza.</w:t>
       </w:r>
     </w:p>
     <w:p>
@@ -11478,8 +11510,6 @@
         <w:jc w:val="both"/>
         <w:rPr>
           <w:rFonts w:ascii="Arial" w:hAnsi="Arial" w:cs="Arial"/>
-          <w:b/>
-          <w:bCs/>
           <w:sz w:val="24"/>
           <w:szCs w:val="24"/>
         </w:rPr>
@@ -11494,6 +11524,54 @@
         <w:overflowPunct w:val="0"/>
         <w:adjustRightInd w:val="0"/>
         <w:spacing w:after="0" w:line="480" w:lineRule="auto"/>
+        <w:jc w:val="center"/>
+        <w:rPr>
+          <w:rFonts w:ascii="Arial" w:hAnsi="Arial" w:cs="Arial"/>
+          <w:b/>
+          <w:bCs/>
+          <w:sz w:val="24"/>
+          <w:szCs w:val="24"/>
+        </w:rPr>
+      </w:pPr>
+      <w:r>
+        <w:rPr>
+          <w:rFonts w:ascii="Arial" w:hAnsi="Arial" w:cs="Arial"/>
+          <w:b/>
+          <w:bCs/>
+          <w:sz w:val="24"/>
+          <w:szCs w:val="24"/>
+        </w:rPr>
+        <w:t>CÁLCULO DE TARIFA</w:t>
+      </w:r>
+    </w:p>
+    <w:p>
+      <w:pPr>
+        <w:widowControl w:val="0"/>
+        <w:tabs>
+          <w:tab w:val="left" w:pos="0"/>
+        </w:tabs>
+        <w:overflowPunct w:val="0"/>
+        <w:adjustRightInd w:val="0"/>
+        <w:spacing w:after="0" w:line="480" w:lineRule="auto"/>
+        <w:jc w:val="both"/>
+        <w:rPr>
+          <w:rFonts w:ascii="Arial" w:hAnsi="Arial" w:cs="Arial"/>
+          <w:b/>
+          <w:bCs/>
+          <w:sz w:val="24"/>
+          <w:szCs w:val="24"/>
+        </w:rPr>
+      </w:pPr>
+    </w:p>
+    <w:p>
+      <w:pPr>
+        <w:widowControl w:val="0"/>
+        <w:tabs>
+          <w:tab w:val="left" w:pos="0"/>
+        </w:tabs>
+        <w:overflowPunct w:val="0"/>
+        <w:adjustRightInd w:val="0"/>
+        <w:spacing w:after="0" w:line="480" w:lineRule="auto"/>
         <w:jc w:val="both"/>
         <w:rPr>
           <w:rFonts w:ascii="Arial" w:hAnsi="Arial" w:cs="Arial"/>
@@ -11517,15 +11595,80 @@
           <w:sz w:val="24"/>
           <w:szCs w:val="24"/>
         </w:rPr>
-        <w:t xml:space="preserve">Una </w:t>
-      </w:r>
-      <w:r>
-        <w:rPr>
-          <w:rFonts w:ascii="Arial" w:hAnsi="Arial" w:cs="Arial"/>
-          <w:sz w:val="24"/>
-          <w:szCs w:val="24"/>
-        </w:rPr>
-        <w:t>aplicación web es un software que tiene la finalidad de ofrecer servicios de información descentralizados mediante la utilización de servidores y bases de datos, a un grupo diversos de usuarios que utilizan distintos dispositivos con conexón a internet y navegadores integrados que tienen la capacidad de operar con protocolo de hipertexto. La misma puede poseer capacidad responsiva, lo que permite que dicha aplicación se muestre y se comporte diferentemente en función de las dimensiones de la pantalla y la naturaleza del dispositivo que la utiliza.</w:t>
+        <w:t>El cálculo de tarifa se refiere a la valoración económica de un servicio prestado, la cual deberá ser cancelado por un usuario para el disfrute del mismo</w:t>
+      </w:r>
+      <w:r>
+        <w:rPr>
+          <w:rFonts w:ascii="Arial" w:hAnsi="Arial" w:cs="Arial"/>
+          <w:sz w:val="24"/>
+          <w:szCs w:val="24"/>
+        </w:rPr>
+        <w:t>; e</w:t>
+      </w:r>
+      <w:r>
+        <w:rPr>
+          <w:rFonts w:ascii="Arial" w:hAnsi="Arial" w:cs="Arial"/>
+          <w:sz w:val="24"/>
+          <w:szCs w:val="24"/>
+        </w:rPr>
+        <w:t>l cálculo de determinada tarifa es variante desde varios puntos de vista</w:t>
+      </w:r>
+      <w:r>
+        <w:rPr>
+          <w:rFonts w:ascii="Arial" w:hAnsi="Arial" w:cs="Arial"/>
+          <w:sz w:val="24"/>
+          <w:szCs w:val="24"/>
+        </w:rPr>
+        <w:t>.</w:t>
+      </w:r>
+      <w:r>
+        <w:rPr>
+          <w:rFonts w:ascii="Arial" w:hAnsi="Arial" w:cs="Arial"/>
+          <w:sz w:val="24"/>
+          <w:szCs w:val="24"/>
+        </w:rPr>
+        <w:t xml:space="preserve"> </w:t>
+      </w:r>
+    </w:p>
+    <w:p>
+      <w:pPr>
+        <w:widowControl w:val="0"/>
+        <w:tabs>
+          <w:tab w:val="left" w:pos="0"/>
+        </w:tabs>
+        <w:overflowPunct w:val="0"/>
+        <w:adjustRightInd w:val="0"/>
+        <w:spacing w:after="0" w:line="480" w:lineRule="auto"/>
+        <w:jc w:val="both"/>
+        <w:rPr>
+          <w:rFonts w:ascii="Arial" w:hAnsi="Arial" w:cs="Arial"/>
+          <w:sz w:val="24"/>
+          <w:szCs w:val="24"/>
+        </w:rPr>
+      </w:pPr>
+      <w:r>
+        <w:rPr>
+          <w:rFonts w:ascii="Arial" w:hAnsi="Arial" w:cs="Arial"/>
+          <w:sz w:val="24"/>
+          <w:szCs w:val="24"/>
+        </w:rPr>
+        <w:t xml:space="preserve">     Primeramente,</w:t>
+      </w:r>
+      <w:r>
+        <w:rPr>
+          <w:rFonts w:ascii="Arial" w:hAnsi="Arial" w:cs="Arial"/>
+          <w:sz w:val="24"/>
+          <w:szCs w:val="24"/>
+        </w:rPr>
+        <w:t xml:space="preserve"> se tiene el </w:t>
+      </w:r>
+      <w:r>
+        <w:rPr>
+          <w:rFonts w:ascii="Arial" w:hAnsi="Arial" w:cs="Arial"/>
+          <w:sz w:val="24"/>
+          <w:szCs w:val="24"/>
+        </w:rPr>
+        <w:t>entorno de oferta y demanda, el cual es independiente del costo de producción del bien en cuestión, y este recae exclusivamente en la valoración que el usuario tenga del servicio; por otra parte, está el entorno de producción, donde el costo del servicio otorgado se realiza en función de los costos derivados que implica otorgar el servicio prestado. Ambos costos son importantes a la hora de realizar el cálculo de la tarifa del servicio que se desea prestar.</w:t>
       </w:r>
       <w:bookmarkStart w:id="0" w:name="_GoBack"/>
       <w:bookmarkEnd w:id="0"/>
@@ -12552,6 +12695,119 @@
       </w:rPr>
     </w:lvl>
   </w:abstractNum>
+  <w:abstractNum w:abstractNumId="7" w15:restartNumberingAfterBreak="0">
+    <w:nsid w:val="670457C6"/>
+    <w:multiLevelType w:val="hybridMultilevel"/>
+    <w:tmpl w:val="9E1E5134"/>
+    <w:lvl w:ilvl="0" w:tplc="1C52EBB2">
+      <w:start w:val="1"/>
+      <w:numFmt w:val="bullet"/>
+      <w:lvlText w:val=""/>
+      <w:lvlJc w:val="left"/>
+      <w:pPr>
+        <w:ind w:left="720" w:hanging="360"/>
+      </w:pPr>
+      <w:rPr>
+        <w:rFonts w:ascii="Symbol" w:hAnsi="Symbol" w:hint="default"/>
+      </w:rPr>
+    </w:lvl>
+    <w:lvl w:ilvl="1" w:tplc="200A0003" w:tentative="1">
+      <w:start w:val="1"/>
+      <w:numFmt w:val="bullet"/>
+      <w:lvlText w:val="o"/>
+      <w:lvlJc w:val="left"/>
+      <w:pPr>
+        <w:ind w:left="1440" w:hanging="360"/>
+      </w:pPr>
+      <w:rPr>
+        <w:rFonts w:ascii="Courier New" w:hAnsi="Courier New" w:cs="Courier New" w:hint="default"/>
+      </w:rPr>
+    </w:lvl>
+    <w:lvl w:ilvl="2" w:tplc="200A0005" w:tentative="1">
+      <w:start w:val="1"/>
+      <w:numFmt w:val="bullet"/>
+      <w:lvlText w:val=""/>
+      <w:lvlJc w:val="left"/>
+      <w:pPr>
+        <w:ind w:left="2160" w:hanging="360"/>
+      </w:pPr>
+      <w:rPr>
+        <w:rFonts w:ascii="Wingdings" w:hAnsi="Wingdings" w:hint="default"/>
+      </w:rPr>
+    </w:lvl>
+    <w:lvl w:ilvl="3" w:tplc="200A0001" w:tentative="1">
+      <w:start w:val="1"/>
+      <w:numFmt w:val="bullet"/>
+      <w:lvlText w:val=""/>
+      <w:lvlJc w:val="left"/>
+      <w:pPr>
+        <w:ind w:left="2880" w:hanging="360"/>
+      </w:pPr>
+      <w:rPr>
+        <w:rFonts w:ascii="Symbol" w:hAnsi="Symbol" w:hint="default"/>
+      </w:rPr>
+    </w:lvl>
+    <w:lvl w:ilvl="4" w:tplc="200A0003" w:tentative="1">
+      <w:start w:val="1"/>
+      <w:numFmt w:val="bullet"/>
+      <w:lvlText w:val="o"/>
+      <w:lvlJc w:val="left"/>
+      <w:pPr>
+        <w:ind w:left="3600" w:hanging="360"/>
+      </w:pPr>
+      <w:rPr>
+        <w:rFonts w:ascii="Courier New" w:hAnsi="Courier New" w:cs="Courier New" w:hint="default"/>
+      </w:rPr>
+    </w:lvl>
+    <w:lvl w:ilvl="5" w:tplc="200A0005" w:tentative="1">
+      <w:start w:val="1"/>
+      <w:numFmt w:val="bullet"/>
+      <w:lvlText w:val=""/>
+      <w:lvlJc w:val="left"/>
+      <w:pPr>
+        <w:ind w:left="4320" w:hanging="360"/>
+      </w:pPr>
+      <w:rPr>
+        <w:rFonts w:ascii="Wingdings" w:hAnsi="Wingdings" w:hint="default"/>
+      </w:rPr>
+    </w:lvl>
+    <w:lvl w:ilvl="6" w:tplc="200A0001" w:tentative="1">
+      <w:start w:val="1"/>
+      <w:numFmt w:val="bullet"/>
+      <w:lvlText w:val=""/>
+      <w:lvlJc w:val="left"/>
+      <w:pPr>
+        <w:ind w:left="5040" w:hanging="360"/>
+      </w:pPr>
+      <w:rPr>
+        <w:rFonts w:ascii="Symbol" w:hAnsi="Symbol" w:hint="default"/>
+      </w:rPr>
+    </w:lvl>
+    <w:lvl w:ilvl="7" w:tplc="200A0003" w:tentative="1">
+      <w:start w:val="1"/>
+      <w:numFmt w:val="bullet"/>
+      <w:lvlText w:val="o"/>
+      <w:lvlJc w:val="left"/>
+      <w:pPr>
+        <w:ind w:left="5760" w:hanging="360"/>
+      </w:pPr>
+      <w:rPr>
+        <w:rFonts w:ascii="Courier New" w:hAnsi="Courier New" w:cs="Courier New" w:hint="default"/>
+      </w:rPr>
+    </w:lvl>
+    <w:lvl w:ilvl="8" w:tplc="200A0005" w:tentative="1">
+      <w:start w:val="1"/>
+      <w:numFmt w:val="bullet"/>
+      <w:lvlText w:val=""/>
+      <w:lvlJc w:val="left"/>
+      <w:pPr>
+        <w:ind w:left="6480" w:hanging="360"/>
+      </w:pPr>
+      <w:rPr>
+        <w:rFonts w:ascii="Wingdings" w:hAnsi="Wingdings" w:hint="default"/>
+      </w:rPr>
+    </w:lvl>
+  </w:abstractNum>
   <w:num w:numId="1">
     <w:abstractNumId w:val="3"/>
   </w:num>
@@ -12572,6 +12828,9 @@
   </w:num>
   <w:num w:numId="7">
     <w:abstractNumId w:val="6"/>
+  </w:num>
+  <w:num w:numId="8">
+    <w:abstractNumId w:val="7"/>
   </w:num>
 </w:numbering>
 </file>
@@ -13426,7 +13685,7 @@
 </file>
 
 <file path=customXml/itemProps1.xml><?xml version="1.0" encoding="utf-8"?>
-<ds:datastoreItem xmlns:ds="http://schemas.openxmlformats.org/officeDocument/2006/customXml" ds:itemID="{18E22172-5456-483F-A1E3-7D1AD301356E}">
+<ds:datastoreItem xmlns:ds="http://schemas.openxmlformats.org/officeDocument/2006/customXml" ds:itemID="{32CB4183-9A44-478A-8573-D6930FCC879F}">
   <ds:schemaRefs>
     <ds:schemaRef ds:uri="http://schemas.openxmlformats.org/officeDocument/2006/bibliography"/>
   </ds:schemaRefs>

</xml_diff>

<commit_message>
antes de cambiar poblacion
</commit_message>
<xml_diff>
--- a/Capítulo 2.docx
+++ b/Capítulo 2.docx
@@ -1,6 +1,6 @@
 
 <file path=word/document.xml><?xml version="1.0" encoding="utf-8"?>
-<w:document xmlns:wpc="http://schemas.microsoft.com/office/word/2010/wordprocessingCanvas" xmlns:cx="http://schemas.microsoft.com/office/drawing/2014/chartex" xmlns:cx1="http://schemas.microsoft.com/office/drawing/2015/9/8/chartex" xmlns:cx2="http://schemas.microsoft.com/office/drawing/2015/10/21/chartex" xmlns:cx3="http://schemas.microsoft.com/office/drawing/2016/5/9/chartex" xmlns:cx4="http://schemas.microsoft.com/office/drawing/2016/5/10/chartex" xmlns:cx5="http://schemas.microsoft.com/office/drawing/2016/5/11/chartex" xmlns:cx6="http://schemas.microsoft.com/office/drawing/2016/5/12/chartex" xmlns:cx7="http://schemas.microsoft.com/office/drawing/2016/5/13/chartex" xmlns:cx8="http://schemas.microsoft.com/office/drawing/2016/5/14/chartex" xmlns:mc="http://schemas.openxmlformats.org/markup-compatibility/2006" xmlns:aink="http://schemas.microsoft.com/office/drawing/2016/ink" xmlns:am3d="http://schemas.microsoft.com/office/drawing/2017/model3d" xmlns:o="urn:schemas-microsoft-com:office:office" xmlns:r="http://schemas.openxmlformats.org/officeDocument/2006/relationships" xmlns:m="http://schemas.openxmlformats.org/officeDocument/2006/math" xmlns:v="urn:schemas-microsoft-com:vml" xmlns:wp14="http://schemas.microsoft.com/office/word/2010/wordprocessingDrawing" xmlns:wp="http://schemas.openxmlformats.org/drawingml/2006/wordprocessingDrawing" xmlns:w10="urn:schemas-microsoft-com:office:word" xmlns:w="http://schemas.openxmlformats.org/wordprocessingml/2006/main" xmlns:w14="http://schemas.microsoft.com/office/word/2010/wordml" xmlns:w15="http://schemas.microsoft.com/office/word/2012/wordml" xmlns:w16cid="http://schemas.microsoft.com/office/word/2016/wordml/cid" xmlns:w16se="http://schemas.microsoft.com/office/word/2015/wordml/symex" xmlns:wpg="http://schemas.microsoft.com/office/word/2010/wordprocessingGroup" xmlns:wpi="http://schemas.microsoft.com/office/word/2010/wordprocessingInk" xmlns:wne="http://schemas.microsoft.com/office/word/2006/wordml" xmlns:wps="http://schemas.microsoft.com/office/word/2010/wordprocessingShape" mc:Ignorable="w14 w15 w16se w16cid wp14">
+<w:document xmlns:wpc="http://schemas.microsoft.com/office/word/2010/wordprocessingCanvas" xmlns:cx="http://schemas.microsoft.com/office/drawing/2014/chartex" xmlns:mc="http://schemas.openxmlformats.org/markup-compatibility/2006" xmlns:o="urn:schemas-microsoft-com:office:office" xmlns:r="http://schemas.openxmlformats.org/officeDocument/2006/relationships" xmlns:m="http://schemas.openxmlformats.org/officeDocument/2006/math" xmlns:v="urn:schemas-microsoft-com:vml" xmlns:wp14="http://schemas.microsoft.com/office/word/2010/wordprocessingDrawing" xmlns:wp="http://schemas.openxmlformats.org/drawingml/2006/wordprocessingDrawing" xmlns:w10="urn:schemas-microsoft-com:office:word" xmlns:w="http://schemas.openxmlformats.org/wordprocessingml/2006/main" xmlns:w14="http://schemas.microsoft.com/office/word/2010/wordml" xmlns:w15="http://schemas.microsoft.com/office/word/2012/wordml" xmlns:w16se="http://schemas.microsoft.com/office/word/2015/wordml/symex" xmlns:wpg="http://schemas.microsoft.com/office/word/2010/wordprocessingGroup" xmlns:wpi="http://schemas.microsoft.com/office/word/2010/wordprocessingInk" xmlns:wne="http://schemas.microsoft.com/office/word/2006/wordml" xmlns:wps="http://schemas.microsoft.com/office/word/2010/wordprocessingShape" mc:Ignorable="w14 w15 w16se wp14">
   <w:body>
     <w:p>
       <w:pPr>
@@ -124,7 +124,7 @@
         <w:rPr>
           <w:rFonts w:ascii="Arial" w:hAnsi="Arial" w:cs="Arial"/>
           <w:noProof/>
-          <w:lang w:val="en-US"/>
+          <w:lang w:val="es-MX" w:eastAsia="es-MX"/>
         </w:rPr>
         <mc:AlternateContent>
           <mc:Choice Requires="wpg">
@@ -253,7 +253,7 @@
               </wp:anchor>
             </w:drawing>
           </mc:Choice>
-          <mc:Fallback>
+          <mc:Fallback xmlns:w16cid="http://schemas.microsoft.com/office/word/2016/wordml/cid" xmlns:am3d="http://schemas.microsoft.com/office/drawing/2017/model3d" xmlns:aink="http://schemas.microsoft.com/office/drawing/2016/ink" xmlns:cx8="http://schemas.microsoft.com/office/drawing/2016/5/14/chartex" xmlns:cx7="http://schemas.microsoft.com/office/drawing/2016/5/13/chartex" xmlns:cx6="http://schemas.microsoft.com/office/drawing/2016/5/12/chartex" xmlns:cx5="http://schemas.microsoft.com/office/drawing/2016/5/11/chartex" xmlns:cx4="http://schemas.microsoft.com/office/drawing/2016/5/10/chartex" xmlns:cx3="http://schemas.microsoft.com/office/drawing/2016/5/9/chartex" xmlns:cx2="http://schemas.microsoft.com/office/drawing/2015/10/21/chartex" xmlns:cx1="http://schemas.microsoft.com/office/drawing/2015/9/8/chartex">
             <w:pict>
               <v:group w14:anchorId="7B2D5AFC" id="Group 8" o:spid="_x0000_s1026" style="position:absolute;margin-left:-12.85pt;margin-top:10.35pt;width:430.25pt;height:121.6pt;z-index:251657728" coordorigin="2268,6021" coordsize="8280,2340" o:gfxdata="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">
                 <v:shapetype id="_x0000_t75" coordsize="21600,21600" o:spt="75" o:preferrelative="t" path="m@4@5l@4@11@9@11@9@5xe" filled="f" stroked="f">
@@ -833,7 +833,34 @@
           <w:sz w:val="24"/>
           <w:szCs w:val="24"/>
         </w:rPr>
-        <w:t>En primera instancia, se tiene el trabajo especial de grado para optar al título de Ingeniero en Informática en la Universidad Privada Dr. Rafael Belloso Chacín realizado por Bastidas, Faria y Z</w:t>
+        <w:t xml:space="preserve">En primera instancia, se tiene el trabajo especial de grado para optar al título de Ingeniero en Informática en la Universidad Privada Dr. Rafael Belloso Chacín realizado por Bastidas, </w:t>
+      </w:r>
+      <w:proofErr w:type="spellStart"/>
+      <w:r>
+        <w:rPr>
+          <w:rFonts w:ascii="Arial" w:hAnsi="Arial" w:cs="Arial"/>
+          <w:sz w:val="24"/>
+          <w:szCs w:val="24"/>
+        </w:rPr>
+        <w:t>Faria</w:t>
+      </w:r>
+      <w:proofErr w:type="spellEnd"/>
+      <w:r>
+        <w:rPr>
+          <w:rFonts w:ascii="Arial" w:hAnsi="Arial" w:cs="Arial"/>
+          <w:sz w:val="24"/>
+          <w:szCs w:val="24"/>
+        </w:rPr>
+        <w:t xml:space="preserve"> y </w:t>
+      </w:r>
+      <w:proofErr w:type="spellStart"/>
+      <w:r>
+        <w:rPr>
+          <w:rFonts w:ascii="Arial" w:hAnsi="Arial" w:cs="Arial"/>
+          <w:sz w:val="24"/>
+          <w:szCs w:val="24"/>
+        </w:rPr>
+        <w:t>Z</w:t>
       </w:r>
       <w:r>
         <w:rPr>
@@ -849,7 +876,16 @@
           <w:sz w:val="24"/>
           <w:szCs w:val="24"/>
         </w:rPr>
-        <w:t xml:space="preserve">rraga (2016) llamado “Aplicación bajo ambiente web para la gestión de proyectos informáticos en una empresa de </w:t>
+        <w:t>rraga</w:t>
+      </w:r>
+      <w:proofErr w:type="spellEnd"/>
+      <w:r>
+        <w:rPr>
+          <w:rFonts w:ascii="Arial" w:hAnsi="Arial" w:cs="Arial"/>
+          <w:sz w:val="24"/>
+          <w:szCs w:val="24"/>
+        </w:rPr>
+        <w:t xml:space="preserve"> (2016) llamado “Aplicación bajo ambiente web para la gestión de proyectos informáticos en una empresa de </w:t>
       </w:r>
     </w:p>
     <w:p>
@@ -912,7 +948,61 @@
           <w:sz w:val="24"/>
           <w:szCs w:val="24"/>
         </w:rPr>
-        <w:t xml:space="preserve">La metodología seleccionada fue ecléctica de Senn (2003), Sommerville (2002) y Powell (2001), y a su vez estuvo conformada por seis fases: investigación preliminar, definición de requerimientos del sistema, diseño del sistema, disección de la fase del sistema, disección de la fase de diseño, desarrollo de los subsistemas y pruebas; para el desarrollo de la misma, las herramientas utilizadas fueron los lenguajes de programación PHP, JavaScript, como lenguaje de etiquetado HTML5 y CSS3 y como gestor de base de datos MySQL; luego del análisis de los resultados obtenidos de las diferentes pruebas elaboradas se obtuvo una aplicación bajo ambiente web adaptada a las necesidades que se presentan durante la gestión de proyectos informáticos en las empresas de desarrollo de software, así optimizando la comunicación empresa-cliente y el monitoreo de los distintos proyectos llevados a cabo. </w:t>
+        <w:t xml:space="preserve">La metodología seleccionada fue ecléctica de </w:t>
+      </w:r>
+      <w:proofErr w:type="spellStart"/>
+      <w:r>
+        <w:rPr>
+          <w:rFonts w:ascii="Arial" w:hAnsi="Arial" w:cs="Arial"/>
+          <w:sz w:val="24"/>
+          <w:szCs w:val="24"/>
+        </w:rPr>
+        <w:t>Senn</w:t>
+      </w:r>
+      <w:proofErr w:type="spellEnd"/>
+      <w:r>
+        <w:rPr>
+          <w:rFonts w:ascii="Arial" w:hAnsi="Arial" w:cs="Arial"/>
+          <w:sz w:val="24"/>
+          <w:szCs w:val="24"/>
+        </w:rPr>
+        <w:t xml:space="preserve"> (2003), </w:t>
+      </w:r>
+      <w:proofErr w:type="spellStart"/>
+      <w:r>
+        <w:rPr>
+          <w:rFonts w:ascii="Arial" w:hAnsi="Arial" w:cs="Arial"/>
+          <w:sz w:val="24"/>
+          <w:szCs w:val="24"/>
+        </w:rPr>
+        <w:t>Sommerville</w:t>
+      </w:r>
+      <w:proofErr w:type="spellEnd"/>
+      <w:r>
+        <w:rPr>
+          <w:rFonts w:ascii="Arial" w:hAnsi="Arial" w:cs="Arial"/>
+          <w:sz w:val="24"/>
+          <w:szCs w:val="24"/>
+        </w:rPr>
+        <w:t xml:space="preserve"> (2002) y Powell (2001), y a su vez estuvo conformada por seis fases: investigación preliminar, definición de requerimientos del sistema, diseño del sistema, disección de la fase del sistema, disección de la fase de diseño, desarrollo de los subsistemas y pruebas; para el desarrollo de la misma, las herramientas utilizadas fueron los lenguajes de programación PHP, JavaScript, como lenguaje de etiquetado HTML5 y CSS3 y como gestor de base de datos </w:t>
+      </w:r>
+      <w:proofErr w:type="spellStart"/>
+      <w:r>
+        <w:rPr>
+          <w:rFonts w:ascii="Arial" w:hAnsi="Arial" w:cs="Arial"/>
+          <w:sz w:val="24"/>
+          <w:szCs w:val="24"/>
+        </w:rPr>
+        <w:t>MySQL</w:t>
+      </w:r>
+      <w:proofErr w:type="spellEnd"/>
+      <w:r>
+        <w:rPr>
+          <w:rFonts w:ascii="Arial" w:hAnsi="Arial" w:cs="Arial"/>
+          <w:sz w:val="24"/>
+          <w:szCs w:val="24"/>
+        </w:rPr>
+        <w:t xml:space="preserve">; luego del análisis de los resultados obtenidos de las diferentes pruebas elaboradas se obtuvo una aplicación bajo ambiente web adaptada a las necesidades que se presentan durante la gestión de proyectos informáticos en las empresas de desarrollo de software, así optimizando la comunicación empresa-cliente y el monitoreo de los distintos proyectos llevados a cabo. </w:t>
       </w:r>
     </w:p>
     <w:p>
@@ -991,6 +1081,7 @@
         </w:rPr>
         <w:t xml:space="preserve">Por otra parte, se tiene el trabajo especial de grado para optar al título de Ingeniero en Informática en la Universidad Privada Dr. Rafael Belloso Chacín realizado por </w:t>
       </w:r>
+      <w:proofErr w:type="spellStart"/>
       <w:r>
         <w:rPr>
           <w:rFonts w:ascii="Arial" w:hAnsi="Arial" w:cs="Arial"/>
@@ -999,6 +1090,7 @@
         </w:rPr>
         <w:t>Bellorín</w:t>
       </w:r>
+      <w:proofErr w:type="spellEnd"/>
       <w:r>
         <w:rPr>
           <w:rFonts w:ascii="Arial" w:hAnsi="Arial" w:cs="Arial"/>
@@ -1007,6 +1099,7 @@
         </w:rPr>
         <w:t xml:space="preserve">, Castillo y González denominado “Aplicación informática bajo ambiente web para la automatización de los procesos operativos de la Marmolería </w:t>
       </w:r>
+      <w:proofErr w:type="spellStart"/>
       <w:r>
         <w:rPr>
           <w:rFonts w:ascii="Arial" w:hAnsi="Arial" w:cs="Arial"/>
@@ -1015,6 +1108,7 @@
         </w:rPr>
         <w:t>Bellorín</w:t>
       </w:r>
+      <w:proofErr w:type="spellEnd"/>
       <w:r>
         <w:rPr>
           <w:rFonts w:ascii="Arial" w:hAnsi="Arial" w:cs="Arial"/>
@@ -1042,7 +1136,25 @@
           <w:sz w:val="24"/>
           <w:szCs w:val="24"/>
         </w:rPr>
-        <w:t>Las bases teóricas se fundamentaron en los aportes de Villar (2006), Cobo, Gómez y otros (2005), Levy (2004), entre otros. El tipo de investigación fue proyectiva, descriptiva, con un diseño de campo y bibliográfico; de acuerdo a los autores Balestrini (2006), Tamayo y Tamayo (2007), Namakforoosh (2005), entre otros. Se aplicaron técnicas de recolección de datos como entrevista, observación directa y encuesta, usándose como instrumentos la guía de visita, guía de entrevista, lista de cotejo y cuestionario, mediante los cuales se logró recolectar toda la información relacionada a los procesos administrativos actuales.</w:t>
+        <w:t xml:space="preserve">Las bases teóricas se fundamentaron en los aportes de Villar (2006), Cobo, Gómez y otros (2005), Levy (2004), entre otros. El tipo de investigación fue proyectiva, descriptiva, con un diseño de campo y bibliográfico; de acuerdo a los autores Balestrini (2006), Tamayo y Tamayo (2007), </w:t>
+      </w:r>
+      <w:proofErr w:type="spellStart"/>
+      <w:r>
+        <w:rPr>
+          <w:rFonts w:ascii="Arial" w:hAnsi="Arial" w:cs="Arial"/>
+          <w:sz w:val="24"/>
+          <w:szCs w:val="24"/>
+        </w:rPr>
+        <w:t>Namakforoosh</w:t>
+      </w:r>
+      <w:proofErr w:type="spellEnd"/>
+      <w:r>
+        <w:rPr>
+          <w:rFonts w:ascii="Arial" w:hAnsi="Arial" w:cs="Arial"/>
+          <w:sz w:val="24"/>
+          <w:szCs w:val="24"/>
+        </w:rPr>
+        <w:t xml:space="preserve"> (2005), entre otros. Se aplicaron técnicas de recolección de datos como entrevista, observación directa y encuesta, usándose como instrumentos la guía de visita, guía de entrevista, lista de cotejo y cuestionario, mediante los cuales se logró recolectar toda la información relacionada a los procesos administrativos actuales.</w:t>
       </w:r>
     </w:p>
     <w:p>
@@ -1063,7 +1175,43 @@
           <w:sz w:val="24"/>
           <w:szCs w:val="24"/>
         </w:rPr>
-        <w:t xml:space="preserve"> En cuanto a la población, fue finita compuesta por cincuenta y tres (53) personas: tres directivos y cincuenta clientes frecuentes de la Marmolería Bellorin C.A. La metodología seleccionada fue de tipo híbrida, tomada de los autores Kent Beck (2006) y Roger Pressman (2006) y se estructuró en cinco fases: comunicación con el cliente, planeación, diseño, codificación y pruebas. </w:t>
+        <w:t xml:space="preserve"> En cuanto a la población, fue finita compuesta por cincuenta y tres (53) personas: tres directivos y cincuenta clientes frecuentes de la Marmolería </w:t>
+      </w:r>
+      <w:proofErr w:type="spellStart"/>
+      <w:r>
+        <w:rPr>
+          <w:rFonts w:ascii="Arial" w:hAnsi="Arial" w:cs="Arial"/>
+          <w:sz w:val="24"/>
+          <w:szCs w:val="24"/>
+        </w:rPr>
+        <w:t>Bellorin</w:t>
+      </w:r>
+      <w:proofErr w:type="spellEnd"/>
+      <w:r>
+        <w:rPr>
+          <w:rFonts w:ascii="Arial" w:hAnsi="Arial" w:cs="Arial"/>
+          <w:sz w:val="24"/>
+          <w:szCs w:val="24"/>
+        </w:rPr>
+        <w:t xml:space="preserve"> C.A. La metodología seleccionada fue de tipo híbrida, tomada de los autores Kent Beck (2006) y Roger </w:t>
+      </w:r>
+      <w:proofErr w:type="spellStart"/>
+      <w:r>
+        <w:rPr>
+          <w:rFonts w:ascii="Arial" w:hAnsi="Arial" w:cs="Arial"/>
+          <w:sz w:val="24"/>
+          <w:szCs w:val="24"/>
+        </w:rPr>
+        <w:t>Pressman</w:t>
+      </w:r>
+      <w:proofErr w:type="spellEnd"/>
+      <w:r>
+        <w:rPr>
+          <w:rFonts w:ascii="Arial" w:hAnsi="Arial" w:cs="Arial"/>
+          <w:sz w:val="24"/>
+          <w:szCs w:val="24"/>
+        </w:rPr>
+        <w:t xml:space="preserve"> (2006) y se estructuró en cinco fases: comunicación con el cliente, planeación, diseño, codificación y pruebas. </w:t>
       </w:r>
       <w:r>
         <w:rPr>
@@ -1072,7 +1220,43 @@
           <w:szCs w:val="24"/>
         </w:rPr>
         <w:lastRenderedPageBreak/>
-        <w:t xml:space="preserve">Para el desarrollo de la aplicación informática de la Marmolería Bellorin C.A. se utilizaron los lenguajes HTML y CSS para la interfaz del sistema junto con PHP, JavaScript y MySQL para la programación de las tareas administrativas. </w:t>
+        <w:t xml:space="preserve">Para el desarrollo de la aplicación informática de la Marmolería </w:t>
+      </w:r>
+      <w:proofErr w:type="spellStart"/>
+      <w:r>
+        <w:rPr>
+          <w:rFonts w:ascii="Arial" w:hAnsi="Arial" w:cs="Arial"/>
+          <w:sz w:val="24"/>
+          <w:szCs w:val="24"/>
+        </w:rPr>
+        <w:t>Bellorin</w:t>
+      </w:r>
+      <w:proofErr w:type="spellEnd"/>
+      <w:r>
+        <w:rPr>
+          <w:rFonts w:ascii="Arial" w:hAnsi="Arial" w:cs="Arial"/>
+          <w:sz w:val="24"/>
+          <w:szCs w:val="24"/>
+        </w:rPr>
+        <w:t xml:space="preserve"> C.A. se utilizaron los lenguajes HTML y CSS para la interfaz del sistema junto con PHP, JavaScript y </w:t>
+      </w:r>
+      <w:proofErr w:type="spellStart"/>
+      <w:r>
+        <w:rPr>
+          <w:rFonts w:ascii="Arial" w:hAnsi="Arial" w:cs="Arial"/>
+          <w:sz w:val="24"/>
+          <w:szCs w:val="24"/>
+        </w:rPr>
+        <w:t>MySQL</w:t>
+      </w:r>
+      <w:proofErr w:type="spellEnd"/>
+      <w:r>
+        <w:rPr>
+          <w:rFonts w:ascii="Arial" w:hAnsi="Arial" w:cs="Arial"/>
+          <w:sz w:val="24"/>
+          <w:szCs w:val="24"/>
+        </w:rPr>
+        <w:t xml:space="preserve"> para la programación de las tareas administrativas. </w:t>
       </w:r>
     </w:p>
     <w:p>
@@ -1093,7 +1277,25 @@
           <w:sz w:val="24"/>
           <w:szCs w:val="24"/>
         </w:rPr>
-        <w:t>Dicha propuesta se sometió a las pruebas establecidas en la última fase de la metodología seleccionada, obteniendo como conclusión que la Aplicación de los Procesos Operativos de la Marmolería Bellorin C.A. cumplió con el objetivo propuesto, considerándose totalmente recomendable, no solo para dicha empresa sino también para otras que presenten las mismas necesidades.</w:t>
+        <w:t xml:space="preserve">Dicha propuesta se sometió a las pruebas establecidas en la última fase de la metodología seleccionada, obteniendo como conclusión que la Aplicación de los Procesos Operativos de la Marmolería </w:t>
+      </w:r>
+      <w:proofErr w:type="spellStart"/>
+      <w:r>
+        <w:rPr>
+          <w:rFonts w:ascii="Arial" w:hAnsi="Arial" w:cs="Arial"/>
+          <w:sz w:val="24"/>
+          <w:szCs w:val="24"/>
+        </w:rPr>
+        <w:t>Bellorin</w:t>
+      </w:r>
+      <w:proofErr w:type="spellEnd"/>
+      <w:r>
+        <w:rPr>
+          <w:rFonts w:ascii="Arial" w:hAnsi="Arial" w:cs="Arial"/>
+          <w:sz w:val="24"/>
+          <w:szCs w:val="24"/>
+        </w:rPr>
+        <w:t xml:space="preserve"> C.A. cumplió con el objetivo propuesto, considerándose totalmente recomendable, no solo para dicha empresa sino también para otras que presenten las mismas necesidades.</w:t>
       </w:r>
     </w:p>
     <w:p>
@@ -1161,7 +1363,25 @@
           <w:sz w:val="24"/>
           <w:szCs w:val="24"/>
         </w:rPr>
-        <w:t xml:space="preserve">De igual manera, Bracho, Cárdenas, Corobo y Delgado, realizaron el trabajo especial de grado denominado “Aplicación Web con capacidad responsiva para la gestión de procesos de un centro de recursos audiovisuales de una Universidad Privada” para optar al título de Ingeniero en Informática en la Universidad Privada Dr. Rafael Belloso Chacín. </w:t>
+        <w:t xml:space="preserve">De igual manera, Bracho, Cárdenas, </w:t>
+      </w:r>
+      <w:proofErr w:type="spellStart"/>
+      <w:r>
+        <w:rPr>
+          <w:rFonts w:ascii="Arial" w:hAnsi="Arial" w:cs="Arial"/>
+          <w:sz w:val="24"/>
+          <w:szCs w:val="24"/>
+        </w:rPr>
+        <w:t>Corobo</w:t>
+      </w:r>
+      <w:proofErr w:type="spellEnd"/>
+      <w:r>
+        <w:rPr>
+          <w:rFonts w:ascii="Arial" w:hAnsi="Arial" w:cs="Arial"/>
+          <w:sz w:val="24"/>
+          <w:szCs w:val="24"/>
+        </w:rPr>
+        <w:t xml:space="preserve"> y Delgado, realizaron el trabajo especial de grado denominado “Aplicación Web con capacidad responsiva para la gestión de procesos de un centro de recursos audiovisuales de una Universidad Privada” para optar al título de Ingeniero en Informática en la Universidad Privada Dr. Rafael Belloso Chacín. </w:t>
       </w:r>
     </w:p>
     <w:p>
@@ -1182,7 +1402,25 @@
           <w:sz w:val="24"/>
           <w:szCs w:val="24"/>
         </w:rPr>
-        <w:t xml:space="preserve">El objetivo principal de la investigación fue agilizar los procesos llevados a cabo en el centro de recursos audiovisuales con la finalidad de solucionar los inconvenientes existentes. La investigación se desarrolló en base a los aportes de Senn (2003), Kendall y Kendall (2005), Powell (2002), ente otros. Esta </w:t>
+        <w:t xml:space="preserve">El objetivo principal de la investigación fue agilizar los procesos llevados a cabo en el centro de recursos audiovisuales con la finalidad de solucionar los inconvenientes existentes. La investigación se desarrolló en base a los aportes de </w:t>
+      </w:r>
+      <w:proofErr w:type="spellStart"/>
+      <w:r>
+        <w:rPr>
+          <w:rFonts w:ascii="Arial" w:hAnsi="Arial" w:cs="Arial"/>
+          <w:sz w:val="24"/>
+          <w:szCs w:val="24"/>
+        </w:rPr>
+        <w:t>Senn</w:t>
+      </w:r>
+      <w:proofErr w:type="spellEnd"/>
+      <w:r>
+        <w:rPr>
+          <w:rFonts w:ascii="Arial" w:hAnsi="Arial" w:cs="Arial"/>
+          <w:sz w:val="24"/>
+          <w:szCs w:val="24"/>
+        </w:rPr>
+        <w:t xml:space="preserve"> (2003), Kendall y Kendall (2005), Powell (2002), ente otros. Esta </w:t>
       </w:r>
       <w:r>
         <w:rPr>
@@ -1233,7 +1471,43 @@
           <w:sz w:val="24"/>
           <w:szCs w:val="24"/>
         </w:rPr>
-        <w:t xml:space="preserve"> La metodología se desarrolló en base a los aportes de Senn (2003) y Pressman (2009) y consta de ocho (8) fases (Investigación Preliminar, Formulación, Planificación, Análisis, Ingeniería, Diseño de la estructura de datos, Generación de páginas, Puesta a prueba y Evaluación al cliente. </w:t>
+        <w:t xml:space="preserve"> La metodología se desarrolló en base a los aportes de </w:t>
+      </w:r>
+      <w:proofErr w:type="spellStart"/>
+      <w:r>
+        <w:rPr>
+          <w:rFonts w:ascii="Arial" w:hAnsi="Arial" w:cs="Arial"/>
+          <w:sz w:val="24"/>
+          <w:szCs w:val="24"/>
+        </w:rPr>
+        <w:t>Senn</w:t>
+      </w:r>
+      <w:proofErr w:type="spellEnd"/>
+      <w:r>
+        <w:rPr>
+          <w:rFonts w:ascii="Arial" w:hAnsi="Arial" w:cs="Arial"/>
+          <w:sz w:val="24"/>
+          <w:szCs w:val="24"/>
+        </w:rPr>
+        <w:t xml:space="preserve"> (2003) y </w:t>
+      </w:r>
+      <w:proofErr w:type="spellStart"/>
+      <w:r>
+        <w:rPr>
+          <w:rFonts w:ascii="Arial" w:hAnsi="Arial" w:cs="Arial"/>
+          <w:sz w:val="24"/>
+          <w:szCs w:val="24"/>
+        </w:rPr>
+        <w:t>Pressman</w:t>
+      </w:r>
+      <w:proofErr w:type="spellEnd"/>
+      <w:r>
+        <w:rPr>
+          <w:rFonts w:ascii="Arial" w:hAnsi="Arial" w:cs="Arial"/>
+          <w:sz w:val="24"/>
+          <w:szCs w:val="24"/>
+        </w:rPr>
+        <w:t xml:space="preserve"> (2009) y consta de ocho (8) fases (Investigación Preliminar, Formulación, Planificación, Análisis, Ingeniería, Diseño de la estructura de datos, Generación de páginas, Puesta a prueba y Evaluación al cliente. </w:t>
       </w:r>
     </w:p>
     <w:p>
@@ -1254,7 +1528,61 @@
           <w:sz w:val="24"/>
           <w:szCs w:val="24"/>
         </w:rPr>
-        <w:t>Se implementó como lenguaje de marcado HTML, para la programación se acudió a PHP y JavaScript para la elaboración de la aplicación web y como administrador de base de datos MySQL y finalizando con librerías de JQuery y Bootstrap, lográndose una aplicación web que contiene una interfaz sencilla, interactiva, beneficiando el centro de recursos audiovisuales, modificando la gestión de procesos de manual a automatizada.</w:t>
+        <w:t xml:space="preserve">Se implementó como lenguaje de marcado HTML, para la programación se acudió a PHP y JavaScript para la elaboración de la aplicación web y como administrador de base de datos </w:t>
+      </w:r>
+      <w:proofErr w:type="spellStart"/>
+      <w:r>
+        <w:rPr>
+          <w:rFonts w:ascii="Arial" w:hAnsi="Arial" w:cs="Arial"/>
+          <w:sz w:val="24"/>
+          <w:szCs w:val="24"/>
+        </w:rPr>
+        <w:t>MySQL</w:t>
+      </w:r>
+      <w:proofErr w:type="spellEnd"/>
+      <w:r>
+        <w:rPr>
+          <w:rFonts w:ascii="Arial" w:hAnsi="Arial" w:cs="Arial"/>
+          <w:sz w:val="24"/>
+          <w:szCs w:val="24"/>
+        </w:rPr>
+        <w:t xml:space="preserve"> y finalizando con librerías de </w:t>
+      </w:r>
+      <w:proofErr w:type="spellStart"/>
+      <w:r>
+        <w:rPr>
+          <w:rFonts w:ascii="Arial" w:hAnsi="Arial" w:cs="Arial"/>
+          <w:sz w:val="24"/>
+          <w:szCs w:val="24"/>
+        </w:rPr>
+        <w:t>JQuery</w:t>
+      </w:r>
+      <w:proofErr w:type="spellEnd"/>
+      <w:r>
+        <w:rPr>
+          <w:rFonts w:ascii="Arial" w:hAnsi="Arial" w:cs="Arial"/>
+          <w:sz w:val="24"/>
+          <w:szCs w:val="24"/>
+        </w:rPr>
+        <w:t xml:space="preserve"> y </w:t>
+      </w:r>
+      <w:proofErr w:type="spellStart"/>
+      <w:r>
+        <w:rPr>
+          <w:rFonts w:ascii="Arial" w:hAnsi="Arial" w:cs="Arial"/>
+          <w:sz w:val="24"/>
+          <w:szCs w:val="24"/>
+        </w:rPr>
+        <w:t>Bootstrap</w:t>
+      </w:r>
+      <w:proofErr w:type="spellEnd"/>
+      <w:r>
+        <w:rPr>
+          <w:rFonts w:ascii="Arial" w:hAnsi="Arial" w:cs="Arial"/>
+          <w:sz w:val="24"/>
+          <w:szCs w:val="24"/>
+        </w:rPr>
+        <w:t>, lográndose una aplicación web que contiene una interfaz sencilla, interactiva, beneficiando el centro de recursos audiovisuales, modificando la gestión de procesos de manual a automatizada.</w:t>
       </w:r>
     </w:p>
     <w:p>
@@ -1338,7 +1666,25 @@
           <w:szCs w:val="24"/>
         </w:rPr>
         <w:lastRenderedPageBreak/>
-        <w:t xml:space="preserve">realizado por Castro, Fonseca, Ocanto y Sánchez denominado “Aplicación informática bajo ambiente web para la gestión de mantenimiento del sistema de aire comprimido en el Centro Médico Docente Paraíso” con el propósito de mejorar el proceso de registro de indicadores en el área de mantenimiento dentro del centro de salud referido. </w:t>
+        <w:t xml:space="preserve">realizado por Castro, Fonseca, </w:t>
+      </w:r>
+      <w:proofErr w:type="spellStart"/>
+      <w:r>
+        <w:rPr>
+          <w:rFonts w:ascii="Arial" w:hAnsi="Arial" w:cs="Arial"/>
+          <w:sz w:val="24"/>
+          <w:szCs w:val="24"/>
+        </w:rPr>
+        <w:t>Ocanto</w:t>
+      </w:r>
+      <w:proofErr w:type="spellEnd"/>
+      <w:r>
+        <w:rPr>
+          <w:rFonts w:ascii="Arial" w:hAnsi="Arial" w:cs="Arial"/>
+          <w:sz w:val="24"/>
+          <w:szCs w:val="24"/>
+        </w:rPr>
+        <w:t xml:space="preserve"> y Sánchez denominado “Aplicación informática bajo ambiente web para la gestión de mantenimiento del sistema de aire comprimido en el Centro Médico Docente Paraíso” con el propósito de mejorar el proceso de registro de indicadores en el área de mantenimiento dentro del centro de salud referido. </w:t>
       </w:r>
     </w:p>
     <w:p>
@@ -1359,7 +1705,43 @@
           <w:sz w:val="24"/>
           <w:szCs w:val="24"/>
         </w:rPr>
-        <w:t>La investigación está basada en aportes metodológicos ofrecidos por Pressman (2006), Senn (2003), Kendall y Kendall (2009), Beck (2004), entre otros. El tipo de investigación se consideró proyectiva según la finalidad, descriptiva considerando el método de campo según la forma de obtener los datos y con un diseño no experimental. El proceso de recolección de datos se llevó a cabo valiéndose de técnicas como la entrevista, observación directa, encuestas y revisión documental, usando como instrumentos una guía de observaciones y un guion de entrevistas.</w:t>
+        <w:t xml:space="preserve">La investigación está basada en aportes metodológicos ofrecidos por </w:t>
+      </w:r>
+      <w:proofErr w:type="spellStart"/>
+      <w:r>
+        <w:rPr>
+          <w:rFonts w:ascii="Arial" w:hAnsi="Arial" w:cs="Arial"/>
+          <w:sz w:val="24"/>
+          <w:szCs w:val="24"/>
+        </w:rPr>
+        <w:t>Pressman</w:t>
+      </w:r>
+      <w:proofErr w:type="spellEnd"/>
+      <w:r>
+        <w:rPr>
+          <w:rFonts w:ascii="Arial" w:hAnsi="Arial" w:cs="Arial"/>
+          <w:sz w:val="24"/>
+          <w:szCs w:val="24"/>
+        </w:rPr>
+        <w:t xml:space="preserve"> (2006), </w:t>
+      </w:r>
+      <w:proofErr w:type="spellStart"/>
+      <w:r>
+        <w:rPr>
+          <w:rFonts w:ascii="Arial" w:hAnsi="Arial" w:cs="Arial"/>
+          <w:sz w:val="24"/>
+          <w:szCs w:val="24"/>
+        </w:rPr>
+        <w:t>Senn</w:t>
+      </w:r>
+      <w:proofErr w:type="spellEnd"/>
+      <w:r>
+        <w:rPr>
+          <w:rFonts w:ascii="Arial" w:hAnsi="Arial" w:cs="Arial"/>
+          <w:sz w:val="24"/>
+          <w:szCs w:val="24"/>
+        </w:rPr>
+        <w:t xml:space="preserve"> (2003), Kendall y Kendall (2009), Beck (2004), entre otros. El tipo de investigación se consideró proyectiva según la finalidad, descriptiva considerando el método de campo según la forma de obtener los datos y con un diseño no experimental. El proceso de recolección de datos se llevó a cabo valiéndose de técnicas como la entrevista, observación directa, encuestas y revisión documental, usando como instrumentos una guía de observaciones y un guion de entrevistas.</w:t>
       </w:r>
     </w:p>
     <w:p>
@@ -1389,7 +1771,25 @@
           <w:szCs w:val="24"/>
         </w:rPr>
         <w:lastRenderedPageBreak/>
-        <w:t>HTML para la codificación de la página Web, utilizando comandos basados en PHP, MySQL para la base de datos. Luego el sistema fue sometido a pruebas de aceptación, garantizando un buen funcionamiento.</w:t>
+        <w:t xml:space="preserve">HTML para la codificación de la página Web, utilizando comandos basados en PHP, </w:t>
+      </w:r>
+      <w:proofErr w:type="spellStart"/>
+      <w:r>
+        <w:rPr>
+          <w:rFonts w:ascii="Arial" w:hAnsi="Arial" w:cs="Arial"/>
+          <w:sz w:val="24"/>
+          <w:szCs w:val="24"/>
+        </w:rPr>
+        <w:t>MySQL</w:t>
+      </w:r>
+      <w:proofErr w:type="spellEnd"/>
+      <w:r>
+        <w:rPr>
+          <w:rFonts w:ascii="Arial" w:hAnsi="Arial" w:cs="Arial"/>
+          <w:sz w:val="24"/>
+          <w:szCs w:val="24"/>
+        </w:rPr>
+        <w:t xml:space="preserve"> para la base de datos. Luego el sistema fue sometido a pruebas de aceptación, garantizando un buen funcionamiento.</w:t>
       </w:r>
     </w:p>
     <w:p>
@@ -1457,7 +1857,25 @@
           <w:sz w:val="24"/>
           <w:szCs w:val="24"/>
         </w:rPr>
-        <w:t xml:space="preserve">Finalmente, Hernández, Pierini y Sánchez (2015) realizaron el trabajo especial de grado denominado “Aplicación Informática Inteligente bajo Ambiente Web para la Gestión de los Procesos Operativos en las Empresas de Papelería” para optar al título de Ingeniero en Informática en la Universidad Privada Dr. Rafael Belloso Chacín, cuyo propósito fue la automatización de los procesos operativos de las diferentes empresas de papelería. </w:t>
+        <w:t xml:space="preserve">Finalmente, Hernández, </w:t>
+      </w:r>
+      <w:proofErr w:type="spellStart"/>
+      <w:r>
+        <w:rPr>
+          <w:rFonts w:ascii="Arial" w:hAnsi="Arial" w:cs="Arial"/>
+          <w:sz w:val="24"/>
+          <w:szCs w:val="24"/>
+        </w:rPr>
+        <w:t>Pierini</w:t>
+      </w:r>
+      <w:proofErr w:type="spellEnd"/>
+      <w:r>
+        <w:rPr>
+          <w:rFonts w:ascii="Arial" w:hAnsi="Arial" w:cs="Arial"/>
+          <w:sz w:val="24"/>
+          <w:szCs w:val="24"/>
+        </w:rPr>
+        <w:t xml:space="preserve"> y Sánchez (2015) realizaron el trabajo especial de grado denominado “Aplicación Informática Inteligente bajo Ambiente Web para la Gestión de los Procesos Operativos en las Empresas de Papelería” para optar al título de Ingeniero en Informática en la Universidad Privada Dr. Rafael Belloso Chacín, cuyo propósito fue la automatización de los procesos operativos de las diferentes empresas de papelería. </w:t>
       </w:r>
     </w:p>
     <w:p>
@@ -1508,7 +1926,25 @@
           <w:szCs w:val="24"/>
         </w:rPr>
         <w:lastRenderedPageBreak/>
-        <w:t>planteó una metodología que se combina entre la propuesta por los autores Beck (2003) para la fase I, II y II Planificación, Diseño y Codificación y Powell (2003) para la fase IV pruebas. Dicha aplicación fue desarrollada en PHP, HTML, y JavaScript como lenguajes de programación y MySQL para la gestión de base de datos. Como resultado se obtuvo una aplicación informática inteligente bajo ambiente web adaptada a las necesidades y requerimientos de las empresas de papelería cumpliendo los objetivos de la investigación.</w:t>
+        <w:t xml:space="preserve">planteó una metodología que se combina entre la propuesta por los autores Beck (2003) para la fase I, II y II Planificación, Diseño y Codificación y Powell (2003) para la fase IV pruebas. Dicha aplicación fue desarrollada en PHP, HTML, y JavaScript como lenguajes de programación y </w:t>
+      </w:r>
+      <w:proofErr w:type="spellStart"/>
+      <w:r>
+        <w:rPr>
+          <w:rFonts w:ascii="Arial" w:hAnsi="Arial" w:cs="Arial"/>
+          <w:sz w:val="24"/>
+          <w:szCs w:val="24"/>
+        </w:rPr>
+        <w:t>MySQL</w:t>
+      </w:r>
+      <w:proofErr w:type="spellEnd"/>
+      <w:r>
+        <w:rPr>
+          <w:rFonts w:ascii="Arial" w:hAnsi="Arial" w:cs="Arial"/>
+          <w:sz w:val="24"/>
+          <w:szCs w:val="24"/>
+        </w:rPr>
+        <w:t xml:space="preserve"> para la gestión de base de datos. Como resultado se obtuvo una aplicación informática inteligente bajo ambiente web adaptada a las necesidades y requerimientos de las empresas de papelería cumpliendo los objetivos de la investigación.</w:t>
       </w:r>
     </w:p>
     <w:p>
@@ -1832,7 +2268,25 @@
           <w:sz w:val="24"/>
           <w:szCs w:val="24"/>
         </w:rPr>
-        <w:t>software; según Pressman (2010</w:t>
+        <w:t xml:space="preserve">software; según </w:t>
+      </w:r>
+      <w:proofErr w:type="spellStart"/>
+      <w:r>
+        <w:rPr>
+          <w:rFonts w:ascii="Arial" w:hAnsi="Arial" w:cs="Arial"/>
+          <w:sz w:val="24"/>
+          <w:szCs w:val="24"/>
+        </w:rPr>
+        <w:t>Pressman</w:t>
+      </w:r>
+      <w:proofErr w:type="spellEnd"/>
+      <w:r>
+        <w:rPr>
+          <w:rFonts w:ascii="Arial" w:hAnsi="Arial" w:cs="Arial"/>
+          <w:sz w:val="24"/>
+          <w:szCs w:val="24"/>
+        </w:rPr>
+        <w:t xml:space="preserve"> (2010</w:t>
       </w:r>
       <w:r>
         <w:rPr>
@@ -1930,7 +2384,25 @@
           <w:sz w:val="24"/>
           <w:szCs w:val="24"/>
         </w:rPr>
-        <w:t xml:space="preserve">     Igualmente, Pressman (2010</w:t>
+        <w:t xml:space="preserve">     Igualmente, </w:t>
+      </w:r>
+      <w:proofErr w:type="spellStart"/>
+      <w:r>
+        <w:rPr>
+          <w:rFonts w:ascii="Arial" w:hAnsi="Arial" w:cs="Arial"/>
+          <w:sz w:val="24"/>
+          <w:szCs w:val="24"/>
+        </w:rPr>
+        <w:t>Pressman</w:t>
+      </w:r>
+      <w:proofErr w:type="spellEnd"/>
+      <w:r>
+        <w:rPr>
+          <w:rFonts w:ascii="Arial" w:hAnsi="Arial" w:cs="Arial"/>
+          <w:sz w:val="24"/>
+          <w:szCs w:val="24"/>
+        </w:rPr>
+        <w:t xml:space="preserve"> (2010</w:t>
       </w:r>
       <w:r>
         <w:rPr>
@@ -2293,48 +2765,9 @@
           <w:sz w:val="24"/>
           <w:szCs w:val="24"/>
         </w:rPr>
-        <w:t>File Transfer Protocol</w:t>
-      </w:r>
-      <w:r>
-        <w:rPr>
-          <w:rFonts w:ascii="Arial" w:hAnsi="Arial" w:cs="Arial"/>
-          <w:sz w:val="24"/>
-          <w:szCs w:val="24"/>
-        </w:rPr>
-        <w:t>) o protocolo de transferencia de archivos, boletines informativos,</w:t>
-      </w:r>
-      <w:r>
-        <w:rPr>
-          <w:rFonts w:ascii="Arial" w:hAnsi="Arial" w:cs="Arial"/>
-          <w:sz w:val="24"/>
-          <w:szCs w:val="24"/>
-        </w:rPr>
-        <w:t xml:space="preserve"> servicios de</w:t>
-      </w:r>
-      <w:r>
-        <w:rPr>
-          <w:rFonts w:ascii="Arial" w:hAnsi="Arial" w:cs="Arial"/>
-          <w:sz w:val="24"/>
-          <w:szCs w:val="24"/>
-        </w:rPr>
-        <w:t xml:space="preserve"> telecomunicaciones de red </w:t>
-      </w:r>
-      <w:r>
-        <w:rPr>
-          <w:rFonts w:ascii="Arial" w:hAnsi="Arial" w:cs="Arial"/>
-          <w:sz w:val="24"/>
-          <w:szCs w:val="24"/>
-        </w:rPr>
-        <w:t>como</w:t>
-      </w:r>
-      <w:r>
-        <w:rPr>
-          <w:rFonts w:ascii="Arial" w:hAnsi="Arial" w:cs="Arial"/>
-          <w:sz w:val="24"/>
-          <w:szCs w:val="24"/>
-        </w:rPr>
-        <w:t xml:space="preserve"> Telnet y WWW (</w:t>
-      </w:r>
+        <w:t xml:space="preserve">File Transfer </w:t>
+      </w:r>
+      <w:proofErr w:type="spellStart"/>
       <w:r>
         <w:rPr>
           <w:rFonts w:ascii="Arial" w:hAnsi="Arial" w:cs="Arial"/>
@@ -2343,7 +2776,70 @@
           <w:sz w:val="24"/>
           <w:szCs w:val="24"/>
         </w:rPr>
-        <w:t>World Wide Web</w:t>
+        <w:t>Protocol</w:t>
+      </w:r>
+      <w:proofErr w:type="spellEnd"/>
+      <w:r>
+        <w:rPr>
+          <w:rFonts w:ascii="Arial" w:hAnsi="Arial" w:cs="Arial"/>
+          <w:sz w:val="24"/>
+          <w:szCs w:val="24"/>
+        </w:rPr>
+        <w:t>) o protocolo de transferencia de archivos, boletines informativos,</w:t>
+      </w:r>
+      <w:r>
+        <w:rPr>
+          <w:rFonts w:ascii="Arial" w:hAnsi="Arial" w:cs="Arial"/>
+          <w:sz w:val="24"/>
+          <w:szCs w:val="24"/>
+        </w:rPr>
+        <w:t xml:space="preserve"> servicios de</w:t>
+      </w:r>
+      <w:r>
+        <w:rPr>
+          <w:rFonts w:ascii="Arial" w:hAnsi="Arial" w:cs="Arial"/>
+          <w:sz w:val="24"/>
+          <w:szCs w:val="24"/>
+        </w:rPr>
+        <w:t xml:space="preserve"> telecomunicaciones de red </w:t>
+      </w:r>
+      <w:r>
+        <w:rPr>
+          <w:rFonts w:ascii="Arial" w:hAnsi="Arial" w:cs="Arial"/>
+          <w:sz w:val="24"/>
+          <w:szCs w:val="24"/>
+        </w:rPr>
+        <w:t>como</w:t>
+      </w:r>
+      <w:r>
+        <w:rPr>
+          <w:rFonts w:ascii="Arial" w:hAnsi="Arial" w:cs="Arial"/>
+          <w:sz w:val="24"/>
+          <w:szCs w:val="24"/>
+        </w:rPr>
+        <w:t xml:space="preserve"> Telnet y WWW (</w:t>
+      </w:r>
+      <w:proofErr w:type="spellStart"/>
+      <w:r>
+        <w:rPr>
+          <w:rFonts w:ascii="Arial" w:hAnsi="Arial" w:cs="Arial"/>
+          <w:i/>
+          <w:iCs/>
+          <w:sz w:val="24"/>
+          <w:szCs w:val="24"/>
+        </w:rPr>
+        <w:t>World</w:t>
+      </w:r>
+      <w:proofErr w:type="spellEnd"/>
+      <w:r>
+        <w:rPr>
+          <w:rFonts w:ascii="Arial" w:hAnsi="Arial" w:cs="Arial"/>
+          <w:i/>
+          <w:iCs/>
+          <w:sz w:val="24"/>
+          <w:szCs w:val="24"/>
+        </w:rPr>
+        <w:t xml:space="preserve"> Wide Web</w:t>
       </w:r>
       <w:r>
         <w:rPr>
@@ -2530,7 +3026,25 @@
           <w:sz w:val="24"/>
           <w:szCs w:val="24"/>
         </w:rPr>
-        <w:t xml:space="preserve">     Actualmente, la Web se caracteriza principalmente por el gran despliegue de contenido multimedia y la gran interactividad con la que el usuario cuenta dentro del sitio, los cuales no están limitados a textos fijos, si no que ofrecen un amplio margen de operabilidad y posibilidades, que van desde la utilización de bases de datos para la administración de valiosa información como lo son los datos personales de un usuario, reproducción de videos, películas, noticias en tiempo real en incluso videojuegos. La Web ha trascendido de tal manera, que es difícil encontrar un espacio que no haya sido modificado directa o indirectamente por la presencia de la misma.</w:t>
+        <w:t xml:space="preserve">     Actualmente, la Web se caracteriza principalmente por el gran despliegue de contenido multimedia y la gran interactividad con la que el usuario cuenta dentro del sitio, los cuales no están limitados a textos fijos, si no que ofrecen un amplio margen de </w:t>
+      </w:r>
+      <w:proofErr w:type="spellStart"/>
+      <w:r>
+        <w:rPr>
+          <w:rFonts w:ascii="Arial" w:hAnsi="Arial" w:cs="Arial"/>
+          <w:sz w:val="24"/>
+          <w:szCs w:val="24"/>
+        </w:rPr>
+        <w:t>operabilidad</w:t>
+      </w:r>
+      <w:proofErr w:type="spellEnd"/>
+      <w:r>
+        <w:rPr>
+          <w:rFonts w:ascii="Arial" w:hAnsi="Arial" w:cs="Arial"/>
+          <w:sz w:val="24"/>
+          <w:szCs w:val="24"/>
+        </w:rPr>
+        <w:t xml:space="preserve"> y posibilidades, que van desde la utilización de bases de datos para la administración de valiosa información como lo son los datos personales de un usuario, reproducción de videos, películas, noticias en tiempo real en incluso videojuegos. La Web ha trascendido de tal manera, que es difícil encontrar un espacio que no haya sido modificado directa o indirectamente por la presencia de la misma.</w:t>
       </w:r>
     </w:p>
     <w:p>
@@ -2898,7 +3412,29 @@
           <w:szCs w:val="24"/>
           <w:lang w:val="es-ES_tradnl" w:eastAsia="es-VE"/>
         </w:rPr>
-        <w:t xml:space="preserve">     Por otra parte, Aumaille (2002, p. 26)</w:t>
+        <w:t xml:space="preserve">     Por otra parte, </w:t>
+      </w:r>
+      <w:proofErr w:type="spellStart"/>
+      <w:r>
+        <w:rPr>
+          <w:rFonts w:ascii="Arial" w:eastAsia="MS Mincho" w:hAnsi="Arial" w:cs="Arial"/>
+          <w:color w:val="000000"/>
+          <w:sz w:val="24"/>
+          <w:szCs w:val="24"/>
+          <w:lang w:val="es-ES_tradnl" w:eastAsia="es-VE"/>
+        </w:rPr>
+        <w:t>Aumaille</w:t>
+      </w:r>
+      <w:proofErr w:type="spellEnd"/>
+      <w:r>
+        <w:rPr>
+          <w:rFonts w:ascii="Arial" w:eastAsia="MS Mincho" w:hAnsi="Arial" w:cs="Arial"/>
+          <w:color w:val="000000"/>
+          <w:sz w:val="24"/>
+          <w:szCs w:val="24"/>
+          <w:lang w:val="es-ES_tradnl" w:eastAsia="es-VE"/>
+        </w:rPr>
+        <w:t xml:space="preserve"> (2002, p. 26)</w:t>
       </w:r>
       <w:r>
         <w:rPr>
@@ -3056,7 +3592,29 @@
           <w:szCs w:val="24"/>
           <w:lang w:val="es-ES_tradnl" w:eastAsia="es-VE"/>
         </w:rPr>
-        <w:t xml:space="preserve">     Continuando con lo establecido anteriormente, (LaGrone, 2013, p. i) muestra una serie de técnicas para lograr este cometido entre la que destacan: ajuste de tamaño de imágenes</w:t>
+        <w:t xml:space="preserve">     Continuando con lo establecido anteriormente, (</w:t>
+      </w:r>
+      <w:proofErr w:type="spellStart"/>
+      <w:r>
+        <w:rPr>
+          <w:rFonts w:ascii="Arial" w:eastAsia="MS Mincho" w:hAnsi="Arial" w:cs="Arial"/>
+          <w:color w:val="000000"/>
+          <w:sz w:val="24"/>
+          <w:szCs w:val="24"/>
+          <w:lang w:val="es-ES_tradnl" w:eastAsia="es-VE"/>
+        </w:rPr>
+        <w:t>LaGrone</w:t>
+      </w:r>
+      <w:proofErr w:type="spellEnd"/>
+      <w:r>
+        <w:rPr>
+          <w:rFonts w:ascii="Arial" w:eastAsia="MS Mincho" w:hAnsi="Arial" w:cs="Arial"/>
+          <w:color w:val="000000"/>
+          <w:sz w:val="24"/>
+          <w:szCs w:val="24"/>
+          <w:lang w:val="es-ES_tradnl" w:eastAsia="es-VE"/>
+        </w:rPr>
+        <w:t>, 2013, p. i) muestra una serie de técnicas para lograr este cometido entre la que destacan: ajuste de tamaño de imágenes</w:t>
       </w:r>
       <w:r>
         <w:rPr>
@@ -3094,15 +3652,27 @@
         </w:rPr>
         <w:t xml:space="preserve">     Por otra parte, (</w:t>
       </w:r>
-      <w:r>
-        <w:rPr>
-          <w:rFonts w:ascii="Arial" w:eastAsia="MS Mincho" w:hAnsi="Arial" w:cs="Arial"/>
-          <w:color w:val="000000"/>
-          <w:sz w:val="24"/>
-          <w:szCs w:val="24"/>
-          <w:lang w:val="es-ES_tradnl" w:eastAsia="es-VE"/>
-        </w:rPr>
-        <w:t>Marcotte, 2014, p. 11</w:t>
+      <w:proofErr w:type="spellStart"/>
+      <w:r>
+        <w:rPr>
+          <w:rFonts w:ascii="Arial" w:eastAsia="MS Mincho" w:hAnsi="Arial" w:cs="Arial"/>
+          <w:color w:val="000000"/>
+          <w:sz w:val="24"/>
+          <w:szCs w:val="24"/>
+          <w:lang w:val="es-ES_tradnl" w:eastAsia="es-VE"/>
+        </w:rPr>
+        <w:t>Marcotte</w:t>
+      </w:r>
+      <w:proofErr w:type="spellEnd"/>
+      <w:r>
+        <w:rPr>
+          <w:rFonts w:ascii="Arial" w:eastAsia="MS Mincho" w:hAnsi="Arial" w:cs="Arial"/>
+          <w:color w:val="000000"/>
+          <w:sz w:val="24"/>
+          <w:szCs w:val="24"/>
+          <w:lang w:val="es-ES_tradnl" w:eastAsia="es-VE"/>
+        </w:rPr>
+        <w:t>, 2014, p. 11</w:t>
       </w:r>
       <w:r>
         <w:rPr>
@@ -3144,8 +3714,22 @@
           <w:szCs w:val="24"/>
           <w:lang w:val="es-ES_tradnl" w:eastAsia="es-VE"/>
         </w:rPr>
-        <w:t>media queries</w:t>
-      </w:r>
+        <w:t xml:space="preserve">media </w:t>
+      </w:r>
+      <w:proofErr w:type="spellStart"/>
+      <w:r>
+        <w:rPr>
+          <w:rFonts w:ascii="Arial" w:eastAsia="MS Mincho" w:hAnsi="Arial" w:cs="Arial"/>
+          <w:i/>
+          <w:iCs/>
+          <w:color w:val="000000"/>
+          <w:sz w:val="24"/>
+          <w:szCs w:val="24"/>
+          <w:lang w:val="es-ES_tradnl" w:eastAsia="es-VE"/>
+        </w:rPr>
+        <w:t>queries</w:t>
+      </w:r>
+      <w:proofErr w:type="spellEnd"/>
       <w:r>
         <w:rPr>
           <w:rFonts w:ascii="Arial" w:eastAsia="MS Mincho" w:hAnsi="Arial" w:cs="Arial"/>
@@ -3363,7 +3947,29 @@
           <w:szCs w:val="24"/>
           <w:lang w:val="es-ES_tradnl" w:eastAsia="es-VE"/>
         </w:rPr>
-        <w:t xml:space="preserve">     Del mismo modo, Pressman (2010, p. 109) indica que el análisis de requerimientos tiene la finalidad de: </w:t>
+        <w:t xml:space="preserve">     Del mismo modo, </w:t>
+      </w:r>
+      <w:proofErr w:type="spellStart"/>
+      <w:r>
+        <w:rPr>
+          <w:rFonts w:ascii="Arial" w:eastAsia="MS Mincho" w:hAnsi="Arial" w:cs="Arial"/>
+          <w:color w:val="000000"/>
+          <w:sz w:val="24"/>
+          <w:szCs w:val="24"/>
+          <w:lang w:val="es-ES_tradnl" w:eastAsia="es-VE"/>
+        </w:rPr>
+        <w:t>Pressman</w:t>
+      </w:r>
+      <w:proofErr w:type="spellEnd"/>
+      <w:r>
+        <w:rPr>
+          <w:rFonts w:ascii="Arial" w:eastAsia="MS Mincho" w:hAnsi="Arial" w:cs="Arial"/>
+          <w:color w:val="000000"/>
+          <w:sz w:val="24"/>
+          <w:szCs w:val="24"/>
+          <w:lang w:val="es-ES_tradnl" w:eastAsia="es-VE"/>
+        </w:rPr>
+        <w:t xml:space="preserve"> (2010, p. 109) indica que el análisis de requerimientos tiene la finalidad de: </w:t>
       </w:r>
     </w:p>
     <w:p>
@@ -3662,7 +4268,29 @@
           <w:szCs w:val="24"/>
           <w:lang w:val="es-ES_tradnl" w:eastAsia="es-VE"/>
         </w:rPr>
-        <w:t xml:space="preserve"> monolíticas o clásica y la arquitectura basada en microservicios. Las mismas se describen a continuación.</w:t>
+        <w:t xml:space="preserve"> monolíticas o clásica y la arquitectura basada en </w:t>
+      </w:r>
+      <w:proofErr w:type="spellStart"/>
+      <w:r>
+        <w:rPr>
+          <w:rFonts w:ascii="Arial" w:eastAsia="MS Mincho" w:hAnsi="Arial" w:cs="Arial"/>
+          <w:color w:val="000000"/>
+          <w:sz w:val="24"/>
+          <w:szCs w:val="24"/>
+          <w:lang w:val="es-ES_tradnl" w:eastAsia="es-VE"/>
+        </w:rPr>
+        <w:t>microservicios</w:t>
+      </w:r>
+      <w:proofErr w:type="spellEnd"/>
+      <w:r>
+        <w:rPr>
+          <w:rFonts w:ascii="Arial" w:eastAsia="MS Mincho" w:hAnsi="Arial" w:cs="Arial"/>
+          <w:color w:val="000000"/>
+          <w:sz w:val="24"/>
+          <w:szCs w:val="24"/>
+          <w:lang w:val="es-ES_tradnl" w:eastAsia="es-VE"/>
+        </w:rPr>
+        <w:t>. Las mismas se describen a continuación.</w:t>
       </w:r>
     </w:p>
     <w:p>
@@ -4158,8 +4786,20 @@
           <w:szCs w:val="24"/>
           <w:lang w:val="es-ES_tradnl" w:eastAsia="es-VE"/>
         </w:rPr>
-        <w:t>Como solución a los problemas de escalabilidad presentados anteriormente, surge la arquitectura basada en microservicios</w:t>
-      </w:r>
+        <w:t xml:space="preserve">Como solución a los problemas de escalabilidad presentados anteriormente, surge la arquitectura basada en </w:t>
+      </w:r>
+      <w:proofErr w:type="spellStart"/>
+      <w:r>
+        <w:rPr>
+          <w:rFonts w:ascii="Arial" w:eastAsia="MS Mincho" w:hAnsi="Arial" w:cs="Arial"/>
+          <w:color w:val="000000"/>
+          <w:sz w:val="24"/>
+          <w:szCs w:val="24"/>
+          <w:lang w:val="es-ES_tradnl" w:eastAsia="es-VE"/>
+        </w:rPr>
+        <w:t>microservicios</w:t>
+      </w:r>
+      <w:proofErr w:type="spellEnd"/>
       <w:r>
         <w:rPr>
           <w:rFonts w:ascii="Arial" w:eastAsia="MS Mincho" w:hAnsi="Arial" w:cs="Arial"/>
@@ -4320,8 +4960,20 @@
           <w:szCs w:val="24"/>
           <w:lang w:val="es-ES_tradnl" w:eastAsia="es-VE"/>
         </w:rPr>
-        <w:t xml:space="preserve"> arquitectura basada en microservicios</w:t>
-      </w:r>
+        <w:t xml:space="preserve"> arquitectura basada en </w:t>
+      </w:r>
+      <w:proofErr w:type="spellStart"/>
+      <w:r>
+        <w:rPr>
+          <w:rFonts w:ascii="Arial" w:eastAsia="MS Mincho" w:hAnsi="Arial" w:cs="Arial"/>
+          <w:color w:val="000000"/>
+          <w:sz w:val="24"/>
+          <w:szCs w:val="24"/>
+          <w:lang w:val="es-ES_tradnl" w:eastAsia="es-VE"/>
+        </w:rPr>
+        <w:t>microservicios</w:t>
+      </w:r>
+      <w:proofErr w:type="spellEnd"/>
       <w:r>
         <w:rPr>
           <w:rFonts w:ascii="Arial" w:eastAsia="MS Mincho" w:hAnsi="Arial" w:cs="Arial"/>
@@ -4604,7 +5256,29 @@
           <w:szCs w:val="24"/>
           <w:lang w:val="es-ES_tradnl" w:eastAsia="es-VE"/>
         </w:rPr>
-        <w:t>En concordancia con la idea anterior, (Mora 2015, p. 87) plantea que, aunque el modelo monolítico ha demostrado ser una arquitectura sólida que ha funcionado durante años, ha surgido una nueva tendencia de diseñar la arquitectura de un servicio. Se trata de dividir el servicio en microservicios que puedan interaccionar entre ellos, para fortalecer las mismas funcionalidades de una solución monolítica, pero sin los inconvenientes de ésta</w:t>
+        <w:t xml:space="preserve">En concordancia con la idea anterior, (Mora 2015, p. 87) plantea que, aunque el modelo monolítico ha demostrado ser una arquitectura sólida que ha funcionado durante años, ha surgido una nueva tendencia de diseñar la arquitectura de un servicio. Se trata de dividir el servicio en </w:t>
+      </w:r>
+      <w:proofErr w:type="spellStart"/>
+      <w:r>
+        <w:rPr>
+          <w:rFonts w:ascii="Arial" w:eastAsia="MS Mincho" w:hAnsi="Arial" w:cs="Arial"/>
+          <w:color w:val="000000"/>
+          <w:sz w:val="24"/>
+          <w:szCs w:val="24"/>
+          <w:lang w:val="es-ES_tradnl" w:eastAsia="es-VE"/>
+        </w:rPr>
+        <w:t>microservicios</w:t>
+      </w:r>
+      <w:proofErr w:type="spellEnd"/>
+      <w:r>
+        <w:rPr>
+          <w:rFonts w:ascii="Arial" w:eastAsia="MS Mincho" w:hAnsi="Arial" w:cs="Arial"/>
+          <w:color w:val="000000"/>
+          <w:sz w:val="24"/>
+          <w:szCs w:val="24"/>
+          <w:lang w:val="es-ES_tradnl" w:eastAsia="es-VE"/>
+        </w:rPr>
+        <w:t xml:space="preserve"> que puedan interaccionar entre ellos, para fortalecer las mismas funcionalidades de una solución monolítica, pero sin los inconvenientes de ésta</w:t>
       </w:r>
       <w:r>
         <w:rPr>
@@ -4686,7 +5360,7 @@
                 <w:szCs w:val="24"/>
                 <w:lang w:val="es-ES_tradnl" w:eastAsia="es-VE"/>
               </w:rPr>
-              <w:t>Cuadro #</w:t>
+              <w:t>Cuadro 1</w:t>
             </w:r>
           </w:p>
           <w:p>
@@ -4716,8 +5390,22 @@
                 <w:szCs w:val="24"/>
                 <w:lang w:val="es-ES_tradnl" w:eastAsia="es-VE"/>
               </w:rPr>
-              <w:t>Diferencias entre arquitecturas monolíticas y microservicios</w:t>
+              <w:t xml:space="preserve">Diferencias entre arquitecturas monolíticas y </w:t>
             </w:r>
+            <w:proofErr w:type="spellStart"/>
+            <w:r>
+              <w:rPr>
+                <w:rFonts w:ascii="Arial" w:eastAsia="MS Mincho" w:hAnsi="Arial" w:cs="Arial"/>
+                <w:b/>
+                <w:bCs/>
+                <w:color w:val="000000"/>
+                <w:sz w:val="24"/>
+                <w:szCs w:val="24"/>
+                <w:lang w:val="es-ES_tradnl" w:eastAsia="es-VE"/>
+              </w:rPr>
+              <w:t>microservicios</w:t>
+            </w:r>
+            <w:proofErr w:type="spellEnd"/>
           </w:p>
         </w:tc>
       </w:tr>
@@ -4829,8 +5517,20 @@
                 <w:color w:val="000000"/>
                 <w:lang w:val="es-ES_tradnl" w:eastAsia="es-VE"/>
               </w:rPr>
-              <w:t>Arquitectura de microservicios</w:t>
+              <w:t xml:space="preserve">Arquitectura de </w:t>
             </w:r>
+            <w:proofErr w:type="spellStart"/>
+            <w:r>
+              <w:rPr>
+                <w:rFonts w:ascii="Arial" w:eastAsia="MS Mincho" w:hAnsi="Arial" w:cs="Arial"/>
+                <w:b/>
+                <w:bCs/>
+                <w:color w:val="000000"/>
+                <w:lang w:val="es-ES_tradnl" w:eastAsia="es-VE"/>
+              </w:rPr>
+              <w:t>microservicios</w:t>
+            </w:r>
+            <w:proofErr w:type="spellEnd"/>
           </w:p>
         </w:tc>
       </w:tr>
@@ -4926,7 +5626,25 @@
                 <w:color w:val="000000"/>
                 <w:lang w:val="es-ES_tradnl" w:eastAsia="es-VE"/>
               </w:rPr>
-              <w:t>Múltiples bases de código. Cada microservicio tiene su propia base de código.</w:t>
+              <w:t xml:space="preserve">Múltiples bases de código. Cada </w:t>
+            </w:r>
+            <w:proofErr w:type="spellStart"/>
+            <w:r>
+              <w:rPr>
+                <w:rFonts w:ascii="Arial" w:eastAsia="MS Mincho" w:hAnsi="Arial" w:cs="Arial"/>
+                <w:color w:val="000000"/>
+                <w:lang w:val="es-ES_tradnl" w:eastAsia="es-VE"/>
+              </w:rPr>
+              <w:t>microservicio</w:t>
+            </w:r>
+            <w:proofErr w:type="spellEnd"/>
+            <w:r>
+              <w:rPr>
+                <w:rFonts w:ascii="Arial" w:eastAsia="MS Mincho" w:hAnsi="Arial" w:cs="Arial"/>
+                <w:color w:val="000000"/>
+                <w:lang w:val="es-ES_tradnl" w:eastAsia="es-VE"/>
+              </w:rPr>
+              <w:t xml:space="preserve"> tiene su propia base de código.</w:t>
             </w:r>
           </w:p>
         </w:tc>
@@ -5023,7 +5741,25 @@
                 <w:color w:val="000000"/>
                 <w:lang w:val="es-ES_tradnl" w:eastAsia="es-VE"/>
               </w:rPr>
-              <w:t>Despliegue sencillo ya que cada microservicio se puede implementar de forma individual, con un tiempo de inactividad mínimo, si no es cero.</w:t>
+              <w:t xml:space="preserve">Despliegue sencillo ya que cada </w:t>
+            </w:r>
+            <w:proofErr w:type="spellStart"/>
+            <w:r>
+              <w:rPr>
+                <w:rFonts w:ascii="Arial" w:eastAsia="MS Mincho" w:hAnsi="Arial" w:cs="Arial"/>
+                <w:color w:val="000000"/>
+                <w:lang w:val="es-ES_tradnl" w:eastAsia="es-VE"/>
+              </w:rPr>
+              <w:t>microservicio</w:t>
+            </w:r>
+            <w:proofErr w:type="spellEnd"/>
+            <w:r>
+              <w:rPr>
+                <w:rFonts w:ascii="Arial" w:eastAsia="MS Mincho" w:hAnsi="Arial" w:cs="Arial"/>
+                <w:color w:val="000000"/>
+                <w:lang w:val="es-ES_tradnl" w:eastAsia="es-VE"/>
+              </w:rPr>
+              <w:t xml:space="preserve"> se puede implementar de forma individual, con un tiempo de inactividad mínimo, si no es cero.</w:t>
             </w:r>
           </w:p>
         </w:tc>
@@ -5112,7 +5848,25 @@
                 <w:color w:val="000000"/>
                 <w:lang w:val="es-ES_tradnl" w:eastAsia="es-VE"/>
               </w:rPr>
-              <w:t>Despliegue sencillo ya que cada microservicio se puede implementar de forma individual, con un tiempo de inactividad mínimo, si no es cero.</w:t>
+              <w:t xml:space="preserve">Despliegue sencillo ya que cada </w:t>
+            </w:r>
+            <w:proofErr w:type="spellStart"/>
+            <w:r>
+              <w:rPr>
+                <w:rFonts w:ascii="Arial" w:eastAsia="MS Mincho" w:hAnsi="Arial" w:cs="Arial"/>
+                <w:color w:val="000000"/>
+                <w:lang w:val="es-ES_tradnl" w:eastAsia="es-VE"/>
+              </w:rPr>
+              <w:t>microservicio</w:t>
+            </w:r>
+            <w:proofErr w:type="spellEnd"/>
+            <w:r>
+              <w:rPr>
+                <w:rFonts w:ascii="Arial" w:eastAsia="MS Mincho" w:hAnsi="Arial" w:cs="Arial"/>
+                <w:color w:val="000000"/>
+                <w:lang w:val="es-ES_tradnl" w:eastAsia="es-VE"/>
+              </w:rPr>
+              <w:t xml:space="preserve"> se puede implementar de forma individual, con un tiempo de inactividad mínimo, si no es cero.</w:t>
             </w:r>
           </w:p>
         </w:tc>
@@ -5201,7 +5955,25 @@
                 <w:color w:val="000000"/>
                 <w:lang w:val="es-ES_tradnl" w:eastAsia="es-VE"/>
               </w:rPr>
-              <w:t>Cada microservicio puede desarrollarse en un lenguaje de programación diferente.</w:t>
+              <w:t xml:space="preserve">Cada </w:t>
+            </w:r>
+            <w:proofErr w:type="spellStart"/>
+            <w:r>
+              <w:rPr>
+                <w:rFonts w:ascii="Arial" w:eastAsia="MS Mincho" w:hAnsi="Arial" w:cs="Arial"/>
+                <w:color w:val="000000"/>
+                <w:lang w:val="es-ES_tradnl" w:eastAsia="es-VE"/>
+              </w:rPr>
+              <w:t>microservicio</w:t>
+            </w:r>
+            <w:proofErr w:type="spellEnd"/>
+            <w:r>
+              <w:rPr>
+                <w:rFonts w:ascii="Arial" w:eastAsia="MS Mincho" w:hAnsi="Arial" w:cs="Arial"/>
+                <w:color w:val="000000"/>
+                <w:lang w:val="es-ES_tradnl" w:eastAsia="es-VE"/>
+              </w:rPr>
+              <w:t xml:space="preserve"> puede desarrollarse en un lenguaje de programación diferente.</w:t>
             </w:r>
           </w:p>
         </w:tc>
@@ -5299,7 +6071,25 @@
                 <w:color w:val="000000"/>
                 <w:lang w:val="es-ES_tradnl" w:eastAsia="es-VE"/>
               </w:rPr>
-              <w:t>Cada microservicio puede desarrollarse en un lenguaje de programación diferente.</w:t>
+              <w:t xml:space="preserve">Cada </w:t>
+            </w:r>
+            <w:proofErr w:type="spellStart"/>
+            <w:r>
+              <w:rPr>
+                <w:rFonts w:ascii="Arial" w:eastAsia="MS Mincho" w:hAnsi="Arial" w:cs="Arial"/>
+                <w:color w:val="000000"/>
+                <w:lang w:val="es-ES_tradnl" w:eastAsia="es-VE"/>
+              </w:rPr>
+              <w:t>microservicio</w:t>
+            </w:r>
+            <w:proofErr w:type="spellEnd"/>
+            <w:r>
+              <w:rPr>
+                <w:rFonts w:ascii="Arial" w:eastAsia="MS Mincho" w:hAnsi="Arial" w:cs="Arial"/>
+                <w:color w:val="000000"/>
+                <w:lang w:val="es-ES_tradnl" w:eastAsia="es-VE"/>
+              </w:rPr>
+              <w:t xml:space="preserve"> puede desarrollarse en un lenguaje de programación diferente.</w:t>
             </w:r>
           </w:p>
         </w:tc>
@@ -5634,17 +6424,61 @@
           <w:szCs w:val="24"/>
           <w:lang w:val="es-ES_tradnl" w:eastAsia="es-VE"/>
         </w:rPr>
-        <w:t>Una arquitectura de microservicios promueve el desarrollo y despliegue de aplicaciones compuestas por unidades independientes, autónomas, modulares y auto contenidas, lo cual difiere de la forma tradicional o monolítico.</w:t>
-      </w:r>
-      <w:r>
-        <w:rPr>
-          <w:rFonts w:ascii="Arial" w:eastAsia="MS Mincho" w:hAnsi="Arial" w:cs="Arial"/>
-          <w:color w:val="000000"/>
-          <w:sz w:val="24"/>
-          <w:szCs w:val="24"/>
-          <w:lang w:val="es-ES_tradnl" w:eastAsia="es-VE"/>
-        </w:rPr>
-        <w:t xml:space="preserve"> Una de las ventajas de utilizar microservicios es la capacidad de publicar una aplicación grande como un conjunto de pequeñas aplicaciones que se pueden desarrollar, desplegar, escalar, manejar y visualizar de forma independiente. </w:t>
+        <w:t xml:space="preserve">Una arquitectura de </w:t>
+      </w:r>
+      <w:proofErr w:type="spellStart"/>
+      <w:r>
+        <w:rPr>
+          <w:rFonts w:ascii="Arial" w:eastAsia="MS Mincho" w:hAnsi="Arial" w:cs="Arial"/>
+          <w:color w:val="000000"/>
+          <w:sz w:val="24"/>
+          <w:szCs w:val="24"/>
+          <w:lang w:val="es-ES_tradnl" w:eastAsia="es-VE"/>
+        </w:rPr>
+        <w:t>microservicios</w:t>
+      </w:r>
+      <w:proofErr w:type="spellEnd"/>
+      <w:r>
+        <w:rPr>
+          <w:rFonts w:ascii="Arial" w:eastAsia="MS Mincho" w:hAnsi="Arial" w:cs="Arial"/>
+          <w:color w:val="000000"/>
+          <w:sz w:val="24"/>
+          <w:szCs w:val="24"/>
+          <w:lang w:val="es-ES_tradnl" w:eastAsia="es-VE"/>
+        </w:rPr>
+        <w:t xml:space="preserve"> promueve el desarrollo y despliegue de aplicaciones compuestas por unidades independientes, autónomas, modulares y auto contenidas, lo cual difiere de la forma tradicional o monolítico.</w:t>
+      </w:r>
+      <w:r>
+        <w:rPr>
+          <w:rFonts w:ascii="Arial" w:eastAsia="MS Mincho" w:hAnsi="Arial" w:cs="Arial"/>
+          <w:color w:val="000000"/>
+          <w:sz w:val="24"/>
+          <w:szCs w:val="24"/>
+          <w:lang w:val="es-ES_tradnl" w:eastAsia="es-VE"/>
+        </w:rPr>
+        <w:t xml:space="preserve"> Una de las ventajas de utilizar </w:t>
+      </w:r>
+      <w:proofErr w:type="spellStart"/>
+      <w:r>
+        <w:rPr>
+          <w:rFonts w:ascii="Arial" w:eastAsia="MS Mincho" w:hAnsi="Arial" w:cs="Arial"/>
+          <w:color w:val="000000"/>
+          <w:sz w:val="24"/>
+          <w:szCs w:val="24"/>
+          <w:lang w:val="es-ES_tradnl" w:eastAsia="es-VE"/>
+        </w:rPr>
+        <w:t>microservicios</w:t>
+      </w:r>
+      <w:proofErr w:type="spellEnd"/>
+      <w:r>
+        <w:rPr>
+          <w:rFonts w:ascii="Arial" w:eastAsia="MS Mincho" w:hAnsi="Arial" w:cs="Arial"/>
+          <w:color w:val="000000"/>
+          <w:sz w:val="24"/>
+          <w:szCs w:val="24"/>
+          <w:lang w:val="es-ES_tradnl" w:eastAsia="es-VE"/>
+        </w:rPr>
+        <w:t xml:space="preserve"> es la capacidad de publicar una aplicación grande como un conjunto de pequeñas aplicaciones que se pueden desarrollar, desplegar, escalar, manejar y visualizar de forma independiente. </w:t>
       </w:r>
     </w:p>
     <w:p>
@@ -5680,7 +6514,29 @@
           <w:szCs w:val="24"/>
           <w:lang w:val="es-ES_tradnl" w:eastAsia="es-VE"/>
         </w:rPr>
-        <w:t>Los microservicios permiten a las empresas gestionar las aplicaciones de código base grande usando una metodología más práctica donde las mejoras incrementales son ejecutadas por pequeños equipos en bases de código y despliegues independientes</w:t>
+        <w:t xml:space="preserve">Los </w:t>
+      </w:r>
+      <w:proofErr w:type="spellStart"/>
+      <w:r>
+        <w:rPr>
+          <w:rFonts w:ascii="Arial" w:eastAsia="MS Mincho" w:hAnsi="Arial" w:cs="Arial"/>
+          <w:color w:val="000000"/>
+          <w:sz w:val="24"/>
+          <w:szCs w:val="24"/>
+          <w:lang w:val="es-ES_tradnl" w:eastAsia="es-VE"/>
+        </w:rPr>
+        <w:t>microservicios</w:t>
+      </w:r>
+      <w:proofErr w:type="spellEnd"/>
+      <w:r>
+        <w:rPr>
+          <w:rFonts w:ascii="Arial" w:eastAsia="MS Mincho" w:hAnsi="Arial" w:cs="Arial"/>
+          <w:color w:val="000000"/>
+          <w:sz w:val="24"/>
+          <w:szCs w:val="24"/>
+          <w:lang w:val="es-ES_tradnl" w:eastAsia="es-VE"/>
+        </w:rPr>
+        <w:t xml:space="preserve"> permiten a las empresas gestionar las aplicaciones de código base grande usando una metodología más práctica donde las mejoras incrementales son ejecutadas por pequeños equipos en bases de código y despliegues independientes</w:t>
       </w:r>
       <w:r>
         <w:rPr>
@@ -5851,15 +6707,27 @@
         </w:rPr>
         <w:t xml:space="preserve">operar sin la presencia de los servidores. Según </w:t>
       </w:r>
-      <w:r>
-        <w:rPr>
-          <w:rFonts w:ascii="Arial" w:eastAsia="MS Mincho" w:hAnsi="Arial" w:cs="Arial"/>
-          <w:color w:val="000000"/>
-          <w:sz w:val="24"/>
-          <w:szCs w:val="24"/>
-          <w:lang w:val="es-ES_tradnl" w:eastAsia="es-VE"/>
-        </w:rPr>
-        <w:t>Mateu (2004, p. 23)</w:t>
+      <w:proofErr w:type="spellStart"/>
+      <w:r>
+        <w:rPr>
+          <w:rFonts w:ascii="Arial" w:eastAsia="MS Mincho" w:hAnsi="Arial" w:cs="Arial"/>
+          <w:color w:val="000000"/>
+          <w:sz w:val="24"/>
+          <w:szCs w:val="24"/>
+          <w:lang w:val="es-ES_tradnl" w:eastAsia="es-VE"/>
+        </w:rPr>
+        <w:t>Mateu</w:t>
+      </w:r>
+      <w:proofErr w:type="spellEnd"/>
+      <w:r>
+        <w:rPr>
+          <w:rFonts w:ascii="Arial" w:eastAsia="MS Mincho" w:hAnsi="Arial" w:cs="Arial"/>
+          <w:color w:val="000000"/>
+          <w:sz w:val="24"/>
+          <w:szCs w:val="24"/>
+          <w:lang w:val="es-ES_tradnl" w:eastAsia="es-VE"/>
+        </w:rPr>
+        <w:t xml:space="preserve"> (2004, p. 23)</w:t>
       </w:r>
       <w:r>
         <w:rPr>
@@ -5925,7 +6793,29 @@
           <w:szCs w:val="24"/>
           <w:lang w:val="es-ES_tradnl" w:eastAsia="es-VE"/>
         </w:rPr>
-        <w:t xml:space="preserve">     Adicionalmente, (Aumaille, 2002, p. 12) indica que el servidor debe encargarse de la creación y de la carga en memoria de las instancias de los componentes, así como de la gestión de una de espera para satisfacer las peticiones de los clientes. Además, para satisfacer las exigencias de las aplicaciones corporativas, el servidor de aplicación debe ser potente y fiables. </w:t>
+        <w:t xml:space="preserve">     Adicionalmente, (</w:t>
+      </w:r>
+      <w:proofErr w:type="spellStart"/>
+      <w:r>
+        <w:rPr>
+          <w:rFonts w:ascii="Arial" w:eastAsia="MS Mincho" w:hAnsi="Arial" w:cs="Arial"/>
+          <w:color w:val="000000"/>
+          <w:sz w:val="24"/>
+          <w:szCs w:val="24"/>
+          <w:lang w:val="es-ES_tradnl" w:eastAsia="es-VE"/>
+        </w:rPr>
+        <w:t>Aumaille</w:t>
+      </w:r>
+      <w:proofErr w:type="spellEnd"/>
+      <w:r>
+        <w:rPr>
+          <w:rFonts w:ascii="Arial" w:eastAsia="MS Mincho" w:hAnsi="Arial" w:cs="Arial"/>
+          <w:color w:val="000000"/>
+          <w:sz w:val="24"/>
+          <w:szCs w:val="24"/>
+          <w:lang w:val="es-ES_tradnl" w:eastAsia="es-VE"/>
+        </w:rPr>
+        <w:t xml:space="preserve">, 2002, p. 12) indica que el servidor debe encargarse de la creación y de la carga en memoria de las instancias de los componentes, así como de la gestión de una de espera para satisfacer las peticiones de los clientes. Además, para satisfacer las exigencias de las aplicaciones corporativas, el servidor de aplicación debe ser potente y fiables. </w:t>
       </w:r>
     </w:p>
     <w:p>
@@ -6096,7 +6986,29 @@
           <w:lang w:val="es-ES_tradnl" w:eastAsia="es-VE"/>
         </w:rPr>
         <w:lastRenderedPageBreak/>
-        <w:t>(Mateu, 2002, p. 29) es un servidor web de código libre, robusto, cuya implementación se realiza de forma colaborativa, con prestaciones y funcionalidades equivalentes a las de los servidores comerciales. El mismo autor también plantea que el proyecto está dirigido y controlado por un grupo de voluntarios de todo el mundo que, mediante el uso de internet y la web, se comunican, planifican y desarrollan el servidor, así como a su vez la respectiva documentación relacionada.</w:t>
+        <w:t>(</w:t>
+      </w:r>
+      <w:proofErr w:type="spellStart"/>
+      <w:r>
+        <w:rPr>
+          <w:rFonts w:ascii="Arial" w:eastAsia="MS Mincho" w:hAnsi="Arial" w:cs="Arial"/>
+          <w:color w:val="000000"/>
+          <w:sz w:val="24"/>
+          <w:szCs w:val="24"/>
+          <w:lang w:val="es-ES_tradnl" w:eastAsia="es-VE"/>
+        </w:rPr>
+        <w:t>Mateu</w:t>
+      </w:r>
+      <w:proofErr w:type="spellEnd"/>
+      <w:r>
+        <w:rPr>
+          <w:rFonts w:ascii="Arial" w:eastAsia="MS Mincho" w:hAnsi="Arial" w:cs="Arial"/>
+          <w:color w:val="000000"/>
+          <w:sz w:val="24"/>
+          <w:szCs w:val="24"/>
+          <w:lang w:val="es-ES_tradnl" w:eastAsia="es-VE"/>
+        </w:rPr>
+        <w:t>, 2002, p. 29) es un servidor web de código libre, robusto, cuya implementación se realiza de forma colaborativa, con prestaciones y funcionalidades equivalentes a las de los servidores comerciales. El mismo autor también plantea que el proyecto está dirigido y controlado por un grupo de voluntarios de todo el mundo que, mediante el uso de internet y la web, se comunican, planifican y desarrollan el servidor, así como a su vez la respectiva documentación relacionada.</w:t>
       </w:r>
     </w:p>
     <w:p>
@@ -6250,7 +7162,51 @@
           <w:szCs w:val="24"/>
           <w:lang w:val="es-ES_tradnl" w:eastAsia="es-VE"/>
         </w:rPr>
-        <w:t xml:space="preserve"> lado cliente o frontend y lado servidor o backend.</w:t>
+        <w:t xml:space="preserve"> lado cliente o </w:t>
+      </w:r>
+      <w:proofErr w:type="spellStart"/>
+      <w:r>
+        <w:rPr>
+          <w:rFonts w:ascii="Arial" w:eastAsia="MS Mincho" w:hAnsi="Arial" w:cs="Arial"/>
+          <w:color w:val="000000"/>
+          <w:sz w:val="24"/>
+          <w:szCs w:val="24"/>
+          <w:lang w:val="es-ES_tradnl" w:eastAsia="es-VE"/>
+        </w:rPr>
+        <w:t>frontend</w:t>
+      </w:r>
+      <w:proofErr w:type="spellEnd"/>
+      <w:r>
+        <w:rPr>
+          <w:rFonts w:ascii="Arial" w:eastAsia="MS Mincho" w:hAnsi="Arial" w:cs="Arial"/>
+          <w:color w:val="000000"/>
+          <w:sz w:val="24"/>
+          <w:szCs w:val="24"/>
+          <w:lang w:val="es-ES_tradnl" w:eastAsia="es-VE"/>
+        </w:rPr>
+        <w:t xml:space="preserve"> y lado servidor o </w:t>
+      </w:r>
+      <w:proofErr w:type="spellStart"/>
+      <w:r>
+        <w:rPr>
+          <w:rFonts w:ascii="Arial" w:eastAsia="MS Mincho" w:hAnsi="Arial" w:cs="Arial"/>
+          <w:color w:val="000000"/>
+          <w:sz w:val="24"/>
+          <w:szCs w:val="24"/>
+          <w:lang w:val="es-ES_tradnl" w:eastAsia="es-VE"/>
+        </w:rPr>
+        <w:t>backend</w:t>
+      </w:r>
+      <w:proofErr w:type="spellEnd"/>
+      <w:r>
+        <w:rPr>
+          <w:rFonts w:ascii="Arial" w:eastAsia="MS Mincho" w:hAnsi="Arial" w:cs="Arial"/>
+          <w:color w:val="000000"/>
+          <w:sz w:val="24"/>
+          <w:szCs w:val="24"/>
+          <w:lang w:val="es-ES_tradnl" w:eastAsia="es-VE"/>
+        </w:rPr>
+        <w:t>.</w:t>
       </w:r>
       <w:r>
         <w:rPr>
@@ -6350,20 +7306,116 @@
           <w:color w:val="000000"/>
           <w:sz w:val="24"/>
           <w:szCs w:val="24"/>
-          <w:lang w:val="es-ES_tradnl" w:eastAsia="es-VE"/>
-        </w:rPr>
-      </w:pPr>
-      <w:r>
-        <w:rPr>
-          <w:rFonts w:ascii="Arial" w:eastAsia="MS Mincho" w:hAnsi="Arial" w:cs="Arial"/>
-          <w:b/>
-          <w:bCs/>
-          <w:color w:val="000000"/>
-          <w:sz w:val="24"/>
-          <w:szCs w:val="24"/>
-          <w:lang w:val="es-ES_tradnl" w:eastAsia="es-VE"/>
-        </w:rPr>
-        <w:t>2.5.1 HTML</w:t>
+          <w:lang w:val="en-US" w:eastAsia="es-VE"/>
+        </w:rPr>
+      </w:pPr>
+      <w:r>
+        <w:rPr>
+          <w:rFonts w:ascii="Arial" w:eastAsia="MS Mincho" w:hAnsi="Arial" w:cs="Arial"/>
+          <w:b/>
+          <w:bCs/>
+          <w:color w:val="000000"/>
+          <w:sz w:val="24"/>
+          <w:szCs w:val="24"/>
+          <w:lang w:val="en-US" w:eastAsia="es-VE"/>
+        </w:rPr>
+        <w:t>2.5.1 H</w:t>
+      </w:r>
+      <w:r>
+        <w:rPr>
+          <w:rFonts w:ascii="Arial" w:eastAsia="MS Mincho" w:hAnsi="Arial" w:cs="Arial"/>
+          <w:b/>
+          <w:bCs/>
+          <w:color w:val="000000"/>
+          <w:sz w:val="24"/>
+          <w:szCs w:val="24"/>
+          <w:lang w:val="en-US" w:eastAsia="es-VE"/>
+        </w:rPr>
+        <w:t xml:space="preserve">YPER </w:t>
+      </w:r>
+      <w:r>
+        <w:rPr>
+          <w:rFonts w:ascii="Arial" w:eastAsia="MS Mincho" w:hAnsi="Arial" w:cs="Arial"/>
+          <w:b/>
+          <w:bCs/>
+          <w:color w:val="000000"/>
+          <w:sz w:val="24"/>
+          <w:szCs w:val="24"/>
+          <w:lang w:val="en-US" w:eastAsia="es-VE"/>
+        </w:rPr>
+        <w:t>T</w:t>
+      </w:r>
+      <w:r>
+        <w:rPr>
+          <w:rFonts w:ascii="Arial" w:eastAsia="MS Mincho" w:hAnsi="Arial" w:cs="Arial"/>
+          <w:b/>
+          <w:bCs/>
+          <w:color w:val="000000"/>
+          <w:sz w:val="24"/>
+          <w:szCs w:val="24"/>
+          <w:lang w:val="en-US" w:eastAsia="es-VE"/>
+        </w:rPr>
+        <w:t xml:space="preserve">EXT </w:t>
+      </w:r>
+      <w:r>
+        <w:rPr>
+          <w:rFonts w:ascii="Arial" w:eastAsia="MS Mincho" w:hAnsi="Arial" w:cs="Arial"/>
+          <w:b/>
+          <w:bCs/>
+          <w:color w:val="000000"/>
+          <w:sz w:val="24"/>
+          <w:szCs w:val="24"/>
+          <w:lang w:val="en-US" w:eastAsia="es-VE"/>
+        </w:rPr>
+        <w:t>M</w:t>
+      </w:r>
+      <w:r>
+        <w:rPr>
+          <w:rFonts w:ascii="Arial" w:eastAsia="MS Mincho" w:hAnsi="Arial" w:cs="Arial"/>
+          <w:b/>
+          <w:bCs/>
+          <w:color w:val="000000"/>
+          <w:sz w:val="24"/>
+          <w:szCs w:val="24"/>
+          <w:lang w:val="en-US" w:eastAsia="es-VE"/>
+        </w:rPr>
+        <w:t xml:space="preserve">ARKUP </w:t>
+      </w:r>
+      <w:r>
+        <w:rPr>
+          <w:rFonts w:ascii="Arial" w:eastAsia="MS Mincho" w:hAnsi="Arial" w:cs="Arial"/>
+          <w:b/>
+          <w:bCs/>
+          <w:color w:val="000000"/>
+          <w:sz w:val="24"/>
+          <w:szCs w:val="24"/>
+          <w:lang w:val="en-US" w:eastAsia="es-VE"/>
+        </w:rPr>
+        <w:t>L</w:t>
+      </w:r>
+      <w:r>
+        <w:rPr>
+          <w:rFonts w:ascii="Arial" w:eastAsia="MS Mincho" w:hAnsi="Arial" w:cs="Arial"/>
+          <w:b/>
+          <w:bCs/>
+          <w:color w:val="000000"/>
+          <w:sz w:val="24"/>
+          <w:szCs w:val="24"/>
+          <w:lang w:val="en-US" w:eastAsia="es-VE"/>
+        </w:rPr>
+        <w:t xml:space="preserve">ANGUAGE </w:t>
+      </w:r>
+      <w:r>
+        <w:rPr>
+          <w:rFonts w:ascii="Arial" w:eastAsia="MS Mincho" w:hAnsi="Arial" w:cs="Arial"/>
+          <w:b/>
+          <w:bCs/>
+          <w:color w:val="000000"/>
+          <w:sz w:val="24"/>
+          <w:szCs w:val="24"/>
+          <w:lang w:val="en-US" w:eastAsia="es-VE"/>
+        </w:rPr>
+        <w:t>(HTML)</w:t>
       </w:r>
     </w:p>
     <w:p>
@@ -6380,7 +7432,7 @@
           <w:color w:val="000000"/>
           <w:sz w:val="24"/>
           <w:szCs w:val="24"/>
-          <w:lang w:val="es-ES_tradnl" w:eastAsia="es-VE"/>
+          <w:lang w:val="en-US" w:eastAsia="es-VE"/>
         </w:rPr>
       </w:pPr>
     </w:p>
@@ -6405,7 +7457,7 @@
           <w:color w:val="000000"/>
           <w:sz w:val="24"/>
           <w:szCs w:val="24"/>
-          <w:lang w:val="es-ES_tradnl" w:eastAsia="es-VE"/>
+          <w:lang w:val="en-US" w:eastAsia="es-VE"/>
         </w:rPr>
         <w:t xml:space="preserve">     </w:t>
       </w:r>
@@ -6549,8 +7601,31 @@
           <w:szCs w:val="24"/>
           <w:lang w:val="es-ES_tradnl" w:eastAsia="es-VE"/>
         </w:rPr>
-        <w:t xml:space="preserve"> (2002, p. 91) “HTML es un lenguaje de marcas (etiquetas) que se emplea para dar formato a los documentos que se quieren publicar en la web. Los navegadores son capaces de interpretar las etiquetas y mostrar los documentos con el formato deseado”; a su vez, Mateu (2004, p. 51) indica que el lenguaje de etiquetas HTML (</w:t>
-      </w:r>
+        <w:t xml:space="preserve"> (2002, p. 91) “HTML es un lenguaje de marcas (etiquetas) que se emplea para dar formato a los documentos que se quieren publicar en la web. Los navegadores son capaces de interpretar las etiquetas y mostrar los documentos con el formato deseado”; a su vez, </w:t>
+      </w:r>
+      <w:proofErr w:type="spellStart"/>
+      <w:r>
+        <w:rPr>
+          <w:rFonts w:ascii="Arial" w:eastAsia="MS Mincho" w:hAnsi="Arial" w:cs="Arial"/>
+          <w:color w:val="000000"/>
+          <w:sz w:val="24"/>
+          <w:szCs w:val="24"/>
+          <w:lang w:val="es-ES_tradnl" w:eastAsia="es-VE"/>
+        </w:rPr>
+        <w:t>Mateu</w:t>
+      </w:r>
+      <w:proofErr w:type="spellEnd"/>
+      <w:r>
+        <w:rPr>
+          <w:rFonts w:ascii="Arial" w:eastAsia="MS Mincho" w:hAnsi="Arial" w:cs="Arial"/>
+          <w:color w:val="000000"/>
+          <w:sz w:val="24"/>
+          <w:szCs w:val="24"/>
+          <w:lang w:val="es-ES_tradnl" w:eastAsia="es-VE"/>
+        </w:rPr>
+        <w:t xml:space="preserve"> (2004, p. 51) indica que el lenguaje de etiquetas HTML (</w:t>
+      </w:r>
+      <w:proofErr w:type="spellStart"/>
       <w:r>
         <w:rPr>
           <w:rFonts w:ascii="Arial" w:eastAsia="MS Mincho" w:hAnsi="Arial" w:cs="Arial"/>
@@ -6561,8 +7636,61 @@
           <w:szCs w:val="24"/>
           <w:lang w:val="es-ES_tradnl" w:eastAsia="es-VE"/>
         </w:rPr>
-        <w:t>hipertext markup language</w:t>
-      </w:r>
+        <w:t>hipertext</w:t>
+      </w:r>
+      <w:proofErr w:type="spellEnd"/>
+      <w:r>
+        <w:rPr>
+          <w:rFonts w:ascii="Arial" w:eastAsia="MS Mincho" w:hAnsi="Arial" w:cs="Arial"/>
+          <w:i/>
+          <w:iCs/>
+          <w:color w:val="000000"/>
+          <w:sz w:val="24"/>
+          <w:szCs w:val="24"/>
+          <w:lang w:val="es-ES_tradnl" w:eastAsia="es-VE"/>
+        </w:rPr>
+        <w:t xml:space="preserve"> </w:t>
+      </w:r>
+      <w:proofErr w:type="spellStart"/>
+      <w:r>
+        <w:rPr>
+          <w:rFonts w:ascii="Arial" w:eastAsia="MS Mincho" w:hAnsi="Arial" w:cs="Arial"/>
+          <w:i/>
+          <w:iCs/>
+          <w:color w:val="000000"/>
+          <w:sz w:val="24"/>
+          <w:szCs w:val="24"/>
+          <w:lang w:val="es-ES_tradnl" w:eastAsia="es-VE"/>
+        </w:rPr>
+        <w:t>markup</w:t>
+      </w:r>
+      <w:proofErr w:type="spellEnd"/>
+      <w:r>
+        <w:rPr>
+          <w:rFonts w:ascii="Arial" w:eastAsia="MS Mincho" w:hAnsi="Arial" w:cs="Arial"/>
+          <w:i/>
+          <w:iCs/>
+          <w:color w:val="000000"/>
+          <w:sz w:val="24"/>
+          <w:szCs w:val="24"/>
+          <w:lang w:val="es-ES_tradnl" w:eastAsia="es-VE"/>
+        </w:rPr>
+        <w:t xml:space="preserve"> </w:t>
+      </w:r>
+      <w:proofErr w:type="spellStart"/>
+      <w:r>
+        <w:rPr>
+          <w:rFonts w:ascii="Arial" w:eastAsia="MS Mincho" w:hAnsi="Arial" w:cs="Arial"/>
+          <w:i/>
+          <w:iCs/>
+          <w:color w:val="000000"/>
+          <w:sz w:val="24"/>
+          <w:szCs w:val="24"/>
+          <w:lang w:val="es-ES_tradnl" w:eastAsia="es-VE"/>
+        </w:rPr>
+        <w:t>language</w:t>
+      </w:r>
+      <w:proofErr w:type="spellEnd"/>
       <w:r>
         <w:rPr>
           <w:rFonts w:ascii="Arial" w:eastAsia="MS Mincho" w:hAnsi="Arial" w:cs="Arial"/>
@@ -6674,7 +7802,79 @@
           <w:szCs w:val="24"/>
           <w:lang w:val="es-ES_tradnl" w:eastAsia="es-VE"/>
         </w:rPr>
-        <w:t xml:space="preserve">2.5.2 CSS </w:t>
+        <w:t>2.5.2 C</w:t>
+      </w:r>
+      <w:r>
+        <w:rPr>
+          <w:rFonts w:ascii="Arial" w:eastAsia="MS Mincho" w:hAnsi="Arial" w:cs="Arial"/>
+          <w:b/>
+          <w:bCs/>
+          <w:color w:val="000000"/>
+          <w:sz w:val="24"/>
+          <w:szCs w:val="24"/>
+          <w:lang w:val="es-ES_tradnl" w:eastAsia="es-VE"/>
+        </w:rPr>
+        <w:t xml:space="preserve">ASCADE </w:t>
+      </w:r>
+      <w:r>
+        <w:rPr>
+          <w:rFonts w:ascii="Arial" w:eastAsia="MS Mincho" w:hAnsi="Arial" w:cs="Arial"/>
+          <w:b/>
+          <w:bCs/>
+          <w:color w:val="000000"/>
+          <w:sz w:val="24"/>
+          <w:szCs w:val="24"/>
+          <w:lang w:val="es-ES_tradnl" w:eastAsia="es-VE"/>
+        </w:rPr>
+        <w:t>S</w:t>
+      </w:r>
+      <w:r>
+        <w:rPr>
+          <w:rFonts w:ascii="Arial" w:eastAsia="MS Mincho" w:hAnsi="Arial" w:cs="Arial"/>
+          <w:b/>
+          <w:bCs/>
+          <w:color w:val="000000"/>
+          <w:sz w:val="24"/>
+          <w:szCs w:val="24"/>
+          <w:lang w:val="es-ES_tradnl" w:eastAsia="es-VE"/>
+        </w:rPr>
+        <w:t xml:space="preserve">TYLE </w:t>
+      </w:r>
+      <w:r>
+        <w:rPr>
+          <w:rFonts w:ascii="Arial" w:eastAsia="MS Mincho" w:hAnsi="Arial" w:cs="Arial"/>
+          <w:b/>
+          <w:bCs/>
+          <w:color w:val="000000"/>
+          <w:sz w:val="24"/>
+          <w:szCs w:val="24"/>
+          <w:lang w:val="es-ES_tradnl" w:eastAsia="es-VE"/>
+        </w:rPr>
+        <w:t>S</w:t>
+      </w:r>
+      <w:r>
+        <w:rPr>
+          <w:rFonts w:ascii="Arial" w:eastAsia="MS Mincho" w:hAnsi="Arial" w:cs="Arial"/>
+          <w:b/>
+          <w:bCs/>
+          <w:color w:val="000000"/>
+          <w:sz w:val="24"/>
+          <w:szCs w:val="24"/>
+          <w:lang w:val="es-ES_tradnl" w:eastAsia="es-VE"/>
+        </w:rPr>
+        <w:t>HEET (CSS)</w:t>
+      </w:r>
+      <w:r>
+        <w:rPr>
+          <w:rFonts w:ascii="Arial" w:eastAsia="MS Mincho" w:hAnsi="Arial" w:cs="Arial"/>
+          <w:b/>
+          <w:bCs/>
+          <w:color w:val="000000"/>
+          <w:sz w:val="24"/>
+          <w:szCs w:val="24"/>
+          <w:lang w:val="es-ES_tradnl" w:eastAsia="es-VE"/>
+        </w:rPr>
+        <w:t xml:space="preserve"> </w:t>
       </w:r>
     </w:p>
     <w:p>
@@ -6718,6 +7918,7 @@
         </w:rPr>
         <w:t xml:space="preserve">     La hoja de estilos en cascada (</w:t>
       </w:r>
+      <w:proofErr w:type="spellStart"/>
       <w:r>
         <w:rPr>
           <w:rFonts w:ascii="Arial" w:eastAsia="MS Mincho" w:hAnsi="Arial" w:cs="Arial"/>
@@ -6728,17 +7929,92 @@
           <w:szCs w:val="24"/>
           <w:lang w:val="es-ES_tradnl" w:eastAsia="es-VE"/>
         </w:rPr>
-        <w:t>cascade style sheets</w:t>
-      </w:r>
-      <w:r>
-        <w:rPr>
-          <w:rFonts w:ascii="Arial" w:eastAsia="MS Mincho" w:hAnsi="Arial" w:cs="Arial"/>
-          <w:color w:val="000000"/>
-          <w:sz w:val="24"/>
-          <w:szCs w:val="24"/>
-          <w:lang w:val="es-ES_tradnl" w:eastAsia="es-VE"/>
-        </w:rPr>
-        <w:t xml:space="preserve"> por sus siglas en inglés) es la herramienta especial utilizada para aportar estilos a un sitio web; de acuerdo con Mateu (2004, p.82), “l</w:t>
+        <w:t>cascade</w:t>
+      </w:r>
+      <w:proofErr w:type="spellEnd"/>
+      <w:r>
+        <w:rPr>
+          <w:rFonts w:ascii="Arial" w:eastAsia="MS Mincho" w:hAnsi="Arial" w:cs="Arial"/>
+          <w:i/>
+          <w:iCs/>
+          <w:color w:val="000000"/>
+          <w:sz w:val="24"/>
+          <w:szCs w:val="24"/>
+          <w:lang w:val="es-ES_tradnl" w:eastAsia="es-VE"/>
+        </w:rPr>
+        <w:t xml:space="preserve"> </w:t>
+      </w:r>
+      <w:proofErr w:type="spellStart"/>
+      <w:r>
+        <w:rPr>
+          <w:rFonts w:ascii="Arial" w:eastAsia="MS Mincho" w:hAnsi="Arial" w:cs="Arial"/>
+          <w:i/>
+          <w:iCs/>
+          <w:color w:val="000000"/>
+          <w:sz w:val="24"/>
+          <w:szCs w:val="24"/>
+          <w:lang w:val="es-ES_tradnl" w:eastAsia="es-VE"/>
+        </w:rPr>
+        <w:t>style</w:t>
+      </w:r>
+      <w:proofErr w:type="spellEnd"/>
+      <w:r>
+        <w:rPr>
+          <w:rFonts w:ascii="Arial" w:eastAsia="MS Mincho" w:hAnsi="Arial" w:cs="Arial"/>
+          <w:i/>
+          <w:iCs/>
+          <w:color w:val="000000"/>
+          <w:sz w:val="24"/>
+          <w:szCs w:val="24"/>
+          <w:lang w:val="es-ES_tradnl" w:eastAsia="es-VE"/>
+        </w:rPr>
+        <w:t xml:space="preserve"> </w:t>
+      </w:r>
+      <w:proofErr w:type="spellStart"/>
+      <w:r>
+        <w:rPr>
+          <w:rFonts w:ascii="Arial" w:eastAsia="MS Mincho" w:hAnsi="Arial" w:cs="Arial"/>
+          <w:i/>
+          <w:iCs/>
+          <w:color w:val="000000"/>
+          <w:sz w:val="24"/>
+          <w:szCs w:val="24"/>
+          <w:lang w:val="es-ES_tradnl" w:eastAsia="es-VE"/>
+        </w:rPr>
+        <w:t>sheets</w:t>
+      </w:r>
+      <w:proofErr w:type="spellEnd"/>
+      <w:r>
+        <w:rPr>
+          <w:rFonts w:ascii="Arial" w:eastAsia="MS Mincho" w:hAnsi="Arial" w:cs="Arial"/>
+          <w:color w:val="000000"/>
+          <w:sz w:val="24"/>
+          <w:szCs w:val="24"/>
+          <w:lang w:val="es-ES_tradnl" w:eastAsia="es-VE"/>
+        </w:rPr>
+        <w:t xml:space="preserve"> por sus siglas en inglés) es la herramienta especial utilizada para aportar estilos a un sitio web; de acuerdo con </w:t>
+      </w:r>
+      <w:proofErr w:type="spellStart"/>
+      <w:r>
+        <w:rPr>
+          <w:rFonts w:ascii="Arial" w:eastAsia="MS Mincho" w:hAnsi="Arial" w:cs="Arial"/>
+          <w:color w:val="000000"/>
+          <w:sz w:val="24"/>
+          <w:szCs w:val="24"/>
+          <w:lang w:val="es-ES_tradnl" w:eastAsia="es-VE"/>
+        </w:rPr>
+        <w:t>Mateu</w:t>
+      </w:r>
+      <w:proofErr w:type="spellEnd"/>
+      <w:r>
+        <w:rPr>
+          <w:rFonts w:ascii="Arial" w:eastAsia="MS Mincho" w:hAnsi="Arial" w:cs="Arial"/>
+          <w:color w:val="000000"/>
+          <w:sz w:val="24"/>
+          <w:szCs w:val="24"/>
+          <w:lang w:val="es-ES_tradnl" w:eastAsia="es-VE"/>
+        </w:rPr>
+        <w:t xml:space="preserve"> (2004, p.82), “l</w:t>
       </w:r>
       <w:r>
         <w:rPr>
@@ -7228,7 +8504,31 @@
           <w:szCs w:val="24"/>
           <w:lang w:val="es-ES_tradnl" w:eastAsia="es-VE"/>
         </w:rPr>
-        <w:t xml:space="preserve">     Al momento del desarrollo de un sitio web, el lenguaje de etiqueta HTML y el lenguaje de estilos CSS aportan un gran conjunto de herramientas, pero no permiten resolver todos los problemas que puedan aparecer dado que no son lenguajes de programación; por lo anteriormente mencionado, existe JavaScript, el cual, según Mateu (2004, p. 93) “</w:t>
+        <w:t xml:space="preserve">     Al momento del desarrollo de un sitio web, el lenguaje de etiqueta HTML y el lenguaje de estilos CSS aportan un gran conjunto de herramientas, pero no permiten resolver todos los problemas que puedan aparecer dado que no son lenguajes de programación; por lo anteriormente mencionado, existe JavaScript, el cual, según </w:t>
+      </w:r>
+      <w:proofErr w:type="spellStart"/>
+      <w:r>
+        <w:rPr>
+          <w:rFonts w:ascii="Arial" w:eastAsia="MS Mincho" w:hAnsi="Arial" w:cs="Arial"/>
+          <w:color w:val="000000"/>
+          <w:spacing w:val="-4"/>
+          <w:sz w:val="24"/>
+          <w:szCs w:val="24"/>
+          <w:lang w:val="es-ES_tradnl" w:eastAsia="es-VE"/>
+        </w:rPr>
+        <w:t>Mateu</w:t>
+      </w:r>
+      <w:proofErr w:type="spellEnd"/>
+      <w:r>
+        <w:rPr>
+          <w:rFonts w:ascii="Arial" w:eastAsia="MS Mincho" w:hAnsi="Arial" w:cs="Arial"/>
+          <w:color w:val="000000"/>
+          <w:spacing w:val="-4"/>
+          <w:sz w:val="24"/>
+          <w:szCs w:val="24"/>
+          <w:lang w:val="es-ES_tradnl" w:eastAsia="es-VE"/>
+        </w:rPr>
+        <w:t xml:space="preserve"> (2004, p. 93) “</w:t>
       </w:r>
       <w:r>
         <w:rPr>
@@ -7402,8 +8702,21 @@
           <w:szCs w:val="24"/>
           <w:lang w:val="es-ES_tradnl" w:eastAsia="es-VE"/>
         </w:rPr>
-        <w:t>Netscape Communications</w:t>
-      </w:r>
+        <w:t xml:space="preserve">Netscape </w:t>
+      </w:r>
+      <w:proofErr w:type="spellStart"/>
+      <w:r>
+        <w:rPr>
+          <w:rFonts w:ascii="Arial" w:eastAsia="MS Mincho" w:hAnsi="Arial" w:cs="Arial"/>
+          <w:color w:val="000000"/>
+          <w:spacing w:val="-4"/>
+          <w:sz w:val="24"/>
+          <w:szCs w:val="24"/>
+          <w:lang w:val="es-ES_tradnl" w:eastAsia="es-VE"/>
+        </w:rPr>
+        <w:t>Communications</w:t>
+      </w:r>
+      <w:proofErr w:type="spellEnd"/>
       <w:r>
         <w:rPr>
           <w:rFonts w:ascii="Arial" w:eastAsia="MS Mincho" w:hAnsi="Arial" w:cs="Arial"/>
@@ -7415,16 +8728,29 @@
         </w:rPr>
         <w:t xml:space="preserve"> </w:t>
       </w:r>
-      <w:r>
-        <w:rPr>
-          <w:rFonts w:ascii="Arial" w:eastAsia="MS Mincho" w:hAnsi="Arial" w:cs="Arial"/>
-          <w:color w:val="000000"/>
-          <w:spacing w:val="-4"/>
-          <w:sz w:val="24"/>
-          <w:szCs w:val="24"/>
-          <w:lang w:val="es-ES_tradnl" w:eastAsia="es-VE"/>
-        </w:rPr>
-        <w:t>Corporation.</w:t>
+      <w:proofErr w:type="spellStart"/>
+      <w:r>
+        <w:rPr>
+          <w:rFonts w:ascii="Arial" w:eastAsia="MS Mincho" w:hAnsi="Arial" w:cs="Arial"/>
+          <w:color w:val="000000"/>
+          <w:spacing w:val="-4"/>
+          <w:sz w:val="24"/>
+          <w:szCs w:val="24"/>
+          <w:lang w:val="es-ES_tradnl" w:eastAsia="es-VE"/>
+        </w:rPr>
+        <w:t>Corporation</w:t>
+      </w:r>
+      <w:proofErr w:type="spellEnd"/>
+      <w:r>
+        <w:rPr>
+          <w:rFonts w:ascii="Arial" w:eastAsia="MS Mincho" w:hAnsi="Arial" w:cs="Arial"/>
+          <w:color w:val="000000"/>
+          <w:spacing w:val="-4"/>
+          <w:sz w:val="24"/>
+          <w:szCs w:val="24"/>
+          <w:lang w:val="es-ES_tradnl" w:eastAsia="es-VE"/>
+        </w:rPr>
+        <w:t>.</w:t>
       </w:r>
       <w:r>
         <w:rPr>
@@ -7644,7 +8970,31 @@
           <w:szCs w:val="24"/>
           <w:lang w:val="es-ES_tradnl" w:eastAsia="es-VE"/>
         </w:rPr>
-        <w:t xml:space="preserve"> de este lenguaje fue LiveScript y apareció por</w:t>
+        <w:t xml:space="preserve"> de este lenguaje fue </w:t>
+      </w:r>
+      <w:proofErr w:type="spellStart"/>
+      <w:r>
+        <w:rPr>
+          <w:rFonts w:ascii="Arial" w:eastAsia="MS Mincho" w:hAnsi="Arial" w:cs="Arial"/>
+          <w:color w:val="000000"/>
+          <w:spacing w:val="-4"/>
+          <w:sz w:val="24"/>
+          <w:szCs w:val="24"/>
+          <w:lang w:val="es-ES_tradnl" w:eastAsia="es-VE"/>
+        </w:rPr>
+        <w:t>LiveScript</w:t>
+      </w:r>
+      <w:proofErr w:type="spellEnd"/>
+      <w:r>
+        <w:rPr>
+          <w:rFonts w:ascii="Arial" w:eastAsia="MS Mincho" w:hAnsi="Arial" w:cs="Arial"/>
+          <w:color w:val="000000"/>
+          <w:spacing w:val="-4"/>
+          <w:sz w:val="24"/>
+          <w:szCs w:val="24"/>
+          <w:lang w:val="es-ES_tradnl" w:eastAsia="es-VE"/>
+        </w:rPr>
+        <w:t xml:space="preserve"> y apareció por</w:t>
       </w:r>
       <w:r>
         <w:rPr>
@@ -7833,6 +9183,7 @@
         </w:rPr>
         <w:t xml:space="preserve"> </w:t>
       </w:r>
+      <w:proofErr w:type="spellStart"/>
       <w:r>
         <w:rPr>
           <w:rFonts w:ascii="Arial" w:eastAsia="MS Mincho" w:hAnsi="Arial" w:cs="Arial"/>
@@ -7844,6 +9195,7 @@
         </w:rPr>
         <w:t>Navigator</w:t>
       </w:r>
+      <w:proofErr w:type="spellEnd"/>
       <w:r>
         <w:rPr>
           <w:rFonts w:ascii="Arial" w:eastAsia="MS Mincho" w:hAnsi="Arial" w:cs="Arial"/>
@@ -7952,7 +9304,31 @@
           <w:szCs w:val="24"/>
           <w:lang w:val="es-ES_tradnl" w:eastAsia="es-VE"/>
         </w:rPr>
-        <w:t>1995, pero poco después fue rebautizado JavaScript en un comunicado conjunto con Sun Microsystems</w:t>
+        <w:t xml:space="preserve">1995, pero poco después fue rebautizado JavaScript en un comunicado conjunto con </w:t>
+      </w:r>
+      <w:proofErr w:type="spellStart"/>
+      <w:r>
+        <w:rPr>
+          <w:rFonts w:ascii="Arial" w:eastAsia="MS Mincho" w:hAnsi="Arial" w:cs="Arial"/>
+          <w:color w:val="000000"/>
+          <w:spacing w:val="-4"/>
+          <w:sz w:val="24"/>
+          <w:szCs w:val="24"/>
+          <w:lang w:val="es-ES_tradnl" w:eastAsia="es-VE"/>
+        </w:rPr>
+        <w:t>Sun</w:t>
+      </w:r>
+      <w:proofErr w:type="spellEnd"/>
+      <w:r>
+        <w:rPr>
+          <w:rFonts w:ascii="Arial" w:eastAsia="MS Mincho" w:hAnsi="Arial" w:cs="Arial"/>
+          <w:color w:val="000000"/>
+          <w:spacing w:val="-4"/>
+          <w:sz w:val="24"/>
+          <w:szCs w:val="24"/>
+          <w:lang w:val="es-ES_tradnl" w:eastAsia="es-VE"/>
+        </w:rPr>
+        <w:t xml:space="preserve"> Microsystems</w:t>
       </w:r>
       <w:r>
         <w:rPr>
@@ -8048,7 +9424,31 @@
           <w:szCs w:val="24"/>
           <w:lang w:val="es-ES_tradnl" w:eastAsia="es-VE"/>
         </w:rPr>
-        <w:t xml:space="preserve">     Hoy en día, JavaScript es uno de los lenguajes de programación más utilizados, dado que todo o gran parte del desarrollo web gira entorno a dicho lenguaje; aunado a esto,  el aumento proporcional de los navegadores web, desde los de computadores personales hasta los que se usan en teléfonos inteligentes, han hecho que JavaScript esté más presente que nunca, sin mencionar la inmensa inversión que ha recibido por parte de grandes empresas como Facebook y Google para mejorar sus características y su desempeño.</w:t>
+        <w:t xml:space="preserve">     Hoy</w:t>
+      </w:r>
+      <w:r>
+        <w:rPr>
+          <w:rFonts w:ascii="Arial" w:eastAsia="MS Mincho" w:hAnsi="Arial" w:cs="Arial"/>
+          <w:color w:val="000000"/>
+          <w:spacing w:val="-4"/>
+          <w:sz w:val="24"/>
+          <w:szCs w:val="24"/>
+          <w:lang w:val="es-ES_tradnl" w:eastAsia="es-VE"/>
+        </w:rPr>
+        <w:t xml:space="preserve"> </w:t>
+      </w:r>
+      <w:bookmarkStart w:id="0" w:name="_GoBack"/>
+      <w:bookmarkEnd w:id="0"/>
+      <w:r>
+        <w:rPr>
+          <w:rFonts w:ascii="Arial" w:eastAsia="MS Mincho" w:hAnsi="Arial" w:cs="Arial"/>
+          <w:color w:val="000000"/>
+          <w:spacing w:val="-4"/>
+          <w:sz w:val="24"/>
+          <w:szCs w:val="24"/>
+          <w:lang w:val="es-ES_tradnl" w:eastAsia="es-VE"/>
+        </w:rPr>
+        <w:t>JavaScript es uno de los lenguajes de programación más utilizados, dado que todo o gran parte del desarrollo web gira entorno a dicho lenguaje; aunado a esto,  el aumento proporcional de los navegadores web, desde los de computadores personales hasta los que se usan en teléfonos inteligentes, han hecho que JavaScript esté más presente que nunca, sin mencionar la inmensa inversión que ha recibido por parte de grandes empresas como Facebook y Google para mejorar sus características y su desempeño.</w:t>
       </w:r>
     </w:p>
     <w:p>
@@ -8191,7 +9591,19 @@
           <w:szCs w:val="24"/>
           <w:lang w:val="es-ES_tradnl" w:eastAsia="es-VE"/>
         </w:rPr>
-        <w:t>es utilizado frecuentemente para referirse a librerías, que no forman parte de las tecnologías fundamentales del entorno web, sino que, basándose en ellas, ofrecen un paquete que permite aligerar, estandarizar</w:t>
+        <w:t xml:space="preserve">es utilizado frecuentemente para referirse a librerías, que no forman parte de las tecnologías fundamentales del entorno web, sino que, basándose en ellas, ofrecen un paquete que permite aligerar, </w:t>
+      </w:r>
+      <w:proofErr w:type="gramStart"/>
+      <w:r>
+        <w:rPr>
+          <w:rFonts w:ascii="Arial" w:eastAsia="MS Mincho" w:hAnsi="Arial" w:cs="Arial"/>
+          <w:color w:val="000000"/>
+          <w:spacing w:val="-4"/>
+          <w:sz w:val="24"/>
+          <w:szCs w:val="24"/>
+          <w:lang w:val="es-ES_tradnl" w:eastAsia="es-VE"/>
+        </w:rPr>
+        <w:t>estandarizar</w:t>
       </w:r>
       <w:r>
         <w:rPr>
@@ -8213,7 +9625,19 @@
           <w:szCs w:val="24"/>
           <w:lang w:val="es-ES_tradnl" w:eastAsia="es-VE"/>
         </w:rPr>
-        <w:t xml:space="preserve"> y hacer más </w:t>
+        <w:t xml:space="preserve"> y</w:t>
+      </w:r>
+      <w:proofErr w:type="gramEnd"/>
+      <w:r>
+        <w:rPr>
+          <w:rFonts w:ascii="Arial" w:eastAsia="MS Mincho" w:hAnsi="Arial" w:cs="Arial"/>
+          <w:color w:val="000000"/>
+          <w:spacing w:val="-4"/>
+          <w:sz w:val="24"/>
+          <w:szCs w:val="24"/>
+          <w:lang w:val="es-ES_tradnl" w:eastAsia="es-VE"/>
+        </w:rPr>
+        <w:t xml:space="preserve"> hacer más </w:t>
       </w:r>
       <w:r>
         <w:rPr>
@@ -8277,7 +9701,31 @@
           <w:szCs w:val="24"/>
           <w:lang w:val="es-ES_tradnl" w:eastAsia="es-VE"/>
         </w:rPr>
-        <w:t xml:space="preserve">     Tal es el caso de Bootstrap, que de acuerdo a </w:t>
+        <w:t xml:space="preserve">     Tal es el caso de </w:t>
+      </w:r>
+      <w:proofErr w:type="spellStart"/>
+      <w:r>
+        <w:rPr>
+          <w:rFonts w:ascii="Arial" w:eastAsia="MS Mincho" w:hAnsi="Arial" w:cs="Arial"/>
+          <w:color w:val="000000"/>
+          <w:spacing w:val="-4"/>
+          <w:sz w:val="24"/>
+          <w:szCs w:val="24"/>
+          <w:lang w:val="es-ES_tradnl" w:eastAsia="es-VE"/>
+        </w:rPr>
+        <w:t>Bootstrap</w:t>
+      </w:r>
+      <w:proofErr w:type="spellEnd"/>
+      <w:r>
+        <w:rPr>
+          <w:rFonts w:ascii="Arial" w:eastAsia="MS Mincho" w:hAnsi="Arial" w:cs="Arial"/>
+          <w:color w:val="000000"/>
+          <w:spacing w:val="-4"/>
+          <w:sz w:val="24"/>
+          <w:szCs w:val="24"/>
+          <w:lang w:val="es-ES_tradnl" w:eastAsia="es-VE"/>
+        </w:rPr>
+        <w:t xml:space="preserve">, que de acuerdo a </w:t>
       </w:r>
       <w:r>
         <w:rPr>
@@ -8299,7 +9747,31 @@
           <w:szCs w:val="24"/>
           <w:lang w:val="es-ES_tradnl" w:eastAsia="es-VE"/>
         </w:rPr>
-        <w:t xml:space="preserve"> página oficial Bootstrap (04</w:t>
+        <w:t xml:space="preserve"> página oficial </w:t>
+      </w:r>
+      <w:proofErr w:type="spellStart"/>
+      <w:r>
+        <w:rPr>
+          <w:rFonts w:ascii="Arial" w:eastAsia="MS Mincho" w:hAnsi="Arial" w:cs="Arial"/>
+          <w:color w:val="000000"/>
+          <w:spacing w:val="-4"/>
+          <w:sz w:val="24"/>
+          <w:szCs w:val="24"/>
+          <w:lang w:val="es-ES_tradnl" w:eastAsia="es-VE"/>
+        </w:rPr>
+        <w:t>Bootstrap</w:t>
+      </w:r>
+      <w:proofErr w:type="spellEnd"/>
+      <w:r>
+        <w:rPr>
+          <w:rFonts w:ascii="Arial" w:eastAsia="MS Mincho" w:hAnsi="Arial" w:cs="Arial"/>
+          <w:color w:val="000000"/>
+          <w:spacing w:val="-4"/>
+          <w:sz w:val="24"/>
+          <w:szCs w:val="24"/>
+          <w:lang w:val="es-ES_tradnl" w:eastAsia="es-VE"/>
+        </w:rPr>
+        <w:t xml:space="preserve"> (04</w:t>
       </w:r>
       <w:r>
         <w:rPr>
@@ -8387,8 +9859,9 @@
           <w:szCs w:val="24"/>
           <w:lang w:eastAsia="es-VE"/>
         </w:rPr>
-        <w:t xml:space="preserve"> para el desarrollo con HTML, CSS y JavaScript, que permite el prototipado rápido de ideas y la construcción aplicaciones completas mediante el uso de diversas herramientas como sistemas de rejillas responsivos y </w:t>
-      </w:r>
+        <w:t xml:space="preserve"> para el desarrollo con HTML, CSS y JavaScript, que permite el </w:t>
+      </w:r>
+      <w:proofErr w:type="spellStart"/>
       <w:r>
         <w:rPr>
           <w:rFonts w:ascii="Arial" w:eastAsia="MS Mincho" w:hAnsi="Arial" w:cs="Arial"/>
@@ -8398,8 +9871,55 @@
           <w:szCs w:val="24"/>
           <w:lang w:eastAsia="es-VE"/>
         </w:rPr>
+        <w:t>prototipado</w:t>
+      </w:r>
+      <w:proofErr w:type="spellEnd"/>
+      <w:r>
+        <w:rPr>
+          <w:rFonts w:ascii="Arial" w:eastAsia="MS Mincho" w:hAnsi="Arial" w:cs="Arial"/>
+          <w:color w:val="000000"/>
+          <w:spacing w:val="-4"/>
+          <w:sz w:val="24"/>
+          <w:szCs w:val="24"/>
+          <w:lang w:eastAsia="es-VE"/>
+        </w:rPr>
+        <w:t xml:space="preserve"> rápido de ideas y la construcción aplicaciones completas mediante el uso de diversas herramientas como sistemas de rejillas responsivos y </w:t>
+      </w:r>
+      <w:r>
+        <w:rPr>
+          <w:rFonts w:ascii="Arial" w:eastAsia="MS Mincho" w:hAnsi="Arial" w:cs="Arial"/>
+          <w:color w:val="000000"/>
+          <w:spacing w:val="-4"/>
+          <w:sz w:val="24"/>
+          <w:szCs w:val="24"/>
+          <w:lang w:eastAsia="es-VE"/>
+        </w:rPr>
         <w:lastRenderedPageBreak/>
-        <w:t>componentes preconstruidos.</w:t>
+        <w:t xml:space="preserve">componentes </w:t>
+      </w:r>
+      <w:proofErr w:type="spellStart"/>
+      <w:r>
+        <w:rPr>
+          <w:rFonts w:ascii="Arial" w:eastAsia="MS Mincho" w:hAnsi="Arial" w:cs="Arial"/>
+          <w:color w:val="000000"/>
+          <w:spacing w:val="-4"/>
+          <w:sz w:val="24"/>
+          <w:szCs w:val="24"/>
+          <w:lang w:eastAsia="es-VE"/>
+        </w:rPr>
+        <w:t>preconstruidos</w:t>
+      </w:r>
+      <w:proofErr w:type="spellEnd"/>
+      <w:r>
+        <w:rPr>
+          <w:rFonts w:ascii="Arial" w:eastAsia="MS Mincho" w:hAnsi="Arial" w:cs="Arial"/>
+          <w:color w:val="000000"/>
+          <w:spacing w:val="-4"/>
+          <w:sz w:val="24"/>
+          <w:szCs w:val="24"/>
+          <w:lang w:eastAsia="es-VE"/>
+        </w:rPr>
+        <w:t>.</w:t>
       </w:r>
     </w:p>
     <w:p>
@@ -8430,8 +9950,9 @@
           <w:szCs w:val="24"/>
           <w:lang w:eastAsia="es-VE"/>
         </w:rPr>
-        <w:t xml:space="preserve">     El conjunto de herramientas Bootstrap es mantenido por un grupo pequeño de desarrolladores en la plataforma GitHub (que es una base de datos que alberga gran cantidad de proyectos de código abierto)</w:t>
-      </w:r>
+        <w:t xml:space="preserve">     El conjunto de herramientas </w:t>
+      </w:r>
+      <w:proofErr w:type="spellStart"/>
       <w:r>
         <w:rPr>
           <w:rFonts w:ascii="Arial" w:eastAsia="MS Mincho" w:hAnsi="Arial" w:cs="Arial"/>
@@ -8441,6 +9962,29 @@
           <w:szCs w:val="24"/>
           <w:lang w:eastAsia="es-VE"/>
         </w:rPr>
+        <w:t>Bootstrap</w:t>
+      </w:r>
+      <w:proofErr w:type="spellEnd"/>
+      <w:r>
+        <w:rPr>
+          <w:rFonts w:ascii="Arial" w:eastAsia="MS Mincho" w:hAnsi="Arial" w:cs="Arial"/>
+          <w:color w:val="000000"/>
+          <w:spacing w:val="-4"/>
+          <w:sz w:val="24"/>
+          <w:szCs w:val="24"/>
+          <w:lang w:eastAsia="es-VE"/>
+        </w:rPr>
+        <w:t xml:space="preserve"> es mantenido por un grupo pequeño de desarrolladores en la plataforma GitHub (que es una base de datos que alberga gran cantidad de proyectos de código abierto)</w:t>
+      </w:r>
+      <w:r>
+        <w:rPr>
+          <w:rFonts w:ascii="Arial" w:eastAsia="MS Mincho" w:hAnsi="Arial" w:cs="Arial"/>
+          <w:color w:val="000000"/>
+          <w:spacing w:val="-4"/>
+          <w:sz w:val="24"/>
+          <w:szCs w:val="24"/>
+          <w:lang w:eastAsia="es-VE"/>
+        </w:rPr>
         <w:t>. Originalmente fue diseñado y creado en Twitter, y, con el pasar del tiempo, se ha convertido en el conjunto de herramientas para el desarrollo del lado cliente más popular del mundo.</w:t>
       </w:r>
       <w:r>
@@ -8463,7 +10007,31 @@
           <w:szCs w:val="24"/>
           <w:lang w:val="es-ES_tradnl" w:eastAsia="es-VE"/>
         </w:rPr>
-        <w:t>(Bootstrap ,04</w:t>
+        <w:t>(</w:t>
+      </w:r>
+      <w:proofErr w:type="spellStart"/>
+      <w:r>
+        <w:rPr>
+          <w:rFonts w:ascii="Arial" w:eastAsia="MS Mincho" w:hAnsi="Arial" w:cs="Arial"/>
+          <w:color w:val="000000"/>
+          <w:spacing w:val="-4"/>
+          <w:sz w:val="24"/>
+          <w:szCs w:val="24"/>
+          <w:lang w:val="es-ES_tradnl" w:eastAsia="es-VE"/>
+        </w:rPr>
+        <w:t>Bootstrap</w:t>
+      </w:r>
+      <w:proofErr w:type="spellEnd"/>
+      <w:r>
+        <w:rPr>
+          <w:rFonts w:ascii="Arial" w:eastAsia="MS Mincho" w:hAnsi="Arial" w:cs="Arial"/>
+          <w:color w:val="000000"/>
+          <w:spacing w:val="-4"/>
+          <w:sz w:val="24"/>
+          <w:szCs w:val="24"/>
+          <w:lang w:val="es-ES_tradnl" w:eastAsia="es-VE"/>
+        </w:rPr>
+        <w:t xml:space="preserve"> ,04</w:t>
       </w:r>
       <w:r>
         <w:rPr>
@@ -9321,7 +10889,19 @@
           <w:szCs w:val="24"/>
           <w:lang w:val="es-ES_tradnl" w:eastAsia="es-VE"/>
         </w:rPr>
-        <w:t xml:space="preserve">     Las características anteriormente nombradas son solo algunas, pero suficiente para entender por</w:t>
+        <w:t xml:space="preserve">     Las características anteriormente nombradas son solo algunas, pero suficiente para entender </w:t>
+      </w:r>
+      <w:proofErr w:type="spellStart"/>
+      <w:r>
+        <w:rPr>
+          <w:rFonts w:ascii="Arial" w:eastAsia="MS Mincho" w:hAnsi="Arial" w:cs="Arial"/>
+          <w:color w:val="000000"/>
+          <w:spacing w:val="-4"/>
+          <w:sz w:val="24"/>
+          <w:szCs w:val="24"/>
+          <w:lang w:val="es-ES_tradnl" w:eastAsia="es-VE"/>
+        </w:rPr>
+        <w:t>por</w:t>
       </w:r>
       <w:r>
         <w:rPr>
@@ -9356,16 +10936,137 @@
         </w:rPr>
         <w:t>e</w:t>
       </w:r>
-      <w:r>
-        <w:rPr>
-          <w:rFonts w:ascii="Arial" w:eastAsia="MS Mincho" w:hAnsi="Arial" w:cs="Arial"/>
-          <w:color w:val="000000"/>
-          <w:spacing w:val="-4"/>
-          <w:sz w:val="24"/>
-          <w:szCs w:val="24"/>
-          <w:lang w:val="es-ES_tradnl" w:eastAsia="es-VE"/>
-        </w:rPr>
-        <w:t xml:space="preserve"> Python se ha vuelto uno de los lenguajes de programación multipropósitos más utilizados en el mundo, cuya utilización abarca desde el desarrollo de videojuegos (pygame), minería de datos (pandas y numpy), desarrollo de inteligencia artificial (scikit-learn) y servidores web (django y flask) (Matthes, 2016, p. 5).</w:t>
+      <w:proofErr w:type="spellEnd"/>
+      <w:r>
+        <w:rPr>
+          <w:rFonts w:ascii="Arial" w:eastAsia="MS Mincho" w:hAnsi="Arial" w:cs="Arial"/>
+          <w:color w:val="000000"/>
+          <w:spacing w:val="-4"/>
+          <w:sz w:val="24"/>
+          <w:szCs w:val="24"/>
+          <w:lang w:val="es-ES_tradnl" w:eastAsia="es-VE"/>
+        </w:rPr>
+        <w:t xml:space="preserve"> Python se ha vuelto uno de los lenguajes de programación multipropósitos más utilizados en el mundo, cuya utilización abarca desde el desarrollo de videojuegos (</w:t>
+      </w:r>
+      <w:proofErr w:type="spellStart"/>
+      <w:r>
+        <w:rPr>
+          <w:rFonts w:ascii="Arial" w:eastAsia="MS Mincho" w:hAnsi="Arial" w:cs="Arial"/>
+          <w:color w:val="000000"/>
+          <w:spacing w:val="-4"/>
+          <w:sz w:val="24"/>
+          <w:szCs w:val="24"/>
+          <w:lang w:val="es-ES_tradnl" w:eastAsia="es-VE"/>
+        </w:rPr>
+        <w:t>pygame</w:t>
+      </w:r>
+      <w:proofErr w:type="spellEnd"/>
+      <w:r>
+        <w:rPr>
+          <w:rFonts w:ascii="Arial" w:eastAsia="MS Mincho" w:hAnsi="Arial" w:cs="Arial"/>
+          <w:color w:val="000000"/>
+          <w:spacing w:val="-4"/>
+          <w:sz w:val="24"/>
+          <w:szCs w:val="24"/>
+          <w:lang w:val="es-ES_tradnl" w:eastAsia="es-VE"/>
+        </w:rPr>
+        <w:t xml:space="preserve">), minería de datos (pandas y </w:t>
+      </w:r>
+      <w:proofErr w:type="spellStart"/>
+      <w:r>
+        <w:rPr>
+          <w:rFonts w:ascii="Arial" w:eastAsia="MS Mincho" w:hAnsi="Arial" w:cs="Arial"/>
+          <w:color w:val="000000"/>
+          <w:spacing w:val="-4"/>
+          <w:sz w:val="24"/>
+          <w:szCs w:val="24"/>
+          <w:lang w:val="es-ES_tradnl" w:eastAsia="es-VE"/>
+        </w:rPr>
+        <w:t>numpy</w:t>
+      </w:r>
+      <w:proofErr w:type="spellEnd"/>
+      <w:r>
+        <w:rPr>
+          <w:rFonts w:ascii="Arial" w:eastAsia="MS Mincho" w:hAnsi="Arial" w:cs="Arial"/>
+          <w:color w:val="000000"/>
+          <w:spacing w:val="-4"/>
+          <w:sz w:val="24"/>
+          <w:szCs w:val="24"/>
+          <w:lang w:val="es-ES_tradnl" w:eastAsia="es-VE"/>
+        </w:rPr>
+        <w:t>), desarrollo de inteligencia artificial (</w:t>
+      </w:r>
+      <w:proofErr w:type="spellStart"/>
+      <w:r>
+        <w:rPr>
+          <w:rFonts w:ascii="Arial" w:eastAsia="MS Mincho" w:hAnsi="Arial" w:cs="Arial"/>
+          <w:color w:val="000000"/>
+          <w:spacing w:val="-4"/>
+          <w:sz w:val="24"/>
+          <w:szCs w:val="24"/>
+          <w:lang w:val="es-ES_tradnl" w:eastAsia="es-VE"/>
+        </w:rPr>
+        <w:t>scikit-learn</w:t>
+      </w:r>
+      <w:proofErr w:type="spellEnd"/>
+      <w:r>
+        <w:rPr>
+          <w:rFonts w:ascii="Arial" w:eastAsia="MS Mincho" w:hAnsi="Arial" w:cs="Arial"/>
+          <w:color w:val="000000"/>
+          <w:spacing w:val="-4"/>
+          <w:sz w:val="24"/>
+          <w:szCs w:val="24"/>
+          <w:lang w:val="es-ES_tradnl" w:eastAsia="es-VE"/>
+        </w:rPr>
+        <w:t>) y servidores web (</w:t>
+      </w:r>
+      <w:proofErr w:type="spellStart"/>
+      <w:r>
+        <w:rPr>
+          <w:rFonts w:ascii="Arial" w:eastAsia="MS Mincho" w:hAnsi="Arial" w:cs="Arial"/>
+          <w:color w:val="000000"/>
+          <w:spacing w:val="-4"/>
+          <w:sz w:val="24"/>
+          <w:szCs w:val="24"/>
+          <w:lang w:val="es-ES_tradnl" w:eastAsia="es-VE"/>
+        </w:rPr>
+        <w:t>django</w:t>
+      </w:r>
+      <w:proofErr w:type="spellEnd"/>
+      <w:r>
+        <w:rPr>
+          <w:rFonts w:ascii="Arial" w:eastAsia="MS Mincho" w:hAnsi="Arial" w:cs="Arial"/>
+          <w:color w:val="000000"/>
+          <w:spacing w:val="-4"/>
+          <w:sz w:val="24"/>
+          <w:szCs w:val="24"/>
+          <w:lang w:val="es-ES_tradnl" w:eastAsia="es-VE"/>
+        </w:rPr>
+        <w:t xml:space="preserve"> y </w:t>
+      </w:r>
+      <w:proofErr w:type="spellStart"/>
+      <w:r>
+        <w:rPr>
+          <w:rFonts w:ascii="Arial" w:eastAsia="MS Mincho" w:hAnsi="Arial" w:cs="Arial"/>
+          <w:color w:val="000000"/>
+          <w:spacing w:val="-4"/>
+          <w:sz w:val="24"/>
+          <w:szCs w:val="24"/>
+          <w:lang w:val="es-ES_tradnl" w:eastAsia="es-VE"/>
+        </w:rPr>
+        <w:t>flask</w:t>
+      </w:r>
+      <w:proofErr w:type="spellEnd"/>
+      <w:r>
+        <w:rPr>
+          <w:rFonts w:ascii="Arial" w:eastAsia="MS Mincho" w:hAnsi="Arial" w:cs="Arial"/>
+          <w:color w:val="000000"/>
+          <w:spacing w:val="-4"/>
+          <w:sz w:val="24"/>
+          <w:szCs w:val="24"/>
+          <w:lang w:val="es-ES_tradnl" w:eastAsia="es-VE"/>
+        </w:rPr>
+        <w:t>) (Matthes, 2016, p. 5).</w:t>
       </w:r>
     </w:p>
     <w:p>
@@ -9580,7 +11281,29 @@
           <w:szCs w:val="24"/>
           <w:lang w:eastAsia="es-VE"/>
         </w:rPr>
-        <w:t xml:space="preserve">    Aunado a lo anterior, Django posee la cualidad de ser escalable, lo que permite expandir cualquier sitio web, desde el de menos tráfico hasta el más saturado, en un periodo te tiempo relativamente corto, evitando así largos periodos de fuera de línea de los sitios en cuestión</w:t>
+        <w:t xml:space="preserve">    Aunado a lo anterior, Django posee la cualidad de ser escalable, lo que permite expandir cualquier sitio web, desde el de menos tráfico hasta el más saturado, en un periodo </w:t>
+      </w:r>
+      <w:r>
+        <w:rPr>
+          <w:rFonts w:ascii="Arial" w:eastAsia="MS Mincho" w:hAnsi="Arial" w:cs="Arial"/>
+          <w:color w:val="000000"/>
+          <w:spacing w:val="-4"/>
+          <w:sz w:val="24"/>
+          <w:szCs w:val="24"/>
+          <w:lang w:eastAsia="es-VE"/>
+        </w:rPr>
+        <w:t>de</w:t>
+      </w:r>
+      <w:r>
+        <w:rPr>
+          <w:rFonts w:ascii="Arial" w:eastAsia="MS Mincho" w:hAnsi="Arial" w:cs="Arial"/>
+          <w:color w:val="000000"/>
+          <w:spacing w:val="-4"/>
+          <w:sz w:val="24"/>
+          <w:szCs w:val="24"/>
+          <w:lang w:eastAsia="es-VE"/>
+        </w:rPr>
+        <w:t xml:space="preserve"> tiempo relativamente corto, evitando así largos periodos de fuera de línea de los sitios en cuestión</w:t>
       </w:r>
       <w:r>
         <w:rPr>
@@ -9763,13 +11486,59 @@
         </w:rPr>
         <w:t xml:space="preserve">Según </w:t>
       </w:r>
-      <w:r>
-        <w:rPr>
-          <w:rFonts w:ascii="Arial" w:hAnsi="Arial" w:cs="Arial"/>
-          <w:sz w:val="24"/>
-          <w:szCs w:val="24"/>
-        </w:rPr>
-        <w:t xml:space="preserve">Silberschatz, Korth y Sudarshan </w:t>
+      <w:proofErr w:type="spellStart"/>
+      <w:r>
+        <w:rPr>
+          <w:rFonts w:ascii="Arial" w:hAnsi="Arial" w:cs="Arial"/>
+          <w:sz w:val="24"/>
+          <w:szCs w:val="24"/>
+        </w:rPr>
+        <w:t>Silberschatz</w:t>
+      </w:r>
+      <w:proofErr w:type="spellEnd"/>
+      <w:r>
+        <w:rPr>
+          <w:rFonts w:ascii="Arial" w:hAnsi="Arial" w:cs="Arial"/>
+          <w:sz w:val="24"/>
+          <w:szCs w:val="24"/>
+        </w:rPr>
+        <w:t xml:space="preserve">, </w:t>
+      </w:r>
+      <w:proofErr w:type="spellStart"/>
+      <w:r>
+        <w:rPr>
+          <w:rFonts w:ascii="Arial" w:hAnsi="Arial" w:cs="Arial"/>
+          <w:sz w:val="24"/>
+          <w:szCs w:val="24"/>
+        </w:rPr>
+        <w:t>Korth</w:t>
+      </w:r>
+      <w:proofErr w:type="spellEnd"/>
+      <w:r>
+        <w:rPr>
+          <w:rFonts w:ascii="Arial" w:hAnsi="Arial" w:cs="Arial"/>
+          <w:sz w:val="24"/>
+          <w:szCs w:val="24"/>
+        </w:rPr>
+        <w:t xml:space="preserve"> y </w:t>
+      </w:r>
+      <w:proofErr w:type="spellStart"/>
+      <w:r>
+        <w:rPr>
+          <w:rFonts w:ascii="Arial" w:hAnsi="Arial" w:cs="Arial"/>
+          <w:sz w:val="24"/>
+          <w:szCs w:val="24"/>
+        </w:rPr>
+        <w:t>Sudarshan</w:t>
+      </w:r>
+      <w:proofErr w:type="spellEnd"/>
+      <w:r>
+        <w:rPr>
+          <w:rFonts w:ascii="Arial" w:hAnsi="Arial" w:cs="Arial"/>
+          <w:sz w:val="24"/>
+          <w:szCs w:val="24"/>
+        </w:rPr>
+        <w:t xml:space="preserve"> </w:t>
       </w:r>
       <w:r>
         <w:rPr>
@@ -9963,6 +11732,7 @@
         </w:rPr>
         <w:t xml:space="preserve">     En concordancia, los sistemas de bases de datos están diseñados para gestionar grandes cantidades de información, lo que implica determinada definición de estructuras para almacenar la información como la provisión de mecanismos para su correcta manipulación. Por otra parte, los sistemas de bases de datos deben garantizar la fiabilidad de la información almacenada, sin importar las caídas de sistemas o intentos de acceso no autorizados (</w:t>
       </w:r>
+      <w:proofErr w:type="spellStart"/>
       <w:r>
         <w:rPr>
           <w:rFonts w:ascii="Arial" w:hAnsi="Arial" w:cs="Arial"/>
@@ -9971,6 +11741,7 @@
         </w:rPr>
         <w:t>Silberschatz</w:t>
       </w:r>
+      <w:proofErr w:type="spellEnd"/>
       <w:r>
         <w:rPr>
           <w:rFonts w:ascii="Arial" w:eastAsia="MS Mincho" w:hAnsi="Arial" w:cs="Arial"/>
@@ -10171,7 +11942,31 @@
           <w:lang w:val="es-ES_tradnl" w:eastAsia="es-VE"/>
         </w:rPr>
         <w:lastRenderedPageBreak/>
-        <w:t>los que almacenan los datos bajo una estructura predefinida. El sistema a utilizar será Mongodb.</w:t>
+        <w:t xml:space="preserve">los que almacenan los datos bajo una estructura predefinida. El sistema a utilizar será </w:t>
+      </w:r>
+      <w:proofErr w:type="spellStart"/>
+      <w:r>
+        <w:rPr>
+          <w:rFonts w:ascii="Arial" w:eastAsia="MS Mincho" w:hAnsi="Arial" w:cs="Arial"/>
+          <w:color w:val="000000"/>
+          <w:spacing w:val="-4"/>
+          <w:sz w:val="24"/>
+          <w:szCs w:val="24"/>
+          <w:lang w:val="es-ES_tradnl" w:eastAsia="es-VE"/>
+        </w:rPr>
+        <w:t>Mongodb</w:t>
+      </w:r>
+      <w:proofErr w:type="spellEnd"/>
+      <w:r>
+        <w:rPr>
+          <w:rFonts w:ascii="Arial" w:eastAsia="MS Mincho" w:hAnsi="Arial" w:cs="Arial"/>
+          <w:color w:val="000000"/>
+          <w:spacing w:val="-4"/>
+          <w:sz w:val="24"/>
+          <w:szCs w:val="24"/>
+          <w:lang w:val="es-ES_tradnl" w:eastAsia="es-VE"/>
+        </w:rPr>
+        <w:t>.</w:t>
       </w:r>
     </w:p>
     <w:p>
@@ -10279,8 +12074,33 @@
           <w:szCs w:val="24"/>
           <w:lang w:val="es-ES_tradnl" w:eastAsia="es-VE"/>
         </w:rPr>
-        <w:t xml:space="preserve">     Mongodb es un sistema de administración de bases de datos de propósito general basada en documentos (no relacional), utilizada mayormente para el desarrollo de aplicaciones modernas, ideada para la era de la virtualización. Este sistema almacena los datos mediante formato JSON (</w:t>
-      </w:r>
+        <w:t xml:space="preserve">     </w:t>
+      </w:r>
+      <w:proofErr w:type="spellStart"/>
+      <w:r>
+        <w:rPr>
+          <w:rFonts w:ascii="Arial" w:eastAsia="MS Mincho" w:hAnsi="Arial" w:cs="Arial"/>
+          <w:color w:val="000000"/>
+          <w:spacing w:val="-4"/>
+          <w:sz w:val="24"/>
+          <w:szCs w:val="24"/>
+          <w:lang w:val="es-ES_tradnl" w:eastAsia="es-VE"/>
+        </w:rPr>
+        <w:t>Mongodb</w:t>
+      </w:r>
+      <w:proofErr w:type="spellEnd"/>
+      <w:r>
+        <w:rPr>
+          <w:rFonts w:ascii="Arial" w:eastAsia="MS Mincho" w:hAnsi="Arial" w:cs="Arial"/>
+          <w:color w:val="000000"/>
+          <w:spacing w:val="-4"/>
+          <w:sz w:val="24"/>
+          <w:szCs w:val="24"/>
+          <w:lang w:val="es-ES_tradnl" w:eastAsia="es-VE"/>
+        </w:rPr>
+        <w:t xml:space="preserve"> es un sistema de administración de bases de datos de propósito general basada en documentos (no relacional), utilizada mayormente para el desarrollo de aplicaciones modernas, ideada para la era de la virtualización. Este sistema almacena los datos mediante formato JSON (</w:t>
+      </w:r>
+      <w:proofErr w:type="spellStart"/>
       <w:r>
         <w:rPr>
           <w:rFonts w:ascii="Arial" w:eastAsia="MS Mincho" w:hAnsi="Arial" w:cs="Arial"/>
@@ -10292,18 +12112,112 @@
           <w:szCs w:val="24"/>
           <w:lang w:val="es-ES_tradnl" w:eastAsia="es-VE"/>
         </w:rPr>
-        <w:t xml:space="preserve">Javascript Object Notation </w:t>
-      </w:r>
-      <w:r>
-        <w:rPr>
-          <w:rFonts w:ascii="Arial" w:eastAsia="MS Mincho" w:hAnsi="Arial" w:cs="Arial"/>
-          <w:color w:val="000000"/>
-          <w:spacing w:val="-4"/>
-          <w:sz w:val="24"/>
-          <w:szCs w:val="24"/>
-          <w:lang w:val="es-ES_tradnl" w:eastAsia="es-VE"/>
-        </w:rPr>
-        <w:t>por sus siglas en inglés), que es altamente utilizado por aplicaciones modernas, el cual, según los desarrolladores de esta tecnología, es la manera más natural de pensar acerca de los datos, y es mucho más expresiva y poderosa que la manera tradicional basada en filas y columnas (Mongodb, 07</w:t>
+        <w:t>Javascript</w:t>
+      </w:r>
+      <w:proofErr w:type="spellEnd"/>
+      <w:r>
+        <w:rPr>
+          <w:rFonts w:ascii="Arial" w:eastAsia="MS Mincho" w:hAnsi="Arial" w:cs="Arial"/>
+          <w:i/>
+          <w:iCs/>
+          <w:color w:val="000000"/>
+          <w:spacing w:val="-4"/>
+          <w:sz w:val="24"/>
+          <w:szCs w:val="24"/>
+          <w:lang w:val="es-ES_tradnl" w:eastAsia="es-VE"/>
+        </w:rPr>
+        <w:t xml:space="preserve"> </w:t>
+      </w:r>
+      <w:proofErr w:type="spellStart"/>
+      <w:r>
+        <w:rPr>
+          <w:rFonts w:ascii="Arial" w:eastAsia="MS Mincho" w:hAnsi="Arial" w:cs="Arial"/>
+          <w:i/>
+          <w:iCs/>
+          <w:color w:val="000000"/>
+          <w:spacing w:val="-4"/>
+          <w:sz w:val="24"/>
+          <w:szCs w:val="24"/>
+          <w:lang w:val="es-ES_tradnl" w:eastAsia="es-VE"/>
+        </w:rPr>
+        <w:t>Object</w:t>
+      </w:r>
+      <w:proofErr w:type="spellEnd"/>
+      <w:r>
+        <w:rPr>
+          <w:rFonts w:ascii="Arial" w:eastAsia="MS Mincho" w:hAnsi="Arial" w:cs="Arial"/>
+          <w:i/>
+          <w:iCs/>
+          <w:color w:val="000000"/>
+          <w:spacing w:val="-4"/>
+          <w:sz w:val="24"/>
+          <w:szCs w:val="24"/>
+          <w:lang w:val="es-ES_tradnl" w:eastAsia="es-VE"/>
+        </w:rPr>
+        <w:t xml:space="preserve"> </w:t>
+      </w:r>
+      <w:proofErr w:type="spellStart"/>
+      <w:r>
+        <w:rPr>
+          <w:rFonts w:ascii="Arial" w:eastAsia="MS Mincho" w:hAnsi="Arial" w:cs="Arial"/>
+          <w:i/>
+          <w:iCs/>
+          <w:color w:val="000000"/>
+          <w:spacing w:val="-4"/>
+          <w:sz w:val="24"/>
+          <w:szCs w:val="24"/>
+          <w:lang w:val="es-ES_tradnl" w:eastAsia="es-VE"/>
+        </w:rPr>
+        <w:t>Notation</w:t>
+      </w:r>
+      <w:proofErr w:type="spellEnd"/>
+      <w:r>
+        <w:rPr>
+          <w:rFonts w:ascii="Arial" w:eastAsia="MS Mincho" w:hAnsi="Arial" w:cs="Arial"/>
+          <w:i/>
+          <w:iCs/>
+          <w:color w:val="000000"/>
+          <w:spacing w:val="-4"/>
+          <w:sz w:val="24"/>
+          <w:szCs w:val="24"/>
+          <w:lang w:val="es-ES_tradnl" w:eastAsia="es-VE"/>
+        </w:rPr>
+        <w:t xml:space="preserve"> </w:t>
+      </w:r>
+      <w:r>
+        <w:rPr>
+          <w:rFonts w:ascii="Arial" w:eastAsia="MS Mincho" w:hAnsi="Arial" w:cs="Arial"/>
+          <w:color w:val="000000"/>
+          <w:spacing w:val="-4"/>
+          <w:sz w:val="24"/>
+          <w:szCs w:val="24"/>
+          <w:lang w:val="es-ES_tradnl" w:eastAsia="es-VE"/>
+        </w:rPr>
+        <w:t>por sus siglas en inglés), que es altamente utilizado por aplicaciones modernas, el cual, según los desarrolladores de esta tecnología, es la manera más natural de pensar acerca de los datos, y es mucho más expresiva y poderosa que la manera tradicional basada en filas y columnas (</w:t>
+      </w:r>
+      <w:proofErr w:type="spellStart"/>
+      <w:r>
+        <w:rPr>
+          <w:rFonts w:ascii="Arial" w:eastAsia="MS Mincho" w:hAnsi="Arial" w:cs="Arial"/>
+          <w:color w:val="000000"/>
+          <w:spacing w:val="-4"/>
+          <w:sz w:val="24"/>
+          <w:szCs w:val="24"/>
+          <w:lang w:val="es-ES_tradnl" w:eastAsia="es-VE"/>
+        </w:rPr>
+        <w:t>Mongodb</w:t>
+      </w:r>
+      <w:proofErr w:type="spellEnd"/>
+      <w:r>
+        <w:rPr>
+          <w:rFonts w:ascii="Arial" w:eastAsia="MS Mincho" w:hAnsi="Arial" w:cs="Arial"/>
+          <w:color w:val="000000"/>
+          <w:spacing w:val="-4"/>
+          <w:sz w:val="24"/>
+          <w:szCs w:val="24"/>
+          <w:lang w:val="es-ES_tradnl" w:eastAsia="es-VE"/>
+        </w:rPr>
+        <w:t>, 07</w:t>
       </w:r>
       <w:r>
         <w:rPr>
@@ -10356,8 +12270,9 @@
           <w:szCs w:val="24"/>
           <w:lang w:eastAsia="es-VE"/>
         </w:rPr>
-        <w:t xml:space="preserve">     Adicionalmente, Mongodb pose un lenguaje bastante expresivo que permite filtrar los datos utilizando cualquier campo, si importar que tan indentado pueda estar el mismo dentro del documento</w:t>
-      </w:r>
+        <w:t xml:space="preserve">     Adicionalmente, </w:t>
+      </w:r>
+      <w:proofErr w:type="spellStart"/>
       <w:r>
         <w:rPr>
           <w:rFonts w:ascii="Arial" w:eastAsia="MS Mincho" w:hAnsi="Arial" w:cs="Arial"/>
@@ -10367,7 +12282,126 @@
           <w:szCs w:val="24"/>
           <w:lang w:eastAsia="es-VE"/>
         </w:rPr>
-        <w:t>; también soporta agregación de otras utilizaciones modernas como búsquedas basadas en geolocalización, búsquedas gráficas y, por supuesto, de texto (Mongodb, 07</w:t>
+        <w:t>Mongodb</w:t>
+      </w:r>
+      <w:proofErr w:type="spellEnd"/>
+      <w:r>
+        <w:rPr>
+          <w:rFonts w:ascii="Arial" w:eastAsia="MS Mincho" w:hAnsi="Arial" w:cs="Arial"/>
+          <w:color w:val="000000"/>
+          <w:spacing w:val="-4"/>
+          <w:sz w:val="24"/>
+          <w:szCs w:val="24"/>
+          <w:lang w:eastAsia="es-VE"/>
+        </w:rPr>
+        <w:t xml:space="preserve"> </w:t>
+      </w:r>
+      <w:proofErr w:type="spellStart"/>
+      <w:r>
+        <w:rPr>
+          <w:rFonts w:ascii="Arial" w:eastAsia="MS Mincho" w:hAnsi="Arial" w:cs="Arial"/>
+          <w:color w:val="000000"/>
+          <w:spacing w:val="-4"/>
+          <w:sz w:val="24"/>
+          <w:szCs w:val="24"/>
+          <w:lang w:eastAsia="es-VE"/>
+        </w:rPr>
+        <w:t>pose</w:t>
+      </w:r>
+      <w:proofErr w:type="spellEnd"/>
+      <w:r>
+        <w:rPr>
+          <w:rFonts w:ascii="Arial" w:eastAsia="MS Mincho" w:hAnsi="Arial" w:cs="Arial"/>
+          <w:color w:val="000000"/>
+          <w:spacing w:val="-4"/>
+          <w:sz w:val="24"/>
+          <w:szCs w:val="24"/>
+          <w:lang w:eastAsia="es-VE"/>
+        </w:rPr>
+        <w:t xml:space="preserve"> un lenguaje bastante expresivo que permite filtrar los datos utilizando cualquier campo, </w:t>
+      </w:r>
+      <w:proofErr w:type="spellStart"/>
+      <w:r>
+        <w:rPr>
+          <w:rFonts w:ascii="Arial" w:eastAsia="MS Mincho" w:hAnsi="Arial" w:cs="Arial"/>
+          <w:color w:val="000000"/>
+          <w:spacing w:val="-4"/>
+          <w:sz w:val="24"/>
+          <w:szCs w:val="24"/>
+          <w:lang w:eastAsia="es-VE"/>
+        </w:rPr>
+        <w:t>si</w:t>
+      </w:r>
+      <w:proofErr w:type="spellEnd"/>
+      <w:r>
+        <w:rPr>
+          <w:rFonts w:ascii="Arial" w:eastAsia="MS Mincho" w:hAnsi="Arial" w:cs="Arial"/>
+          <w:color w:val="000000"/>
+          <w:spacing w:val="-4"/>
+          <w:sz w:val="24"/>
+          <w:szCs w:val="24"/>
+          <w:lang w:eastAsia="es-VE"/>
+        </w:rPr>
+        <w:t xml:space="preserve"> importar que tan </w:t>
+      </w:r>
+      <w:proofErr w:type="spellStart"/>
+      <w:r>
+        <w:rPr>
+          <w:rFonts w:ascii="Arial" w:eastAsia="MS Mincho" w:hAnsi="Arial" w:cs="Arial"/>
+          <w:color w:val="000000"/>
+          <w:spacing w:val="-4"/>
+          <w:sz w:val="24"/>
+          <w:szCs w:val="24"/>
+          <w:lang w:eastAsia="es-VE"/>
+        </w:rPr>
+        <w:t>indentado</w:t>
+      </w:r>
+      <w:proofErr w:type="spellEnd"/>
+      <w:r>
+        <w:rPr>
+          <w:rFonts w:ascii="Arial" w:eastAsia="MS Mincho" w:hAnsi="Arial" w:cs="Arial"/>
+          <w:color w:val="000000"/>
+          <w:spacing w:val="-4"/>
+          <w:sz w:val="24"/>
+          <w:szCs w:val="24"/>
+          <w:lang w:eastAsia="es-VE"/>
+        </w:rPr>
+        <w:t xml:space="preserve"> pueda estar el mismo dentro del documento</w:t>
+      </w:r>
+      <w:r>
+        <w:rPr>
+          <w:rFonts w:ascii="Arial" w:eastAsia="MS Mincho" w:hAnsi="Arial" w:cs="Arial"/>
+          <w:color w:val="000000"/>
+          <w:spacing w:val="-4"/>
+          <w:sz w:val="24"/>
+          <w:szCs w:val="24"/>
+          <w:lang w:eastAsia="es-VE"/>
+        </w:rPr>
+        <w:t>; también soporta agregación de otras utilizaciones modernas como búsquedas basadas en geolocalización, búsquedas gráficas y, por supuesto, de texto (</w:t>
+      </w:r>
+      <w:proofErr w:type="spellStart"/>
+      <w:r>
+        <w:rPr>
+          <w:rFonts w:ascii="Arial" w:eastAsia="MS Mincho" w:hAnsi="Arial" w:cs="Arial"/>
+          <w:color w:val="000000"/>
+          <w:spacing w:val="-4"/>
+          <w:sz w:val="24"/>
+          <w:szCs w:val="24"/>
+          <w:lang w:eastAsia="es-VE"/>
+        </w:rPr>
+        <w:t>Mongodb</w:t>
+      </w:r>
+      <w:proofErr w:type="spellEnd"/>
+      <w:r>
+        <w:rPr>
+          <w:rFonts w:ascii="Arial" w:eastAsia="MS Mincho" w:hAnsi="Arial" w:cs="Arial"/>
+          <w:color w:val="000000"/>
+          <w:spacing w:val="-4"/>
+          <w:sz w:val="24"/>
+          <w:szCs w:val="24"/>
+          <w:lang w:eastAsia="es-VE"/>
+        </w:rPr>
+        <w:t>, 07</w:t>
       </w:r>
       <w:r>
         <w:rPr>
@@ -10420,7 +12454,31 @@
           <w:szCs w:val="24"/>
           <w:lang w:eastAsia="es-VE"/>
         </w:rPr>
-        <w:t xml:space="preserve">     Cabe destacar, que la librería Django posee las herramientas prescindibles para el desarrollo integrado con el entorno de Mongodb, lo que promete, como resultado, el desarrollo de una aplicación robusta y segura, confiable y rápida.</w:t>
+        <w:t xml:space="preserve">     Cabe destacar, que la librería Django posee las herramientas prescindibles para el desarrollo integrado con el entorno de </w:t>
+      </w:r>
+      <w:proofErr w:type="spellStart"/>
+      <w:r>
+        <w:rPr>
+          <w:rFonts w:ascii="Arial" w:eastAsia="MS Mincho" w:hAnsi="Arial" w:cs="Arial"/>
+          <w:color w:val="000000"/>
+          <w:spacing w:val="-4"/>
+          <w:sz w:val="24"/>
+          <w:szCs w:val="24"/>
+          <w:lang w:eastAsia="es-VE"/>
+        </w:rPr>
+        <w:t>Mongodb</w:t>
+      </w:r>
+      <w:proofErr w:type="spellEnd"/>
+      <w:r>
+        <w:rPr>
+          <w:rFonts w:ascii="Arial" w:eastAsia="MS Mincho" w:hAnsi="Arial" w:cs="Arial"/>
+          <w:color w:val="000000"/>
+          <w:spacing w:val="-4"/>
+          <w:sz w:val="24"/>
+          <w:szCs w:val="24"/>
+          <w:lang w:eastAsia="es-VE"/>
+        </w:rPr>
+        <w:t>, lo que promete, como resultado, el desarrollo de una aplicación robusta y segura, confiable y rápida.</w:t>
       </w:r>
     </w:p>
     <w:p>
@@ -11029,6 +13087,7 @@
         </w:rPr>
         <w:t xml:space="preserve"> o </w:t>
       </w:r>
+      <w:proofErr w:type="spellStart"/>
       <w:r>
         <w:rPr>
           <w:rFonts w:ascii="Arial" w:hAnsi="Arial" w:cs="Arial"/>
@@ -11037,7 +13096,40 @@
           <w:sz w:val="24"/>
           <w:szCs w:val="24"/>
         </w:rPr>
-        <w:t xml:space="preserve">Hyper Text Transfer Protocol </w:t>
+        <w:t>Hyper</w:t>
+      </w:r>
+      <w:proofErr w:type="spellEnd"/>
+      <w:r>
+        <w:rPr>
+          <w:rFonts w:ascii="Arial" w:hAnsi="Arial" w:cs="Arial"/>
+          <w:i/>
+          <w:iCs/>
+          <w:sz w:val="24"/>
+          <w:szCs w:val="24"/>
+        </w:rPr>
+        <w:t xml:space="preserve"> Text Transfer </w:t>
+      </w:r>
+      <w:proofErr w:type="spellStart"/>
+      <w:r>
+        <w:rPr>
+          <w:rFonts w:ascii="Arial" w:hAnsi="Arial" w:cs="Arial"/>
+          <w:i/>
+          <w:iCs/>
+          <w:sz w:val="24"/>
+          <w:szCs w:val="24"/>
+        </w:rPr>
+        <w:t>Protocol</w:t>
+      </w:r>
+      <w:proofErr w:type="spellEnd"/>
+      <w:r>
+        <w:rPr>
+          <w:rFonts w:ascii="Arial" w:hAnsi="Arial" w:cs="Arial"/>
+          <w:i/>
+          <w:iCs/>
+          <w:sz w:val="24"/>
+          <w:szCs w:val="24"/>
+        </w:rPr>
+        <w:t xml:space="preserve"> </w:t>
       </w:r>
       <w:r>
         <w:rPr>
@@ -11301,7 +13393,43 @@
           <w:sz w:val="24"/>
           <w:szCs w:val="24"/>
         </w:rPr>
-        <w:t>De acuerdo con Todd y Doherty (2002, p. 9), una tarifa se refiere a un costo interno que varía en función de la percepción del usuario o un costo que tiende a incrementarse y que el usuario debe abordar para poder disfrutar de un servicio. Estos costos afectan directamente las decisiones de consumo; por ejemplo, el cambio en el precio del combustible, tarifas de estacionamiento y el costo de los peajes afectan la decisión de hacer un viaje de un consumidor. Una economía eficiente requiere que los precios reflejen el costo total de producción de un bien para así, aportar marcadores de mercados adecuados”.</w:t>
+        <w:t xml:space="preserve">De acuerdo con </w:t>
+      </w:r>
+      <w:proofErr w:type="spellStart"/>
+      <w:r>
+        <w:rPr>
+          <w:rFonts w:ascii="Arial" w:hAnsi="Arial" w:cs="Arial"/>
+          <w:sz w:val="24"/>
+          <w:szCs w:val="24"/>
+        </w:rPr>
+        <w:t>Todd</w:t>
+      </w:r>
+      <w:proofErr w:type="spellEnd"/>
+      <w:r>
+        <w:rPr>
+          <w:rFonts w:ascii="Arial" w:hAnsi="Arial" w:cs="Arial"/>
+          <w:sz w:val="24"/>
+          <w:szCs w:val="24"/>
+        </w:rPr>
+        <w:t xml:space="preserve"> y </w:t>
+      </w:r>
+      <w:proofErr w:type="spellStart"/>
+      <w:r>
+        <w:rPr>
+          <w:rFonts w:ascii="Arial" w:hAnsi="Arial" w:cs="Arial"/>
+          <w:sz w:val="24"/>
+          <w:szCs w:val="24"/>
+        </w:rPr>
+        <w:t>Doherty</w:t>
+      </w:r>
+      <w:proofErr w:type="spellEnd"/>
+      <w:r>
+        <w:rPr>
+          <w:rFonts w:ascii="Arial" w:hAnsi="Arial" w:cs="Arial"/>
+          <w:sz w:val="24"/>
+          <w:szCs w:val="24"/>
+        </w:rPr>
+        <w:t xml:space="preserve"> (2002, p. 9), una tarifa se refiere a un costo interno que varía en función de la percepción del usuario o un costo que tiende a incrementarse y que el usuario debe abordar para poder disfrutar de un servicio. Estos costos afectan directamente las decisiones de consumo; por ejemplo, el cambio en el precio del combustible, tarifas de estacionamiento y el costo de los peajes afectan la decisión de hacer un viaje de un consumidor. Una economía eficiente requiere que los precios reflejen el costo total de producción de un bien para así, aportar marcadores de mercados adecuados”.</w:t>
       </w:r>
     </w:p>
     <w:p>
@@ -11495,7 +13623,25 @@
           <w:szCs w:val="24"/>
         </w:rPr>
         <w:lastRenderedPageBreak/>
-        <w:t>de información descentralizados mediante la utilización de servidores y bases de datos, a un grupo diversos de usuarios que utilizan distintos dispositivos con conexón a internet y navegadores integrados que tienen la capacidad de operar con protocolo de hipertexto. La misma puede poseer capacidad responsiva, lo que permite que dicha aplicación se muestre y se comporte diferentemente en función de las dimensiones de la pantalla y la naturaleza del dispositivo que la utiliza.</w:t>
+        <w:t xml:space="preserve">de información descentralizados mediante la utilización de servidores y bases de datos, a un grupo diversos de usuarios que utilizan distintos dispositivos con </w:t>
+      </w:r>
+      <w:proofErr w:type="spellStart"/>
+      <w:r>
+        <w:rPr>
+          <w:rFonts w:ascii="Arial" w:hAnsi="Arial" w:cs="Arial"/>
+          <w:sz w:val="24"/>
+          <w:szCs w:val="24"/>
+        </w:rPr>
+        <w:t>conexón</w:t>
+      </w:r>
+      <w:proofErr w:type="spellEnd"/>
+      <w:r>
+        <w:rPr>
+          <w:rFonts w:ascii="Arial" w:hAnsi="Arial" w:cs="Arial"/>
+          <w:sz w:val="24"/>
+          <w:szCs w:val="24"/>
+        </w:rPr>
+        <w:t xml:space="preserve"> a internet y navegadores integrados que tienen la capacidad de operar con protocolo de hipertexto. La misma puede poseer capacidad responsiva, lo que permite que dicha aplicación se muestre y se comporte diferentemente en función de las dimensiones de la pantalla y la naturaleza del dispositivo que la utiliza.</w:t>
       </w:r>
     </w:p>
     <w:p>
@@ -11670,8 +13816,6 @@
         </w:rPr>
         <w:t>entorno de oferta y demanda, el cual es independiente del costo de producción del bien en cuestión, y este recae exclusivamente en la valoración que el usuario tenga del servicio; por otra parte, está el entorno de producción, donde el costo del servicio otorgado se realiza en función de los costos derivados que implica otorgar el servicio prestado. Ambos costos son importantes a la hora de realizar el cálculo de la tarifa del servicio que se desea prestar.</w:t>
       </w:r>
-      <w:bookmarkStart w:id="0" w:name="_GoBack"/>
-      <w:bookmarkEnd w:id="0"/>
     </w:p>
     <w:sectPr>
       <w:pgSz w:w="12240" w:h="15840" w:code="1"/>
@@ -11685,7 +13829,7 @@
 </file>
 
 <file path=word/endnotes.xml><?xml version="1.0" encoding="utf-8"?>
-<w:endnotes xmlns:wpc="http://schemas.microsoft.com/office/word/2010/wordprocessingCanvas" xmlns:cx="http://schemas.microsoft.com/office/drawing/2014/chartex" xmlns:cx1="http://schemas.microsoft.com/office/drawing/2015/9/8/chartex" xmlns:cx2="http://schemas.microsoft.com/office/drawing/2015/10/21/chartex" xmlns:cx3="http://schemas.microsoft.com/office/drawing/2016/5/9/chartex" xmlns:cx4="http://schemas.microsoft.com/office/drawing/2016/5/10/chartex" xmlns:cx5="http://schemas.microsoft.com/office/drawing/2016/5/11/chartex" xmlns:cx6="http://schemas.microsoft.com/office/drawing/2016/5/12/chartex" xmlns:cx7="http://schemas.microsoft.com/office/drawing/2016/5/13/chartex" xmlns:cx8="http://schemas.microsoft.com/office/drawing/2016/5/14/chartex" xmlns:mc="http://schemas.openxmlformats.org/markup-compatibility/2006" xmlns:aink="http://schemas.microsoft.com/office/drawing/2016/ink" xmlns:am3d="http://schemas.microsoft.com/office/drawing/2017/model3d" xmlns:o="urn:schemas-microsoft-com:office:office" xmlns:r="http://schemas.openxmlformats.org/officeDocument/2006/relationships" xmlns:m="http://schemas.openxmlformats.org/officeDocument/2006/math" xmlns:v="urn:schemas-microsoft-com:vml" xmlns:wp14="http://schemas.microsoft.com/office/word/2010/wordprocessingDrawing" xmlns:wp="http://schemas.openxmlformats.org/drawingml/2006/wordprocessingDrawing" xmlns:w10="urn:schemas-microsoft-com:office:word" xmlns:w="http://schemas.openxmlformats.org/wordprocessingml/2006/main" xmlns:w14="http://schemas.microsoft.com/office/word/2010/wordml" xmlns:w15="http://schemas.microsoft.com/office/word/2012/wordml" xmlns:w16cid="http://schemas.microsoft.com/office/word/2016/wordml/cid" xmlns:w16se="http://schemas.microsoft.com/office/word/2015/wordml/symex" xmlns:wpg="http://schemas.microsoft.com/office/word/2010/wordprocessingGroup" xmlns:wpi="http://schemas.microsoft.com/office/word/2010/wordprocessingInk" xmlns:wne="http://schemas.microsoft.com/office/word/2006/wordml" xmlns:wps="http://schemas.microsoft.com/office/word/2010/wordprocessingShape" mc:Ignorable="w14 w15 w16se w16cid wp14">
+<w:endnotes xmlns:wpc="http://schemas.microsoft.com/office/word/2010/wordprocessingCanvas" xmlns:cx="http://schemas.microsoft.com/office/drawing/2014/chartex" xmlns:mc="http://schemas.openxmlformats.org/markup-compatibility/2006" xmlns:o="urn:schemas-microsoft-com:office:office" xmlns:r="http://schemas.openxmlformats.org/officeDocument/2006/relationships" xmlns:m="http://schemas.openxmlformats.org/officeDocument/2006/math" xmlns:v="urn:schemas-microsoft-com:vml" xmlns:wp14="http://schemas.microsoft.com/office/word/2010/wordprocessingDrawing" xmlns:wp="http://schemas.openxmlformats.org/drawingml/2006/wordprocessingDrawing" xmlns:w10="urn:schemas-microsoft-com:office:word" xmlns:w="http://schemas.openxmlformats.org/wordprocessingml/2006/main" xmlns:w14="http://schemas.microsoft.com/office/word/2010/wordml" xmlns:w15="http://schemas.microsoft.com/office/word/2012/wordml" xmlns:w16se="http://schemas.microsoft.com/office/word/2015/wordml/symex" xmlns:wpg="http://schemas.microsoft.com/office/word/2010/wordprocessingGroup" xmlns:wpi="http://schemas.microsoft.com/office/word/2010/wordprocessingInk" xmlns:wne="http://schemas.microsoft.com/office/word/2006/wordml" xmlns:wps="http://schemas.microsoft.com/office/word/2010/wordprocessingShape" mc:Ignorable="w14 w15 w16se wp14">
   <w:endnote w:type="separator" w:id="-1">
     <w:p>
       <w:pPr>
@@ -11710,7 +13854,7 @@
 </file>
 
 <file path=word/footer1.xml><?xml version="1.0" encoding="utf-8"?>
-<w:ftr xmlns:wpc="http://schemas.microsoft.com/office/word/2010/wordprocessingCanvas" xmlns:cx="http://schemas.microsoft.com/office/drawing/2014/chartex" xmlns:cx1="http://schemas.microsoft.com/office/drawing/2015/9/8/chartex" xmlns:cx2="http://schemas.microsoft.com/office/drawing/2015/10/21/chartex" xmlns:cx3="http://schemas.microsoft.com/office/drawing/2016/5/9/chartex" xmlns:cx4="http://schemas.microsoft.com/office/drawing/2016/5/10/chartex" xmlns:cx5="http://schemas.microsoft.com/office/drawing/2016/5/11/chartex" xmlns:cx6="http://schemas.microsoft.com/office/drawing/2016/5/12/chartex" xmlns:cx7="http://schemas.microsoft.com/office/drawing/2016/5/13/chartex" xmlns:cx8="http://schemas.microsoft.com/office/drawing/2016/5/14/chartex" xmlns:mc="http://schemas.openxmlformats.org/markup-compatibility/2006" xmlns:aink="http://schemas.microsoft.com/office/drawing/2016/ink" xmlns:am3d="http://schemas.microsoft.com/office/drawing/2017/model3d" xmlns:o="urn:schemas-microsoft-com:office:office" xmlns:r="http://schemas.openxmlformats.org/officeDocument/2006/relationships" xmlns:m="http://schemas.openxmlformats.org/officeDocument/2006/math" xmlns:v="urn:schemas-microsoft-com:vml" xmlns:wp14="http://schemas.microsoft.com/office/word/2010/wordprocessingDrawing" xmlns:wp="http://schemas.openxmlformats.org/drawingml/2006/wordprocessingDrawing" xmlns:w10="urn:schemas-microsoft-com:office:word" xmlns:w="http://schemas.openxmlformats.org/wordprocessingml/2006/main" xmlns:w14="http://schemas.microsoft.com/office/word/2010/wordml" xmlns:w15="http://schemas.microsoft.com/office/word/2012/wordml" xmlns:w16cid="http://schemas.microsoft.com/office/word/2016/wordml/cid" xmlns:w16se="http://schemas.microsoft.com/office/word/2015/wordml/symex" xmlns:wpg="http://schemas.microsoft.com/office/word/2010/wordprocessingGroup" xmlns:wpi="http://schemas.microsoft.com/office/word/2010/wordprocessingInk" xmlns:wne="http://schemas.microsoft.com/office/word/2006/wordml" xmlns:wps="http://schemas.microsoft.com/office/word/2010/wordprocessingShape" mc:Ignorable="w14 w15 w16se w16cid wp14">
+<w:ftr xmlns:wpc="http://schemas.microsoft.com/office/word/2010/wordprocessingCanvas" xmlns:cx="http://schemas.microsoft.com/office/drawing/2014/chartex" xmlns:mc="http://schemas.openxmlformats.org/markup-compatibility/2006" xmlns:o="urn:schemas-microsoft-com:office:office" xmlns:r="http://schemas.openxmlformats.org/officeDocument/2006/relationships" xmlns:m="http://schemas.openxmlformats.org/officeDocument/2006/math" xmlns:v="urn:schemas-microsoft-com:vml" xmlns:wp14="http://schemas.microsoft.com/office/word/2010/wordprocessingDrawing" xmlns:wp="http://schemas.openxmlformats.org/drawingml/2006/wordprocessingDrawing" xmlns:w10="urn:schemas-microsoft-com:office:word" xmlns:w="http://schemas.openxmlformats.org/wordprocessingml/2006/main" xmlns:w14="http://schemas.microsoft.com/office/word/2010/wordml" xmlns:w15="http://schemas.microsoft.com/office/word/2012/wordml" xmlns:w16se="http://schemas.microsoft.com/office/word/2015/wordml/symex" xmlns:wpg="http://schemas.microsoft.com/office/word/2010/wordprocessingGroup" xmlns:wpi="http://schemas.microsoft.com/office/word/2010/wordprocessingInk" xmlns:wne="http://schemas.microsoft.com/office/word/2006/wordml" xmlns:wps="http://schemas.microsoft.com/office/word/2010/wordprocessingShape" mc:Ignorable="w14 w15 w16se wp14">
   <w:p>
     <w:pPr>
       <w:pStyle w:val="Piedepgina"/>
@@ -11729,7 +13873,7 @@
 </file>
 
 <file path=word/footer2.xml><?xml version="1.0" encoding="utf-8"?>
-<w:ftr xmlns:wpc="http://schemas.microsoft.com/office/word/2010/wordprocessingCanvas" xmlns:cx="http://schemas.microsoft.com/office/drawing/2014/chartex" xmlns:cx1="http://schemas.microsoft.com/office/drawing/2015/9/8/chartex" xmlns:cx2="http://schemas.microsoft.com/office/drawing/2015/10/21/chartex" xmlns:cx3="http://schemas.microsoft.com/office/drawing/2016/5/9/chartex" xmlns:cx4="http://schemas.microsoft.com/office/drawing/2016/5/10/chartex" xmlns:cx5="http://schemas.microsoft.com/office/drawing/2016/5/11/chartex" xmlns:cx6="http://schemas.microsoft.com/office/drawing/2016/5/12/chartex" xmlns:cx7="http://schemas.microsoft.com/office/drawing/2016/5/13/chartex" xmlns:cx8="http://schemas.microsoft.com/office/drawing/2016/5/14/chartex" xmlns:mc="http://schemas.openxmlformats.org/markup-compatibility/2006" xmlns:aink="http://schemas.microsoft.com/office/drawing/2016/ink" xmlns:am3d="http://schemas.microsoft.com/office/drawing/2017/model3d" xmlns:o="urn:schemas-microsoft-com:office:office" xmlns:r="http://schemas.openxmlformats.org/officeDocument/2006/relationships" xmlns:m="http://schemas.openxmlformats.org/officeDocument/2006/math" xmlns:v="urn:schemas-microsoft-com:vml" xmlns:wp14="http://schemas.microsoft.com/office/word/2010/wordprocessingDrawing" xmlns:wp="http://schemas.openxmlformats.org/drawingml/2006/wordprocessingDrawing" xmlns:w10="urn:schemas-microsoft-com:office:word" xmlns:w="http://schemas.openxmlformats.org/wordprocessingml/2006/main" xmlns:w14="http://schemas.microsoft.com/office/word/2010/wordml" xmlns:w15="http://schemas.microsoft.com/office/word/2012/wordml" xmlns:w16cid="http://schemas.microsoft.com/office/word/2016/wordml/cid" xmlns:w16se="http://schemas.microsoft.com/office/word/2015/wordml/symex" xmlns:wpg="http://schemas.microsoft.com/office/word/2010/wordprocessingGroup" xmlns:wpi="http://schemas.microsoft.com/office/word/2010/wordprocessingInk" xmlns:wne="http://schemas.microsoft.com/office/word/2006/wordml" xmlns:wps="http://schemas.microsoft.com/office/word/2010/wordprocessingShape" mc:Ignorable="w14 w15 w16se w16cid wp14">
+<w:ftr xmlns:wpc="http://schemas.microsoft.com/office/word/2010/wordprocessingCanvas" xmlns:cx="http://schemas.microsoft.com/office/drawing/2014/chartex" xmlns:mc="http://schemas.openxmlformats.org/markup-compatibility/2006" xmlns:o="urn:schemas-microsoft-com:office:office" xmlns:r="http://schemas.openxmlformats.org/officeDocument/2006/relationships" xmlns:m="http://schemas.openxmlformats.org/officeDocument/2006/math" xmlns:v="urn:schemas-microsoft-com:vml" xmlns:wp14="http://schemas.microsoft.com/office/word/2010/wordprocessingDrawing" xmlns:wp="http://schemas.openxmlformats.org/drawingml/2006/wordprocessingDrawing" xmlns:w10="urn:schemas-microsoft-com:office:word" xmlns:w="http://schemas.openxmlformats.org/wordprocessingml/2006/main" xmlns:w14="http://schemas.microsoft.com/office/word/2010/wordml" xmlns:w15="http://schemas.microsoft.com/office/word/2012/wordml" xmlns:w16se="http://schemas.microsoft.com/office/word/2015/wordml/symex" xmlns:wpg="http://schemas.microsoft.com/office/word/2010/wordprocessingGroup" xmlns:wpi="http://schemas.microsoft.com/office/word/2010/wordprocessingInk" xmlns:wne="http://schemas.microsoft.com/office/word/2006/wordml" xmlns:wps="http://schemas.microsoft.com/office/word/2010/wordprocessingShape" mc:Ignorable="w14 w15 w16se wp14">
   <w:p>
     <w:pPr>
       <w:pStyle w:val="Piedepgina"/>
@@ -11745,7 +13889,7 @@
 </file>
 
 <file path=word/footnotes.xml><?xml version="1.0" encoding="utf-8"?>
-<w:footnotes xmlns:wpc="http://schemas.microsoft.com/office/word/2010/wordprocessingCanvas" xmlns:cx="http://schemas.microsoft.com/office/drawing/2014/chartex" xmlns:cx1="http://schemas.microsoft.com/office/drawing/2015/9/8/chartex" xmlns:cx2="http://schemas.microsoft.com/office/drawing/2015/10/21/chartex" xmlns:cx3="http://schemas.microsoft.com/office/drawing/2016/5/9/chartex" xmlns:cx4="http://schemas.microsoft.com/office/drawing/2016/5/10/chartex" xmlns:cx5="http://schemas.microsoft.com/office/drawing/2016/5/11/chartex" xmlns:cx6="http://schemas.microsoft.com/office/drawing/2016/5/12/chartex" xmlns:cx7="http://schemas.microsoft.com/office/drawing/2016/5/13/chartex" xmlns:cx8="http://schemas.microsoft.com/office/drawing/2016/5/14/chartex" xmlns:mc="http://schemas.openxmlformats.org/markup-compatibility/2006" xmlns:aink="http://schemas.microsoft.com/office/drawing/2016/ink" xmlns:am3d="http://schemas.microsoft.com/office/drawing/2017/model3d" xmlns:o="urn:schemas-microsoft-com:office:office" xmlns:r="http://schemas.openxmlformats.org/officeDocument/2006/relationships" xmlns:m="http://schemas.openxmlformats.org/officeDocument/2006/math" xmlns:v="urn:schemas-microsoft-com:vml" xmlns:wp14="http://schemas.microsoft.com/office/word/2010/wordprocessingDrawing" xmlns:wp="http://schemas.openxmlformats.org/drawingml/2006/wordprocessingDrawing" xmlns:w10="urn:schemas-microsoft-com:office:word" xmlns:w="http://schemas.openxmlformats.org/wordprocessingml/2006/main" xmlns:w14="http://schemas.microsoft.com/office/word/2010/wordml" xmlns:w15="http://schemas.microsoft.com/office/word/2012/wordml" xmlns:w16cid="http://schemas.microsoft.com/office/word/2016/wordml/cid" xmlns:w16se="http://schemas.microsoft.com/office/word/2015/wordml/symex" xmlns:wpg="http://schemas.microsoft.com/office/word/2010/wordprocessingGroup" xmlns:wpi="http://schemas.microsoft.com/office/word/2010/wordprocessingInk" xmlns:wne="http://schemas.microsoft.com/office/word/2006/wordml" xmlns:wps="http://schemas.microsoft.com/office/word/2010/wordprocessingShape" mc:Ignorable="w14 w15 w16se w16cid wp14">
+<w:footnotes xmlns:wpc="http://schemas.microsoft.com/office/word/2010/wordprocessingCanvas" xmlns:cx="http://schemas.microsoft.com/office/drawing/2014/chartex" xmlns:mc="http://schemas.openxmlformats.org/markup-compatibility/2006" xmlns:o="urn:schemas-microsoft-com:office:office" xmlns:r="http://schemas.openxmlformats.org/officeDocument/2006/relationships" xmlns:m="http://schemas.openxmlformats.org/officeDocument/2006/math" xmlns:v="urn:schemas-microsoft-com:vml" xmlns:wp14="http://schemas.microsoft.com/office/word/2010/wordprocessingDrawing" xmlns:wp="http://schemas.openxmlformats.org/drawingml/2006/wordprocessingDrawing" xmlns:w10="urn:schemas-microsoft-com:office:word" xmlns:w="http://schemas.openxmlformats.org/wordprocessingml/2006/main" xmlns:w14="http://schemas.microsoft.com/office/word/2010/wordml" xmlns:w15="http://schemas.microsoft.com/office/word/2012/wordml" xmlns:w16se="http://schemas.microsoft.com/office/word/2015/wordml/symex" xmlns:wpg="http://schemas.microsoft.com/office/word/2010/wordprocessingGroup" xmlns:wpi="http://schemas.microsoft.com/office/word/2010/wordprocessingInk" xmlns:wne="http://schemas.microsoft.com/office/word/2006/wordml" xmlns:wps="http://schemas.microsoft.com/office/word/2010/wordprocessingShape" mc:Ignorable="w14 w15 w16se wp14">
   <w:footnote w:type="separator" w:id="-1">
     <w:p>
       <w:pPr>
@@ -11770,7 +13914,7 @@
 </file>
 
 <file path=word/header1.xml><?xml version="1.0" encoding="utf-8"?>
-<w:hdr xmlns:wpc="http://schemas.microsoft.com/office/word/2010/wordprocessingCanvas" xmlns:cx="http://schemas.microsoft.com/office/drawing/2014/chartex" xmlns:cx1="http://schemas.microsoft.com/office/drawing/2015/9/8/chartex" xmlns:cx2="http://schemas.microsoft.com/office/drawing/2015/10/21/chartex" xmlns:cx3="http://schemas.microsoft.com/office/drawing/2016/5/9/chartex" xmlns:cx4="http://schemas.microsoft.com/office/drawing/2016/5/10/chartex" xmlns:cx5="http://schemas.microsoft.com/office/drawing/2016/5/11/chartex" xmlns:cx6="http://schemas.microsoft.com/office/drawing/2016/5/12/chartex" xmlns:cx7="http://schemas.microsoft.com/office/drawing/2016/5/13/chartex" xmlns:cx8="http://schemas.microsoft.com/office/drawing/2016/5/14/chartex" xmlns:mc="http://schemas.openxmlformats.org/markup-compatibility/2006" xmlns:aink="http://schemas.microsoft.com/office/drawing/2016/ink" xmlns:am3d="http://schemas.microsoft.com/office/drawing/2017/model3d" xmlns:o="urn:schemas-microsoft-com:office:office" xmlns:r="http://schemas.openxmlformats.org/officeDocument/2006/relationships" xmlns:m="http://schemas.openxmlformats.org/officeDocument/2006/math" xmlns:v="urn:schemas-microsoft-com:vml" xmlns:wp14="http://schemas.microsoft.com/office/word/2010/wordprocessingDrawing" xmlns:wp="http://schemas.openxmlformats.org/drawingml/2006/wordprocessingDrawing" xmlns:w10="urn:schemas-microsoft-com:office:word" xmlns:w="http://schemas.openxmlformats.org/wordprocessingml/2006/main" xmlns:w14="http://schemas.microsoft.com/office/word/2010/wordml" xmlns:w15="http://schemas.microsoft.com/office/word/2012/wordml" xmlns:w16cid="http://schemas.microsoft.com/office/word/2016/wordml/cid" xmlns:w16se="http://schemas.microsoft.com/office/word/2015/wordml/symex" xmlns:wpg="http://schemas.microsoft.com/office/word/2010/wordprocessingGroup" xmlns:wpi="http://schemas.microsoft.com/office/word/2010/wordprocessingInk" xmlns:wne="http://schemas.microsoft.com/office/word/2006/wordml" xmlns:wps="http://schemas.microsoft.com/office/word/2010/wordprocessingShape" mc:Ignorable="w14 w15 w16se w16cid wp14">
+<w:hdr xmlns:wpc="http://schemas.microsoft.com/office/word/2010/wordprocessingCanvas" xmlns:cx="http://schemas.microsoft.com/office/drawing/2014/chartex" xmlns:mc="http://schemas.openxmlformats.org/markup-compatibility/2006" xmlns:o="urn:schemas-microsoft-com:office:office" xmlns:r="http://schemas.openxmlformats.org/officeDocument/2006/relationships" xmlns:m="http://schemas.openxmlformats.org/officeDocument/2006/math" xmlns:v="urn:schemas-microsoft-com:vml" xmlns:wp14="http://schemas.microsoft.com/office/word/2010/wordprocessingDrawing" xmlns:wp="http://schemas.openxmlformats.org/drawingml/2006/wordprocessingDrawing" xmlns:w10="urn:schemas-microsoft-com:office:word" xmlns:w="http://schemas.openxmlformats.org/wordprocessingml/2006/main" xmlns:w14="http://schemas.microsoft.com/office/word/2010/wordml" xmlns:w15="http://schemas.microsoft.com/office/word/2012/wordml" xmlns:w16se="http://schemas.microsoft.com/office/word/2015/wordml/symex" xmlns:wpg="http://schemas.microsoft.com/office/word/2010/wordprocessingGroup" xmlns:wpi="http://schemas.microsoft.com/office/word/2010/wordprocessingInk" xmlns:wne="http://schemas.microsoft.com/office/word/2006/wordml" xmlns:wps="http://schemas.microsoft.com/office/word/2010/wordprocessingShape" mc:Ignorable="w14 w15 w16se wp14">
   <w:p>
     <w:pPr>
       <w:pStyle w:val="Encabezado"/>
@@ -11787,7 +13931,7 @@
 </file>
 
 <file path=word/header2.xml><?xml version="1.0" encoding="utf-8"?>
-<w:hdr xmlns:wpc="http://schemas.microsoft.com/office/word/2010/wordprocessingCanvas" xmlns:cx="http://schemas.microsoft.com/office/drawing/2014/chartex" xmlns:cx1="http://schemas.microsoft.com/office/drawing/2015/9/8/chartex" xmlns:cx2="http://schemas.microsoft.com/office/drawing/2015/10/21/chartex" xmlns:cx3="http://schemas.microsoft.com/office/drawing/2016/5/9/chartex" xmlns:cx4="http://schemas.microsoft.com/office/drawing/2016/5/10/chartex" xmlns:cx5="http://schemas.microsoft.com/office/drawing/2016/5/11/chartex" xmlns:cx6="http://schemas.microsoft.com/office/drawing/2016/5/12/chartex" xmlns:cx7="http://schemas.microsoft.com/office/drawing/2016/5/13/chartex" xmlns:cx8="http://schemas.microsoft.com/office/drawing/2016/5/14/chartex" xmlns:mc="http://schemas.openxmlformats.org/markup-compatibility/2006" xmlns:aink="http://schemas.microsoft.com/office/drawing/2016/ink" xmlns:am3d="http://schemas.microsoft.com/office/drawing/2017/model3d" xmlns:o="urn:schemas-microsoft-com:office:office" xmlns:r="http://schemas.openxmlformats.org/officeDocument/2006/relationships" xmlns:m="http://schemas.openxmlformats.org/officeDocument/2006/math" xmlns:v="urn:schemas-microsoft-com:vml" xmlns:wp14="http://schemas.microsoft.com/office/word/2010/wordprocessingDrawing" xmlns:wp="http://schemas.openxmlformats.org/drawingml/2006/wordprocessingDrawing" xmlns:w10="urn:schemas-microsoft-com:office:word" xmlns:w="http://schemas.openxmlformats.org/wordprocessingml/2006/main" xmlns:w14="http://schemas.microsoft.com/office/word/2010/wordml" xmlns:w15="http://schemas.microsoft.com/office/word/2012/wordml" xmlns:w16cid="http://schemas.microsoft.com/office/word/2016/wordml/cid" xmlns:w16se="http://schemas.microsoft.com/office/word/2015/wordml/symex" xmlns:wpg="http://schemas.microsoft.com/office/word/2010/wordprocessingGroup" xmlns:wpi="http://schemas.microsoft.com/office/word/2010/wordprocessingInk" xmlns:wne="http://schemas.microsoft.com/office/word/2006/wordml" xmlns:wps="http://schemas.microsoft.com/office/word/2010/wordprocessingShape" mc:Ignorable="w14 w15 w16se w16cid wp14">
+<w:hdr xmlns:wpc="http://schemas.microsoft.com/office/word/2010/wordprocessingCanvas" xmlns:cx="http://schemas.microsoft.com/office/drawing/2014/chartex" xmlns:mc="http://schemas.openxmlformats.org/markup-compatibility/2006" xmlns:o="urn:schemas-microsoft-com:office:office" xmlns:r="http://schemas.openxmlformats.org/officeDocument/2006/relationships" xmlns:m="http://schemas.openxmlformats.org/officeDocument/2006/math" xmlns:v="urn:schemas-microsoft-com:vml" xmlns:wp14="http://schemas.microsoft.com/office/word/2010/wordprocessingDrawing" xmlns:wp="http://schemas.openxmlformats.org/drawingml/2006/wordprocessingDrawing" xmlns:w10="urn:schemas-microsoft-com:office:word" xmlns:w="http://schemas.openxmlformats.org/wordprocessingml/2006/main" xmlns:w14="http://schemas.microsoft.com/office/word/2010/wordml" xmlns:w15="http://schemas.microsoft.com/office/word/2012/wordml" xmlns:w16se="http://schemas.microsoft.com/office/word/2015/wordml/symex" xmlns:wpg="http://schemas.microsoft.com/office/word/2010/wordprocessingGroup" xmlns:wpi="http://schemas.microsoft.com/office/word/2010/wordprocessingInk" xmlns:wne="http://schemas.microsoft.com/office/word/2006/wordml" xmlns:wps="http://schemas.microsoft.com/office/word/2010/wordprocessingShape" mc:Ignorable="w14 w15 w16se wp14">
   <w:p>
     <w:pPr>
       <w:pStyle w:val="Encabezado"/>
@@ -11803,7 +13947,7 @@
 </file>
 
 <file path=word/numbering.xml><?xml version="1.0" encoding="utf-8"?>
-<w:numbering xmlns:wpc="http://schemas.microsoft.com/office/word/2010/wordprocessingCanvas" xmlns:cx="http://schemas.microsoft.com/office/drawing/2014/chartex" xmlns:cx1="http://schemas.microsoft.com/office/drawing/2015/9/8/chartex" xmlns:cx2="http://schemas.microsoft.com/office/drawing/2015/10/21/chartex" xmlns:cx3="http://schemas.microsoft.com/office/drawing/2016/5/9/chartex" xmlns:cx4="http://schemas.microsoft.com/office/drawing/2016/5/10/chartex" xmlns:cx5="http://schemas.microsoft.com/office/drawing/2016/5/11/chartex" xmlns:cx6="http://schemas.microsoft.com/office/drawing/2016/5/12/chartex" xmlns:cx7="http://schemas.microsoft.com/office/drawing/2016/5/13/chartex" xmlns:cx8="http://schemas.microsoft.com/office/drawing/2016/5/14/chartex" xmlns:mc="http://schemas.openxmlformats.org/markup-compatibility/2006" xmlns:aink="http://schemas.microsoft.com/office/drawing/2016/ink" xmlns:am3d="http://schemas.microsoft.com/office/drawing/2017/model3d" xmlns:o="urn:schemas-microsoft-com:office:office" xmlns:r="http://schemas.openxmlformats.org/officeDocument/2006/relationships" xmlns:m="http://schemas.openxmlformats.org/officeDocument/2006/math" xmlns:v="urn:schemas-microsoft-com:vml" xmlns:wp14="http://schemas.microsoft.com/office/word/2010/wordprocessingDrawing" xmlns:wp="http://schemas.openxmlformats.org/drawingml/2006/wordprocessingDrawing" xmlns:w10="urn:schemas-microsoft-com:office:word" xmlns:w="http://schemas.openxmlformats.org/wordprocessingml/2006/main" xmlns:w14="http://schemas.microsoft.com/office/word/2010/wordml" xmlns:w15="http://schemas.microsoft.com/office/word/2012/wordml" xmlns:w16cid="http://schemas.microsoft.com/office/word/2016/wordml/cid" xmlns:w16se="http://schemas.microsoft.com/office/word/2015/wordml/symex" xmlns:wpg="http://schemas.microsoft.com/office/word/2010/wordprocessingGroup" xmlns:wpi="http://schemas.microsoft.com/office/word/2010/wordprocessingInk" xmlns:wne="http://schemas.microsoft.com/office/word/2006/wordml" xmlns:wps="http://schemas.microsoft.com/office/word/2010/wordprocessingShape" mc:Ignorable="w14 w15 w16se w16cid wp14">
+<w:numbering xmlns:wpc="http://schemas.microsoft.com/office/word/2010/wordprocessingCanvas" xmlns:cx="http://schemas.microsoft.com/office/drawing/2014/chartex" xmlns:mc="http://schemas.openxmlformats.org/markup-compatibility/2006" xmlns:o="urn:schemas-microsoft-com:office:office" xmlns:r="http://schemas.openxmlformats.org/officeDocument/2006/relationships" xmlns:m="http://schemas.openxmlformats.org/officeDocument/2006/math" xmlns:v="urn:schemas-microsoft-com:vml" xmlns:wp14="http://schemas.microsoft.com/office/word/2010/wordprocessingDrawing" xmlns:wp="http://schemas.openxmlformats.org/drawingml/2006/wordprocessingDrawing" xmlns:w10="urn:schemas-microsoft-com:office:word" xmlns:w="http://schemas.openxmlformats.org/wordprocessingml/2006/main" xmlns:w14="http://schemas.microsoft.com/office/word/2010/wordml" xmlns:w15="http://schemas.microsoft.com/office/word/2012/wordml" xmlns:w16se="http://schemas.microsoft.com/office/word/2015/wordml/symex" xmlns:wpg="http://schemas.microsoft.com/office/word/2010/wordprocessingGroup" xmlns:wpi="http://schemas.microsoft.com/office/word/2010/wordprocessingInk" xmlns:wne="http://schemas.microsoft.com/office/word/2006/wordml" xmlns:wps="http://schemas.microsoft.com/office/word/2010/wordprocessingShape" mc:Ignorable="w14 w15 w16se wp14">
   <w:abstractNum w:abstractNumId="0" w15:restartNumberingAfterBreak="0">
     <w:nsid w:val="047477E9"/>
     <w:multiLevelType w:val="hybridMultilevel"/>
@@ -12836,7 +14980,7 @@
 </file>
 
 <file path=word/styles.xml><?xml version="1.0" encoding="utf-8"?>
-<w:styles xmlns:mc="http://schemas.openxmlformats.org/markup-compatibility/2006" xmlns:r="http://schemas.openxmlformats.org/officeDocument/2006/relationships" xmlns:w="http://schemas.openxmlformats.org/wordprocessingml/2006/main" xmlns:w14="http://schemas.microsoft.com/office/word/2010/wordml" xmlns:w15="http://schemas.microsoft.com/office/word/2012/wordml" xmlns:w16cid="http://schemas.microsoft.com/office/word/2016/wordml/cid" xmlns:w16se="http://schemas.microsoft.com/office/word/2015/wordml/symex" mc:Ignorable="w14 w15 w16se w16cid">
+<w:styles xmlns:mc="http://schemas.openxmlformats.org/markup-compatibility/2006" xmlns:r="http://schemas.openxmlformats.org/officeDocument/2006/relationships" xmlns:w="http://schemas.openxmlformats.org/wordprocessingml/2006/main" xmlns:w14="http://schemas.microsoft.com/office/word/2010/wordml" xmlns:w15="http://schemas.microsoft.com/office/word/2012/wordml" xmlns:w16se="http://schemas.microsoft.com/office/word/2015/wordml/symex" mc:Ignorable="w14 w15 w16se">
   <w:docDefaults>
     <w:rPrDefault>
       <w:rPr>
@@ -12846,7 +14990,7 @@
     </w:rPrDefault>
     <w:pPrDefault/>
   </w:docDefaults>
-  <w:latentStyles w:defLockedState="0" w:defUIPriority="99" w:defSemiHidden="0" w:defUnhideWhenUsed="0" w:defQFormat="0" w:count="376">
+  <w:latentStyles w:defLockedState="0" w:defUIPriority="99" w:defSemiHidden="0" w:defUnhideWhenUsed="0" w:defQFormat="0" w:count="371">
     <w:lsdException w:name="Normal" w:uiPriority="0" w:qFormat="1"/>
     <w:lsdException w:name="heading 1" w:uiPriority="9" w:qFormat="1"/>
     <w:lsdException w:name="heading 2" w:semiHidden="1" w:uiPriority="9" w:unhideWhenUsed="1" w:qFormat="1"/>
@@ -13218,11 +15362,6 @@
     <w:lsdException w:name="List Table 5 Dark Accent 6" w:uiPriority="50"/>
     <w:lsdException w:name="List Table 6 Colorful Accent 6" w:uiPriority="51"/>
     <w:lsdException w:name="List Table 7 Colorful Accent 6" w:uiPriority="52"/>
-    <w:lsdException w:name="Mention" w:semiHidden="1" w:unhideWhenUsed="1"/>
-    <w:lsdException w:name="Smart Hyperlink" w:semiHidden="1" w:unhideWhenUsed="1"/>
-    <w:lsdException w:name="Hashtag" w:semiHidden="1" w:unhideWhenUsed="1"/>
-    <w:lsdException w:name="Unresolved Mention" w:semiHidden="1" w:unhideWhenUsed="1"/>
-    <w:lsdException w:name="Smart Link" w:semiHidden="1" w:unhideWhenUsed="1"/>
   </w:latentStyles>
   <w:style w:type="paragraph" w:default="1" w:styleId="Normal">
     <w:name w:val="Normal"/>
@@ -13685,7 +15824,7 @@
 </file>
 
 <file path=customXml/itemProps1.xml><?xml version="1.0" encoding="utf-8"?>
-<ds:datastoreItem xmlns:ds="http://schemas.openxmlformats.org/officeDocument/2006/customXml" ds:itemID="{32CB4183-9A44-478A-8573-D6930FCC879F}">
+<ds:datastoreItem xmlns:ds="http://schemas.openxmlformats.org/officeDocument/2006/customXml" ds:itemID="{D4060967-255F-42E2-BA9D-0F22B3632CB5}">
   <ds:schemaRefs>
     <ds:schemaRef ds:uri="http://schemas.openxmlformats.org/officeDocument/2006/bibliography"/>
   </ds:schemaRefs>

</xml_diff>